<commit_message>
Sarah: started on findings
</commit_message>
<xml_diff>
--- a/Proj1_Report.docx
+++ b/Proj1_Report.docx
@@ -98,9 +98,6 @@
                   </w:rPr>
                   <w:alias w:val="Title"/>
                   <w:id w:val="13406919"/>
-                  <w:placeholder>
-                    <w:docPart w:val="8CEC4DE2CB1C44938335BDD2D59FC130"/>
-                  </w:placeholder>
                   <w:dataBinding w:prefixMappings="xmlns:ns0='http://schemas.openxmlformats.org/package/2006/metadata/core-properties' xmlns:ns1='http://purl.org/dc/elements/1.1/'" w:xpath="/ns0:coreProperties[1]/ns1:title[1]" w:storeItemID="{6C3C8BC8-F283-45AE-878A-BAB7291924A1}"/>
                   <w:text/>
                 </w:sdtPr>
@@ -249,8 +246,54 @@
                         <w:sz w:val="32"/>
                         <w:szCs w:val="32"/>
                       </w:rPr>
-                      <w:t>Sarah Guermond Andy Olstad Jasmine Pahukula Tim Skalland</w:t>
+                      <w:t xml:space="preserve">Sarah Guermond Andy </w:t>
                     </w:r>
+                    <w:proofErr w:type="spellStart"/>
+                    <w:r>
+                      <w:rPr>
+                        <w:rFonts w:ascii="Times New Roman" w:hAnsi="Times New Roman" w:cs="Times New Roman"/>
+                        <w:sz w:val="32"/>
+                        <w:szCs w:val="32"/>
+                      </w:rPr>
+                      <w:t>Olstad</w:t>
+                    </w:r>
+                    <w:proofErr w:type="spellEnd"/>
+                    <w:r>
+                      <w:rPr>
+                        <w:rFonts w:ascii="Times New Roman" w:hAnsi="Times New Roman" w:cs="Times New Roman"/>
+                        <w:sz w:val="32"/>
+                        <w:szCs w:val="32"/>
+                      </w:rPr>
+                      <w:t xml:space="preserve"> Jasmine </w:t>
+                    </w:r>
+                    <w:proofErr w:type="spellStart"/>
+                    <w:r>
+                      <w:rPr>
+                        <w:rFonts w:ascii="Times New Roman" w:hAnsi="Times New Roman" w:cs="Times New Roman"/>
+                        <w:sz w:val="32"/>
+                        <w:szCs w:val="32"/>
+                      </w:rPr>
+                      <w:t>Pahukula</w:t>
+                    </w:r>
+                    <w:proofErr w:type="spellEnd"/>
+                    <w:r>
+                      <w:rPr>
+                        <w:rFonts w:ascii="Times New Roman" w:hAnsi="Times New Roman" w:cs="Times New Roman"/>
+                        <w:sz w:val="32"/>
+                        <w:szCs w:val="32"/>
+                      </w:rPr>
+                      <w:t xml:space="preserve"> Tim </w:t>
+                    </w:r>
+                    <w:proofErr w:type="spellStart"/>
+                    <w:r>
+                      <w:rPr>
+                        <w:rFonts w:ascii="Times New Roman" w:hAnsi="Times New Roman" w:cs="Times New Roman"/>
+                        <w:sz w:val="32"/>
+                        <w:szCs w:val="32"/>
+                      </w:rPr>
+                      <w:t>Skalland</w:t>
+                    </w:r>
+                    <w:proofErr w:type="spellEnd"/>
                   </w:p>
                 </w:sdtContent>
               </w:sdt>
@@ -409,6 +452,24 @@
     </w:p>
     <w:p>
       <w:r>
+        <w:t>Respondents owning their house with a mortgage or other payment had a higher income than respondents owning their house free and clear in all states. (</w:t>
+      </w:r>
+      <w:proofErr w:type="gramStart"/>
+      <w:r>
+        <w:t>talk</w:t>
+      </w:r>
+      <w:proofErr w:type="gramEnd"/>
+      <w:r>
+        <w:t xml:space="preserve"> about possibility of retirement)</w:t>
+      </w:r>
+    </w:p>
+    <w:p>
+      <w:r>
+        <w:t>(Should do a statistical test between renting and rent-free, it doesn’t seem like they are statistically significant --Sarah)</w:t>
+      </w:r>
+    </w:p>
+    <w:p>
+      <w:r>
         <w:rPr>
           <w:highlight w:val="yellow"/>
         </w:rPr>
@@ -547,8 +608,13 @@
           <w:numId w:val="3"/>
         </w:numPr>
       </w:pPr>
-      <w:r>
-        <w:t>Git setup:</w:t>
+      <w:proofErr w:type="spellStart"/>
+      <w:r>
+        <w:t>Git</w:t>
+      </w:r>
+      <w:proofErr w:type="spellEnd"/>
+      <w:r>
+        <w:t xml:space="preserve"> setup:</w:t>
       </w:r>
     </w:p>
     <w:p>
@@ -560,7 +626,15 @@
         </w:numPr>
       </w:pPr>
       <w:r>
-        <w:t>Problem: getting git to work</w:t>
+        <w:t xml:space="preserve">Problem: getting </w:t>
+      </w:r>
+      <w:proofErr w:type="spellStart"/>
+      <w:r>
+        <w:t>git</w:t>
+      </w:r>
+      <w:proofErr w:type="spellEnd"/>
+      <w:r>
+        <w:t xml:space="preserve"> to work</w:t>
       </w:r>
       <w:r>
         <w:t xml:space="preserve"> and sync. </w:t>
@@ -587,8 +661,13 @@
         </w:numPr>
       </w:pPr>
       <w:r>
-        <w:t>Delete local connection, create new version control project in Rstudio</w:t>
-      </w:r>
+        <w:t xml:space="preserve">Delete local connection, create new version control project in </w:t>
+      </w:r>
+      <w:proofErr w:type="spellStart"/>
+      <w:r>
+        <w:t>Rstudio</w:t>
+      </w:r>
+      <w:proofErr w:type="spellEnd"/>
       <w:r>
         <w:t>, paste changes to new file</w:t>
       </w:r>
@@ -602,7 +681,15 @@
         </w:numPr>
       </w:pPr>
       <w:r>
-        <w:t>Use github for Mac/Windows</w:t>
+        <w:t xml:space="preserve">Use </w:t>
+      </w:r>
+      <w:proofErr w:type="spellStart"/>
+      <w:r>
+        <w:t>github</w:t>
+      </w:r>
+      <w:proofErr w:type="spellEnd"/>
+      <w:r>
+        <w:t xml:space="preserve"> for Mac/Windows</w:t>
       </w:r>
     </w:p>
     <w:p>
@@ -763,7 +850,15 @@
         </w:numPr>
       </w:pPr>
       <w:r>
-        <w:t>Problem: 1 mac, 3 windows, windows cannot run command line data fixes</w:t>
+        <w:t xml:space="preserve">Problem: 1 </w:t>
+      </w:r>
+      <w:proofErr w:type="spellStart"/>
+      <w:r>
+        <w:t>mac</w:t>
+      </w:r>
+      <w:proofErr w:type="spellEnd"/>
+      <w:r>
+        <w:t>, 3 windows, windows cannot run command line data fixes</w:t>
       </w:r>
     </w:p>
     <w:p>
@@ -775,7 +870,51 @@
         </w:numPr>
       </w:pPr>
       <w:r>
-        <w:t>Solution: upload modified data file to git repo so it doesn’t have to be created every time</w:t>
+        <w:t xml:space="preserve">Solution: upload modified data file to </w:t>
+      </w:r>
+      <w:proofErr w:type="spellStart"/>
+      <w:r>
+        <w:t>git</w:t>
+      </w:r>
+      <w:proofErr w:type="spellEnd"/>
+      <w:r>
+        <w:t xml:space="preserve"> repo so it doesn’t have to be created every time</w:t>
+      </w:r>
+    </w:p>
+    <w:p>
+      <w:pPr>
+        <w:pStyle w:val="ListParagraph"/>
+        <w:numPr>
+          <w:ilvl w:val="0"/>
+          <w:numId w:val="3"/>
+        </w:numPr>
+      </w:pPr>
+      <w:r>
+        <w:t>Accidental branch diversion:</w:t>
+      </w:r>
+    </w:p>
+    <w:p>
+      <w:pPr>
+        <w:pStyle w:val="ListParagraph"/>
+        <w:numPr>
+          <w:ilvl w:val="1"/>
+          <w:numId w:val="3"/>
+        </w:numPr>
+      </w:pPr>
+      <w:r>
+        <w:t>Problem: Code accidentally split into two versions, then merged, breaking code</w:t>
+      </w:r>
+    </w:p>
+    <w:p>
+      <w:pPr>
+        <w:pStyle w:val="ListParagraph"/>
+        <w:numPr>
+          <w:ilvl w:val="1"/>
+          <w:numId w:val="3"/>
+        </w:numPr>
+      </w:pPr>
+      <w:r>
+        <w:t>Solution: Version control keeps track of code at different stages, allowing manual reversion to previous versions</w:t>
       </w:r>
     </w:p>
     <w:p>
@@ -840,6 +979,18 @@
       </w:r>
       <w:bookmarkStart w:id="0" w:name="_GoBack"/>
       <w:bookmarkEnd w:id="0"/>
+    </w:p>
+    <w:p>
+      <w:pPr>
+        <w:pStyle w:val="ListParagraph"/>
+        <w:numPr>
+          <w:ilvl w:val="0"/>
+          <w:numId w:val="5"/>
+        </w:numPr>
+      </w:pPr>
+      <w:r>
+        <w:t>Take into consideration negative and null income</w:t>
+      </w:r>
     </w:p>
     <w:sectPr>
       <w:pgSz w:w="12240" w:h="15840"/>
@@ -1958,37 +2109,7 @@
 
 <file path=word/glossary/document.xml><?xml version="1.0" encoding="utf-8"?>
 <w:glossaryDocument xmlns:mv="urn:schemas-microsoft-com:mac:vml" xmlns:mo="http://schemas.microsoft.com/office/mac/office/2008/main" xmlns:ve="http://schemas.openxmlformats.org/markup-compatibility/2006" xmlns:o="urn:schemas-microsoft-com:office:office" xmlns:r="http://schemas.openxmlformats.org/officeDocument/2006/relationships" xmlns:m="http://schemas.openxmlformats.org/officeDocument/2006/math" xmlns:v="urn:schemas-microsoft-com:vml" xmlns:w10="urn:schemas-microsoft-com:office:word" xmlns:w="http://schemas.openxmlformats.org/wordprocessingml/2006/main" xmlns:wne="http://schemas.microsoft.com/office/word/2006/wordml" xmlns:wp="http://schemas.openxmlformats.org/drawingml/2006/wordprocessingDrawing" ve:Ignorable="mv" ve:PreserveAttributes="mv:*">
-  <w:docParts>
-    <w:docPart>
-      <w:docPartPr>
-        <w:name w:val="B5D259AB257D453F932BF8FED7A354FF"/>
-        <w:category>
-          <w:name w:val="General"/>
-          <w:gallery w:val="placeholder"/>
-        </w:category>
-        <w:types>
-          <w:type w:val="bbPlcHdr"/>
-        </w:types>
-        <w:behaviors>
-          <w:behavior w:val="content"/>
-        </w:behaviors>
-        <w:guid w:val="{6599CE30-0CE8-432D-B3E5-52161C68D79F}"/>
-      </w:docPartPr>
-      <w:docPartBody>
-        <w:p>
-          <w:pPr>
-            <w:pStyle w:val="B5D259AB257D453F932BF8FED7A354FF"/>
-          </w:pPr>
-          <w:r>
-            <w:rPr>
-              <w:rFonts w:asciiTheme="majorHAnsi" w:eastAsiaTheme="majorEastAsia" w:hAnsiTheme="majorHAnsi" w:cstheme="majorBidi"/>
-            </w:rPr>
-            <w:t>[Type the company name]</w:t>
-          </w:r>
-        </w:p>
-      </w:docPartBody>
-    </w:docPart>
-  </w:docParts>
+  <w:docParts/>
 </w:glossaryDocument>
 </file>
 
@@ -2065,6 +2186,7 @@
   <w:rsids>
     <w:rsidRoot w:val="0038007D"/>
     <w:rsid w:val="00003593"/>
+    <w:rsid w:val="00107548"/>
     <w:rsid w:val="001B2472"/>
     <w:rsid w:val="00257B27"/>
     <w:rsid w:val="0038007D"/>

</xml_diff>

<commit_message>
Sarah: added findings to report
</commit_message>
<xml_diff>
--- a/Proj1_Report.docx
+++ b/Proj1_Report.docx
@@ -43,9 +43,6 @@
                 </w:rPr>
                 <w:alias w:val="Company"/>
                 <w:id w:val="13406915"/>
-                <w:placeholder>
-                  <w:docPart w:val="B5D259AB257D453F932BF8FED7A354FF"/>
-                </w:placeholder>
                 <w:dataBinding w:prefixMappings="xmlns:ns0='http://schemas.openxmlformats.org/officeDocument/2006/extended-properties'" w:xpath="/ns0:Properties[1]/ns0:Company[1]" w:storeItemID="{6668398D-A668-4E3E-A5EB-62B293D839F1}"/>
                 <w:text/>
               </w:sdtPr>
@@ -412,29 +409,19 @@
         <w:rPr>
           <w:i/>
         </w:rPr>
-        <w:t>different household ownership (i.e. own with a mortgage or loan, own free and clear, rented, or occupied without payment of rent) -</w:t>
-      </w:r>
-      <w:r>
-        <w:rPr>
-          <w:i/>
-          <w:highlight w:val="yellow"/>
-        </w:rPr>
-        <w:t xml:space="preserve">in the US? </w:t>
-      </w:r>
-      <w:proofErr w:type="gramStart"/>
-      <w:r>
-        <w:rPr>
-          <w:i/>
-          <w:highlight w:val="yellow"/>
-        </w:rPr>
-        <w:t>By state?</w:t>
-      </w:r>
-      <w:proofErr w:type="gramEnd"/>
+        <w:t>different household ownership (i.e. own with a mortgage or loan, own free and clear, rented, or occ</w:t>
+      </w:r>
       <w:r>
         <w:rPr>
           <w:i/>
         </w:rPr>
-        <w:t xml:space="preserve"> </w:t>
+        <w:t>upied without payment of rent) in the US</w:t>
+      </w:r>
+      <w:r>
+        <w:rPr>
+          <w:i/>
+        </w:rPr>
+        <w:t xml:space="preserve"> and Puerto Rico.</w:t>
       </w:r>
     </w:p>
     <w:p>
@@ -451,140 +438,116 @@
       </w:r>
     </w:p>
     <w:p>
-      <w:r>
-        <w:t>Respondents owning their house with a mortgage or other payment had a higher income than respondents owning their house free and clear in all states. (</w:t>
-      </w:r>
+      <w:pPr>
+        <w:spacing w:line="240" w:lineRule="auto"/>
+      </w:pPr>
+      <w:r>
+        <w:t>Possible topics to talk about:</w:t>
+      </w:r>
+    </w:p>
+    <w:p>
+      <w:pPr>
+        <w:pStyle w:val="ListParagraph"/>
+        <w:numPr>
+          <w:ilvl w:val="0"/>
+          <w:numId w:val="6"/>
+        </w:numPr>
+      </w:pPr>
       <w:proofErr w:type="gramStart"/>
       <w:r>
-        <w:t>talk</w:t>
+        <w:t>own</w:t>
       </w:r>
       <w:proofErr w:type="gramEnd"/>
       <w:r>
-        <w:t xml:space="preserve"> about possibility of retirement)</w:t>
-      </w:r>
-    </w:p>
-    <w:p>
+        <w:t xml:space="preserve"> w/ mortgage higher than own free and clear across all states and PR</w:t>
+      </w:r>
+      <w:r>
+        <w:t>, possibly due to retirees (smaller income, but likely to have paid off house)</w:t>
+      </w:r>
+    </w:p>
+    <w:p>
+      <w:pPr>
+        <w:pStyle w:val="ListParagraph"/>
+        <w:numPr>
+          <w:ilvl w:val="0"/>
+          <w:numId w:val="6"/>
+        </w:numPr>
+      </w:pPr>
+      <w:proofErr w:type="gramStart"/>
+      <w:r>
+        <w:t>rent</w:t>
+      </w:r>
+      <w:proofErr w:type="gramEnd"/>
+      <w:r>
+        <w:t xml:space="preserve"> and occupy without rent fairly similar</w:t>
+      </w:r>
+    </w:p>
+    <w:p>
+      <w:pPr>
+        <w:pStyle w:val="ListParagraph"/>
+        <w:numPr>
+          <w:ilvl w:val="0"/>
+          <w:numId w:val="6"/>
+        </w:numPr>
+      </w:pPr>
+      <w:proofErr w:type="gramStart"/>
+      <w:r>
+        <w:t>geographical</w:t>
+      </w:r>
+      <w:proofErr w:type="gramEnd"/>
+      <w:r>
+        <w:t xml:space="preserve"> trends apparent</w:t>
+      </w:r>
+    </w:p>
+    <w:p>
+      <w:pPr>
+        <w:pStyle w:val="ListParagraph"/>
+        <w:numPr>
+          <w:ilvl w:val="1"/>
+          <w:numId w:val="6"/>
+        </w:numPr>
+      </w:pPr>
+      <w:r>
+        <w:t>Midwest has high income/occupy with no rent – Farm employees being given lodging as part of their wages?</w:t>
+      </w:r>
+    </w:p>
+    <w:p>
+      <w:pPr>
+        <w:pStyle w:val="ListParagraph"/>
+        <w:numPr>
+          <w:ilvl w:val="1"/>
+          <w:numId w:val="6"/>
+        </w:numPr>
+      </w:pPr>
+      <w:r>
+        <w:t>Florida has higher income for owned free and clear than surrounding region – rich retiree paradise?</w:t>
+      </w:r>
+    </w:p>
+    <w:p>
+      <w:r>
+        <w:t xml:space="preserve"> </w:t>
+      </w:r>
       <w:r>
         <w:t>(Should do a statistical test between renting and rent-free, it doesn’t seem like they are statistically significant --Sarah)</w:t>
       </w:r>
     </w:p>
     <w:p>
       <w:r>
-        <w:rPr>
-          <w:highlight w:val="yellow"/>
-        </w:rPr>
-        <w:t xml:space="preserve">*I just took screen shots of these </w:t>
+        <w:t>(</w:t>
+      </w:r>
+      <w:r>
+        <w:t xml:space="preserve">FIGURES: what do we want to show/have our main story </w:t>
       </w:r>
       <w:proofErr w:type="gramStart"/>
       <w:r>
-        <w:rPr>
-          <w:highlight w:val="yellow"/>
-        </w:rPr>
-        <w:t>graphs,</w:t>
+        <w:t>be</w:t>
       </w:r>
       <w:proofErr w:type="gramEnd"/>
       <w:r>
-        <w:rPr>
-          <w:highlight w:val="yellow"/>
-        </w:rPr>
-        <w:t xml:space="preserve"> they still need a bit a polishing if we are going to include them. This is just to show you all what it will look like and if we even want to use them.</w:t>
-      </w:r>
-      <w:r>
-        <w:t xml:space="preserve"> </w:t>
-      </w:r>
-    </w:p>
-    <w:p>
-      <w:pPr>
-        <w:rPr>
-          <w:u w:val="single"/>
-        </w:rPr>
-      </w:pPr>
-      <w:r>
-        <w:rPr>
-          <w:noProof/>
-        </w:rPr>
-        <w:drawing>
-          <wp:inline distT="0" distB="0" distL="0" distR="0">
-            <wp:extent cx="5003800" cy="2658002"/>
-            <wp:effectExtent l="0" t="0" r="0" b="0"/>
-            <wp:docPr id="1" name="Picture 1"/>
-            <wp:cNvGraphicFramePr>
-              <a:graphicFrameLocks xmlns:a="http://schemas.openxmlformats.org/drawingml/2006/main" noChangeAspect="1"/>
-            </wp:cNvGraphicFramePr>
-            <a:graphic xmlns:a="http://schemas.openxmlformats.org/drawingml/2006/main">
-              <a:graphicData uri="http://schemas.openxmlformats.org/drawingml/2006/picture">
-                <pic:pic xmlns:pic="http://schemas.openxmlformats.org/drawingml/2006/picture">
-                  <pic:nvPicPr>
-                    <pic:cNvPr id="0" name=""/>
-                    <pic:cNvPicPr/>
-                  </pic:nvPicPr>
-                  <pic:blipFill>
-                    <a:blip r:embed="rId6"/>
-                    <a:stretch>
-                      <a:fillRect/>
-                    </a:stretch>
-                  </pic:blipFill>
-                  <pic:spPr>
-                    <a:xfrm>
-                      <a:off x="0" y="0"/>
-                      <a:ext cx="5005814" cy="2659072"/>
-                    </a:xfrm>
-                    <a:prstGeom prst="rect">
-                      <a:avLst/>
-                    </a:prstGeom>
-                  </pic:spPr>
-                </pic:pic>
-              </a:graphicData>
-            </a:graphic>
-          </wp:inline>
-        </w:drawing>
-      </w:r>
-    </w:p>
-    <w:p>
-      <w:pPr>
-        <w:rPr>
-          <w:u w:val="single"/>
-        </w:rPr>
-      </w:pPr>
-      <w:r>
-        <w:rPr>
-          <w:noProof/>
-        </w:rPr>
-        <w:drawing>
-          <wp:inline distT="0" distB="0" distL="0" distR="0">
-            <wp:extent cx="5022850" cy="2709977"/>
-            <wp:effectExtent l="0" t="0" r="0" b="0"/>
-            <wp:docPr id="2" name="Picture 2"/>
-            <wp:cNvGraphicFramePr>
-              <a:graphicFrameLocks xmlns:a="http://schemas.openxmlformats.org/drawingml/2006/main" noChangeAspect="1"/>
-            </wp:cNvGraphicFramePr>
-            <a:graphic xmlns:a="http://schemas.openxmlformats.org/drawingml/2006/main">
-              <a:graphicData uri="http://schemas.openxmlformats.org/drawingml/2006/picture">
-                <pic:pic xmlns:pic="http://schemas.openxmlformats.org/drawingml/2006/picture">
-                  <pic:nvPicPr>
-                    <pic:cNvPr id="0" name=""/>
-                    <pic:cNvPicPr/>
-                  </pic:nvPicPr>
-                  <pic:blipFill>
-                    <a:blip r:embed="rId7"/>
-                    <a:stretch>
-                      <a:fillRect/>
-                    </a:stretch>
-                  </pic:blipFill>
-                  <pic:spPr>
-                    <a:xfrm>
-                      <a:off x="0" y="0"/>
-                      <a:ext cx="5023224" cy="2710179"/>
-                    </a:xfrm>
-                    <a:prstGeom prst="rect">
-                      <a:avLst/>
-                    </a:prstGeom>
-                  </pic:spPr>
-                </pic:pic>
-              </a:graphicData>
-            </a:graphic>
-          </wp:inline>
-        </w:drawing>
+        <w:t xml:space="preserve"> about?</w:t>
+      </w:r>
+      <w:r>
+        <w:t>)</w:t>
       </w:r>
     </w:p>
     <w:p>
@@ -990,6 +953,18 @@
       </w:pPr>
       <w:r>
         <w:t>Take into consideration negative and null income</w:t>
+      </w:r>
+    </w:p>
+    <w:p>
+      <w:pPr>
+        <w:pStyle w:val="ListParagraph"/>
+        <w:numPr>
+          <w:ilvl w:val="0"/>
+          <w:numId w:val="5"/>
+        </w:numPr>
+      </w:pPr>
+      <w:r>
+        <w:t xml:space="preserve">Do something with counts – what proportion of people fall into what category in each state?  </w:t>
       </w:r>
     </w:p>
     <w:sectPr>
@@ -1119,6 +1094,118 @@
     </w:lvl>
   </w:abstractNum>
   <w:abstractNum w:abstractNumId="1">
+    <w:nsid w:val="17DB6ADE"/>
+    <w:multiLevelType w:val="hybridMultilevel"/>
+    <w:tmpl w:val="E63E6AB0"/>
+    <w:lvl w:ilvl="0" w:tplc="74241F02">
+      <w:numFmt w:val="bullet"/>
+      <w:lvlText w:val="-"/>
+      <w:lvlJc w:val="left"/>
+      <w:pPr>
+        <w:ind w:left="720" w:hanging="360"/>
+      </w:pPr>
+      <w:rPr>
+        <w:rFonts w:ascii="Times New Roman" w:eastAsiaTheme="minorHAnsi" w:hAnsi="Times New Roman" w:cstheme="minorBidi" w:hint="default"/>
+      </w:rPr>
+    </w:lvl>
+    <w:lvl w:ilvl="1" w:tplc="04090003">
+      <w:start w:val="1"/>
+      <w:numFmt w:val="bullet"/>
+      <w:lvlText w:val="o"/>
+      <w:lvlJc w:val="left"/>
+      <w:pPr>
+        <w:ind w:left="1440" w:hanging="360"/>
+      </w:pPr>
+      <w:rPr>
+        <w:rFonts w:ascii="Courier New" w:hAnsi="Courier New" w:hint="default"/>
+      </w:rPr>
+    </w:lvl>
+    <w:lvl w:ilvl="2" w:tplc="04090005" w:tentative="1">
+      <w:start w:val="1"/>
+      <w:numFmt w:val="bullet"/>
+      <w:lvlText w:val=""/>
+      <w:lvlJc w:val="left"/>
+      <w:pPr>
+        <w:ind w:left="2160" w:hanging="360"/>
+      </w:pPr>
+      <w:rPr>
+        <w:rFonts w:ascii="Wingdings" w:hAnsi="Wingdings" w:hint="default"/>
+      </w:rPr>
+    </w:lvl>
+    <w:lvl w:ilvl="3" w:tplc="04090001" w:tentative="1">
+      <w:start w:val="1"/>
+      <w:numFmt w:val="bullet"/>
+      <w:lvlText w:val=""/>
+      <w:lvlJc w:val="left"/>
+      <w:pPr>
+        <w:ind w:left="2880" w:hanging="360"/>
+      </w:pPr>
+      <w:rPr>
+        <w:rFonts w:ascii="Symbol" w:hAnsi="Symbol" w:hint="default"/>
+      </w:rPr>
+    </w:lvl>
+    <w:lvl w:ilvl="4" w:tplc="04090003" w:tentative="1">
+      <w:start w:val="1"/>
+      <w:numFmt w:val="bullet"/>
+      <w:lvlText w:val="o"/>
+      <w:lvlJc w:val="left"/>
+      <w:pPr>
+        <w:ind w:left="3600" w:hanging="360"/>
+      </w:pPr>
+      <w:rPr>
+        <w:rFonts w:ascii="Courier New" w:hAnsi="Courier New" w:hint="default"/>
+      </w:rPr>
+    </w:lvl>
+    <w:lvl w:ilvl="5" w:tplc="04090005" w:tentative="1">
+      <w:start w:val="1"/>
+      <w:numFmt w:val="bullet"/>
+      <w:lvlText w:val=""/>
+      <w:lvlJc w:val="left"/>
+      <w:pPr>
+        <w:ind w:left="4320" w:hanging="360"/>
+      </w:pPr>
+      <w:rPr>
+        <w:rFonts w:ascii="Wingdings" w:hAnsi="Wingdings" w:hint="default"/>
+      </w:rPr>
+    </w:lvl>
+    <w:lvl w:ilvl="6" w:tplc="04090001" w:tentative="1">
+      <w:start w:val="1"/>
+      <w:numFmt w:val="bullet"/>
+      <w:lvlText w:val=""/>
+      <w:lvlJc w:val="left"/>
+      <w:pPr>
+        <w:ind w:left="5040" w:hanging="360"/>
+      </w:pPr>
+      <w:rPr>
+        <w:rFonts w:ascii="Symbol" w:hAnsi="Symbol" w:hint="default"/>
+      </w:rPr>
+    </w:lvl>
+    <w:lvl w:ilvl="7" w:tplc="04090003" w:tentative="1">
+      <w:start w:val="1"/>
+      <w:numFmt w:val="bullet"/>
+      <w:lvlText w:val="o"/>
+      <w:lvlJc w:val="left"/>
+      <w:pPr>
+        <w:ind w:left="5760" w:hanging="360"/>
+      </w:pPr>
+      <w:rPr>
+        <w:rFonts w:ascii="Courier New" w:hAnsi="Courier New" w:hint="default"/>
+      </w:rPr>
+    </w:lvl>
+    <w:lvl w:ilvl="8" w:tplc="04090005" w:tentative="1">
+      <w:start w:val="1"/>
+      <w:numFmt w:val="bullet"/>
+      <w:lvlText w:val=""/>
+      <w:lvlJc w:val="left"/>
+      <w:pPr>
+        <w:ind w:left="6480" w:hanging="360"/>
+      </w:pPr>
+      <w:rPr>
+        <w:rFonts w:ascii="Wingdings" w:hAnsi="Wingdings" w:hint="default"/>
+      </w:rPr>
+    </w:lvl>
+  </w:abstractNum>
+  <w:abstractNum w:abstractNumId="2">
     <w:nsid w:val="2ED32056"/>
     <w:multiLevelType w:val="hybridMultilevel"/>
     <w:tmpl w:val="3FC8607C"/>
@@ -1230,7 +1317,7 @@
       </w:rPr>
     </w:lvl>
   </w:abstractNum>
-  <w:abstractNum w:abstractNumId="2">
+  <w:abstractNum w:abstractNumId="3">
     <w:nsid w:val="499F2D00"/>
     <w:multiLevelType w:val="hybridMultilevel"/>
     <w:tmpl w:val="1226A92E"/>
@@ -1343,7 +1430,7 @@
       </w:rPr>
     </w:lvl>
   </w:abstractNum>
-  <w:abstractNum w:abstractNumId="3">
+  <w:abstractNum w:abstractNumId="4">
     <w:nsid w:val="53227BFA"/>
     <w:multiLevelType w:val="hybridMultilevel"/>
     <w:tmpl w:val="16B22F02"/>
@@ -1456,7 +1543,7 @@
       </w:rPr>
     </w:lvl>
   </w:abstractNum>
-  <w:abstractNum w:abstractNumId="4">
+  <w:abstractNum w:abstractNumId="5">
     <w:nsid w:val="69692E8A"/>
     <w:multiLevelType w:val="hybridMultilevel"/>
     <w:tmpl w:val="1D6E6436"/>
@@ -1573,15 +1660,18 @@
     <w:abstractNumId w:val="0"/>
   </w:num>
   <w:num w:numId="2">
+    <w:abstractNumId w:val="4"/>
+  </w:num>
+  <w:num w:numId="3">
+    <w:abstractNumId w:val="5"/>
+  </w:num>
+  <w:num w:numId="4">
     <w:abstractNumId w:val="3"/>
   </w:num>
-  <w:num w:numId="3">
-    <w:abstractNumId w:val="4"/>
-  </w:num>
-  <w:num w:numId="4">
+  <w:num w:numId="5">
     <w:abstractNumId w:val="2"/>
   </w:num>
-  <w:num w:numId="5">
+  <w:num w:numId="6">
     <w:abstractNumId w:val="1"/>
   </w:num>
 </w:numbering>
@@ -2105,338 +2195,6 @@
     </w:rPr>
   </w:style>
 </w:styles>
-</file>
-
-<file path=word/glossary/document.xml><?xml version="1.0" encoding="utf-8"?>
-<w:glossaryDocument xmlns:mv="urn:schemas-microsoft-com:mac:vml" xmlns:mo="http://schemas.microsoft.com/office/mac/office/2008/main" xmlns:ve="http://schemas.openxmlformats.org/markup-compatibility/2006" xmlns:o="urn:schemas-microsoft-com:office:office" xmlns:r="http://schemas.openxmlformats.org/officeDocument/2006/relationships" xmlns:m="http://schemas.openxmlformats.org/officeDocument/2006/math" xmlns:v="urn:schemas-microsoft-com:vml" xmlns:w10="urn:schemas-microsoft-com:office:word" xmlns:w="http://schemas.openxmlformats.org/wordprocessingml/2006/main" xmlns:wne="http://schemas.microsoft.com/office/word/2006/wordml" xmlns:wp="http://schemas.openxmlformats.org/drawingml/2006/wordprocessingDrawing" ve:Ignorable="mv" ve:PreserveAttributes="mv:*">
-  <w:docParts/>
-</w:glossaryDocument>
-</file>
-
-<file path=word/glossary/fontTable.xml><?xml version="1.0" encoding="utf-8"?>
-<w:fonts xmlns:r="http://schemas.openxmlformats.org/officeDocument/2006/relationships" xmlns:w="http://schemas.openxmlformats.org/wordprocessingml/2006/main">
-  <w:font w:name="Symbol">
-    <w:panose1 w:val="00000000000000000000"/>
-    <w:charset w:val="02"/>
-    <w:family w:val="auto"/>
-    <w:pitch w:val="variable"/>
-    <w:sig w:usb0="00000000" w:usb1="00000000" w:usb2="00010000" w:usb3="00000000" w:csb0="80000000" w:csb1="00000000"/>
-  </w:font>
-  <w:font w:name="Times New Roman">
-    <w:panose1 w:val="02020603050405020304"/>
-    <w:charset w:val="00"/>
-    <w:family w:val="auto"/>
-    <w:pitch w:val="variable"/>
-    <w:sig w:usb0="00000003" w:usb1="00000000" w:usb2="00000000" w:usb3="00000000" w:csb0="00000001" w:csb1="00000000"/>
-  </w:font>
-  <w:font w:name="Courier New">
-    <w:panose1 w:val="02070309020205020404"/>
-    <w:charset w:val="00"/>
-    <w:family w:val="auto"/>
-    <w:pitch w:val="variable"/>
-    <w:sig w:usb0="00000003" w:usb1="00000000" w:usb2="00000000" w:usb3="00000000" w:csb0="00000001" w:csb1="00000000"/>
-  </w:font>
-  <w:font w:name="Wingdings">
-    <w:panose1 w:val="05020102010804080708"/>
-    <w:charset w:val="02"/>
-    <w:family w:val="auto"/>
-    <w:pitch w:val="variable"/>
-    <w:sig w:usb0="00000000" w:usb1="00000000" w:usb2="00010000" w:usb3="00000000" w:csb0="80000000" w:csb1="00000000"/>
-  </w:font>
-  <w:font w:name="Calibri">
-    <w:panose1 w:val="020F0502020204030204"/>
-    <w:charset w:val="00"/>
-    <w:family w:val="auto"/>
-    <w:pitch w:val="variable"/>
-    <w:sig w:usb0="00000003" w:usb1="00000000" w:usb2="00000000" w:usb3="00000000" w:csb0="00000001" w:csb1="00000000"/>
-  </w:font>
-  <w:font w:name="Tahoma">
-    <w:panose1 w:val="020B0604030504040204"/>
-    <w:charset w:val="00"/>
-    <w:family w:val="auto"/>
-    <w:pitch w:val="variable"/>
-    <w:sig w:usb0="00000003" w:usb1="00000000" w:usb2="00000000" w:usb3="00000000" w:csb0="00000001" w:csb1="00000000"/>
-  </w:font>
-  <w:font w:name="Arial">
-    <w:panose1 w:val="020B0604020202020204"/>
-    <w:charset w:val="00"/>
-    <w:family w:val="auto"/>
-    <w:pitch w:val="variable"/>
-    <w:sig w:usb0="00000003" w:usb1="00000000" w:usb2="00000000" w:usb3="00000000" w:csb0="00000001" w:csb1="00000000"/>
-  </w:font>
-  <w:font w:name="Cambria">
-    <w:panose1 w:val="02040503050406030204"/>
-    <w:charset w:val="00"/>
-    <w:family w:val="auto"/>
-    <w:pitch w:val="variable"/>
-    <w:sig w:usb0="00000003" w:usb1="00000000" w:usb2="00000000" w:usb3="00000000" w:csb0="00000001" w:csb1="00000000"/>
-  </w:font>
-</w:fonts>
-</file>
-
-<file path=word/glossary/settings.xml><?xml version="1.0" encoding="utf-8"?>
-<w:settings xmlns:o="urn:schemas-microsoft-com:office:office" xmlns:r="http://schemas.openxmlformats.org/officeDocument/2006/relationships" xmlns:m="http://schemas.openxmlformats.org/officeDocument/2006/math" xmlns:v="urn:schemas-microsoft-com:vml" xmlns:w10="urn:schemas-microsoft-com:office:word" xmlns:w="http://schemas.openxmlformats.org/wordprocessingml/2006/main" xmlns:sl="http://schemas.openxmlformats.org/schemaLibrary/2006/main">
-  <w:view w:val="normal"/>
-  <w:doNotTrackMoves/>
-  <w:defaultTabStop w:val="720"/>
-  <w:characterSpacingControl w:val="doNotCompress"/>
-  <w:compat>
-    <w:useFELayout/>
-  </w:compat>
-  <w:rsids>
-    <w:rsidRoot w:val="0038007D"/>
-    <w:rsid w:val="00003593"/>
-    <w:rsid w:val="00107548"/>
-    <w:rsid w:val="001B2472"/>
-    <w:rsid w:val="00257B27"/>
-    <w:rsid w:val="0038007D"/>
-    <w:rsid w:val="007A2E3D"/>
-    <w:rsid w:val="00907523"/>
-    <w:rsid w:val="00C429EC"/>
-  </w:rsids>
-  <m:mathPr>
-    <m:mathFont m:val="Microsoft YaHei"/>
-    <m:brkBin m:val="before"/>
-    <m:brkBinSub m:val="--"/>
-    <m:smallFrac/>
-    <m:dispDef/>
-    <m:lMargin m:val="0"/>
-    <m:rMargin m:val="0"/>
-    <m:defJc m:val="centerGroup"/>
-    <m:wrapIndent m:val="1440"/>
-    <m:intLim m:val="subSup"/>
-    <m:naryLim m:val="undOvr"/>
-  </m:mathPr>
-  <w:themeFontLang w:val="en-US"/>
-  <w:clrSchemeMapping w:bg1="light1" w:t1="dark1" w:bg2="light2" w:t2="dark2" w:accent1="accent1" w:accent2="accent2" w:accent3="accent3" w:accent4="accent4" w:accent5="accent5" w:accent6="accent6" w:hyperlink="hyperlink" w:followedHyperlink="followedHyperlink"/>
-  <w:decimalSymbol w:val="."/>
-  <w:listSeparator w:val=","/>
-</w:settings>
-</file>
-
-<file path=word/glossary/styles.xml><?xml version="1.0" encoding="utf-8"?>
-<w:styles xmlns:r="http://schemas.openxmlformats.org/officeDocument/2006/relationships" xmlns:w="http://schemas.openxmlformats.org/wordprocessingml/2006/main">
-  <w:docDefaults>
-    <w:rPrDefault>
-      <w:rPr>
-        <w:rFonts w:asciiTheme="minorHAnsi" w:eastAsiaTheme="minorEastAsia" w:hAnsiTheme="minorHAnsi" w:cstheme="minorBidi"/>
-        <w:sz w:val="22"/>
-        <w:szCs w:val="22"/>
-        <w:lang w:val="en-US" w:eastAsia="en-US" w:bidi="ar-SA"/>
-      </w:rPr>
-    </w:rPrDefault>
-    <w:pPrDefault>
-      <w:pPr>
-        <w:spacing w:after="200" w:line="276" w:lineRule="auto"/>
-      </w:pPr>
-    </w:pPrDefault>
-  </w:docDefaults>
-  <w:latentStyles w:defLockedState="0" w:defUIPriority="99" w:defSemiHidden="1" w:defUnhideWhenUsed="1" w:defQFormat="0" w:count="276">
-    <w:lsdException w:name="Normal" w:semiHidden="0" w:uiPriority="0" w:unhideWhenUsed="0" w:qFormat="1"/>
-    <w:lsdException w:name="heading 1" w:semiHidden="0" w:uiPriority="9" w:unhideWhenUsed="0" w:qFormat="1"/>
-    <w:lsdException w:name="heading 2" w:uiPriority="9" w:qFormat="1"/>
-    <w:lsdException w:name="heading 3" w:uiPriority="9" w:qFormat="1"/>
-    <w:lsdException w:name="heading 4" w:uiPriority="9" w:qFormat="1"/>
-    <w:lsdException w:name="heading 5" w:uiPriority="9" w:qFormat="1"/>
-    <w:lsdException w:name="heading 6" w:uiPriority="9" w:qFormat="1"/>
-    <w:lsdException w:name="heading 7" w:uiPriority="9" w:qFormat="1"/>
-    <w:lsdException w:name="heading 8" w:uiPriority="9" w:qFormat="1"/>
-    <w:lsdException w:name="heading 9" w:uiPriority="9" w:qFormat="1"/>
-    <w:lsdException w:name="toc 1" w:uiPriority="39"/>
-    <w:lsdException w:name="toc 2" w:uiPriority="39"/>
-    <w:lsdException w:name="toc 3" w:uiPriority="39"/>
-    <w:lsdException w:name="toc 4" w:uiPriority="39"/>
-    <w:lsdException w:name="toc 5" w:uiPriority="39"/>
-    <w:lsdException w:name="toc 6" w:uiPriority="39"/>
-    <w:lsdException w:name="toc 7" w:uiPriority="39"/>
-    <w:lsdException w:name="toc 8" w:uiPriority="39"/>
-    <w:lsdException w:name="toc 9" w:uiPriority="39"/>
-    <w:lsdException w:name="caption" w:uiPriority="35" w:qFormat="1"/>
-    <w:lsdException w:name="Title" w:semiHidden="0" w:uiPriority="10" w:unhideWhenUsed="0" w:qFormat="1"/>
-    <w:lsdException w:name="Default Paragraph Font" w:uiPriority="1"/>
-    <w:lsdException w:name="Subtitle" w:semiHidden="0" w:uiPriority="11" w:unhideWhenUsed="0" w:qFormat="1"/>
-    <w:lsdException w:name="Strong" w:semiHidden="0" w:uiPriority="22" w:unhideWhenUsed="0" w:qFormat="1"/>
-    <w:lsdException w:name="Emphasis" w:semiHidden="0" w:uiPriority="20" w:unhideWhenUsed="0" w:qFormat="1"/>
-    <w:lsdException w:name="Table Grid" w:semiHidden="0" w:uiPriority="59" w:unhideWhenUsed="0"/>
-    <w:lsdException w:name="Placeholder Text" w:unhideWhenUsed="0"/>
-    <w:lsdException w:name="No Spacing" w:semiHidden="0" w:uiPriority="1" w:unhideWhenUsed="0" w:qFormat="1"/>
-    <w:lsdException w:name="Light Shading" w:semiHidden="0" w:uiPriority="60" w:unhideWhenUsed="0"/>
-    <w:lsdException w:name="Light List" w:semiHidden="0" w:uiPriority="61" w:unhideWhenUsed="0"/>
-    <w:lsdException w:name="Light Grid" w:semiHidden="0" w:uiPriority="62" w:unhideWhenUsed="0"/>
-    <w:lsdException w:name="Medium Shading 1" w:semiHidden="0" w:uiPriority="63" w:unhideWhenUsed="0"/>
-    <w:lsdException w:name="Medium Shading 2" w:semiHidden="0" w:uiPriority="64" w:unhideWhenUsed="0"/>
-    <w:lsdException w:name="Medium List 1" w:semiHidden="0" w:uiPriority="65" w:unhideWhenUsed="0"/>
-    <w:lsdException w:name="Medium List 2" w:semiHidden="0" w:uiPriority="66" w:unhideWhenUsed="0"/>
-    <w:lsdException w:name="Medium Grid 1" w:semiHidden="0" w:uiPriority="67" w:unhideWhenUsed="0"/>
-    <w:lsdException w:name="Medium Grid 2" w:semiHidden="0" w:uiPriority="68" w:unhideWhenUsed="0"/>
-    <w:lsdException w:name="Medium Grid 3" w:semiHidden="0" w:uiPriority="69" w:unhideWhenUsed="0"/>
-    <w:lsdException w:name="Dark List" w:semiHidden="0" w:uiPriority="70" w:unhideWhenUsed="0"/>
-    <w:lsdException w:name="Colorful Shading" w:semiHidden="0" w:uiPriority="71" w:unhideWhenUsed="0"/>
-    <w:lsdException w:name="Colorful List" w:semiHidden="0" w:uiPriority="72" w:unhideWhenUsed="0"/>
-    <w:lsdException w:name="Colorful Grid" w:semiHidden="0" w:uiPriority="73" w:unhideWhenUsed="0"/>
-    <w:lsdException w:name="Light Shading Accent 1" w:semiHidden="0" w:uiPriority="60" w:unhideWhenUsed="0"/>
-    <w:lsdException w:name="Light List Accent 1" w:semiHidden="0" w:uiPriority="61" w:unhideWhenUsed="0"/>
-    <w:lsdException w:name="Light Grid Accent 1" w:semiHidden="0" w:uiPriority="62" w:unhideWhenUsed="0"/>
-    <w:lsdException w:name="Medium Shading 1 Accent 1" w:semiHidden="0" w:uiPriority="63" w:unhideWhenUsed="0"/>
-    <w:lsdException w:name="Medium Shading 2 Accent 1" w:semiHidden="0" w:uiPriority="64" w:unhideWhenUsed="0"/>
-    <w:lsdException w:name="Medium List 1 Accent 1" w:semiHidden="0" w:uiPriority="65" w:unhideWhenUsed="0"/>
-    <w:lsdException w:name="Revision" w:unhideWhenUsed="0"/>
-    <w:lsdException w:name="List Paragraph" w:semiHidden="0" w:uiPriority="34" w:unhideWhenUsed="0" w:qFormat="1"/>
-    <w:lsdException w:name="Quote" w:semiHidden="0" w:uiPriority="29" w:unhideWhenUsed="0" w:qFormat="1"/>
-    <w:lsdException w:name="Intense Quote" w:semiHidden="0" w:uiPriority="30" w:unhideWhenUsed="0" w:qFormat="1"/>
-    <w:lsdException w:name="Medium List 2 Accent 1" w:semiHidden="0" w:uiPriority="66" w:unhideWhenUsed="0"/>
-    <w:lsdException w:name="Medium Grid 1 Accent 1" w:semiHidden="0" w:uiPriority="67" w:unhideWhenUsed="0"/>
-    <w:lsdException w:name="Medium Grid 2 Accent 1" w:semiHidden="0" w:uiPriority="68" w:unhideWhenUsed="0"/>
-    <w:lsdException w:name="Medium Grid 3 Accent 1" w:semiHidden="0" w:uiPriority="69" w:unhideWhenUsed="0"/>
-    <w:lsdException w:name="Dark List Accent 1" w:semiHidden="0" w:uiPriority="70" w:unhideWhenUsed="0"/>
-    <w:lsdException w:name="Colorful Shading Accent 1" w:semiHidden="0" w:uiPriority="71" w:unhideWhenUsed="0"/>
-    <w:lsdException w:name="Colorful List Accent 1" w:semiHidden="0" w:uiPriority="72" w:unhideWhenUsed="0"/>
-    <w:lsdException w:name="Colorful Grid Accent 1" w:semiHidden="0" w:uiPriority="73" w:unhideWhenUsed="0"/>
-    <w:lsdException w:name="Light Shading Accent 2" w:semiHidden="0" w:uiPriority="60" w:unhideWhenUsed="0"/>
-    <w:lsdException w:name="Light List Accent 2" w:semiHidden="0" w:uiPriority="61" w:unhideWhenUsed="0"/>
-    <w:lsdException w:name="Light Grid Accent 2" w:semiHidden="0" w:uiPriority="62" w:unhideWhenUsed="0"/>
-    <w:lsdException w:name="Medium Shading 1 Accent 2" w:semiHidden="0" w:uiPriority="63" w:unhideWhenUsed="0"/>
-    <w:lsdException w:name="Medium Shading 2 Accent 2" w:semiHidden="0" w:uiPriority="64" w:unhideWhenUsed="0"/>
-    <w:lsdException w:name="Medium List 1 Accent 2" w:semiHidden="0" w:uiPriority="65" w:unhideWhenUsed="0"/>
-    <w:lsdException w:name="Medium List 2 Accent 2" w:semiHidden="0" w:uiPriority="66" w:unhideWhenUsed="0"/>
-    <w:lsdException w:name="Medium Grid 1 Accent 2" w:semiHidden="0" w:uiPriority="67" w:unhideWhenUsed="0"/>
-    <w:lsdException w:name="Medium Grid 2 Accent 2" w:semiHidden="0" w:uiPriority="68" w:unhideWhenUsed="0"/>
-    <w:lsdException w:name="Medium Grid 3 Accent 2" w:semiHidden="0" w:uiPriority="69" w:unhideWhenUsed="0"/>
-    <w:lsdException w:name="Dark List Accent 2" w:semiHidden="0" w:uiPriority="70" w:unhideWhenUsed="0"/>
-    <w:lsdException w:name="Colorful Shading Accent 2" w:semiHidden="0" w:uiPriority="71" w:unhideWhenUsed="0"/>
-    <w:lsdException w:name="Colorful List Accent 2" w:semiHidden="0" w:uiPriority="72" w:unhideWhenUsed="0"/>
-    <w:lsdException w:name="Colorful Grid Accent 2" w:semiHidden="0" w:uiPriority="73" w:unhideWhenUsed="0"/>
-    <w:lsdException w:name="Light Shading Accent 3" w:semiHidden="0" w:uiPriority="60" w:unhideWhenUsed="0"/>
-    <w:lsdException w:name="Light List Accent 3" w:semiHidden="0" w:uiPriority="61" w:unhideWhenUsed="0"/>
-    <w:lsdException w:name="Light Grid Accent 3" w:semiHidden="0" w:uiPriority="62" w:unhideWhenUsed="0"/>
-    <w:lsdException w:name="Medium Shading 1 Accent 3" w:semiHidden="0" w:uiPriority="63" w:unhideWhenUsed="0"/>
-    <w:lsdException w:name="Medium Shading 2 Accent 3" w:semiHidden="0" w:uiPriority="64" w:unhideWhenUsed="0"/>
-    <w:lsdException w:name="Medium List 1 Accent 3" w:semiHidden="0" w:uiPriority="65" w:unhideWhenUsed="0"/>
-    <w:lsdException w:name="Medium List 2 Accent 3" w:semiHidden="0" w:uiPriority="66" w:unhideWhenUsed="0"/>
-    <w:lsdException w:name="Medium Grid 1 Accent 3" w:semiHidden="0" w:uiPriority="67" w:unhideWhenUsed="0"/>
-    <w:lsdException w:name="Medium Grid 2 Accent 3" w:semiHidden="0" w:uiPriority="68" w:unhideWhenUsed="0"/>
-    <w:lsdException w:name="Medium Grid 3 Accent 3" w:semiHidden="0" w:uiPriority="69" w:unhideWhenUsed="0"/>
-    <w:lsdException w:name="Dark List Accent 3" w:semiHidden="0" w:uiPriority="70" w:unhideWhenUsed="0"/>
-    <w:lsdException w:name="Colorful Shading Accent 3" w:semiHidden="0" w:uiPriority="71" w:unhideWhenUsed="0"/>
-    <w:lsdException w:name="Colorful List Accent 3" w:semiHidden="0" w:uiPriority="72" w:unhideWhenUsed="0"/>
-    <w:lsdException w:name="Colorful Grid Accent 3" w:semiHidden="0" w:uiPriority="73" w:unhideWhenUsed="0"/>
-    <w:lsdException w:name="Light Shading Accent 4" w:semiHidden="0" w:uiPriority="60" w:unhideWhenUsed="0"/>
-    <w:lsdException w:name="Light List Accent 4" w:semiHidden="0" w:uiPriority="61" w:unhideWhenUsed="0"/>
-    <w:lsdException w:name="Light Grid Accent 4" w:semiHidden="0" w:uiPriority="62" w:unhideWhenUsed="0"/>
-    <w:lsdException w:name="Medium Shading 1 Accent 4" w:semiHidden="0" w:uiPriority="63" w:unhideWhenUsed="0"/>
-    <w:lsdException w:name="Medium Shading 2 Accent 4" w:semiHidden="0" w:uiPriority="64" w:unhideWhenUsed="0"/>
-    <w:lsdException w:name="Medium List 1 Accent 4" w:semiHidden="0" w:uiPriority="65" w:unhideWhenUsed="0"/>
-    <w:lsdException w:name="Medium List 2 Accent 4" w:semiHidden="0" w:uiPriority="66" w:unhideWhenUsed="0"/>
-    <w:lsdException w:name="Medium Grid 1 Accent 4" w:semiHidden="0" w:uiPriority="67" w:unhideWhenUsed="0"/>
-    <w:lsdException w:name="Medium Grid 2 Accent 4" w:semiHidden="0" w:uiPriority="68" w:unhideWhenUsed="0"/>
-    <w:lsdException w:name="Medium Grid 3 Accent 4" w:semiHidden="0" w:uiPriority="69" w:unhideWhenUsed="0"/>
-    <w:lsdException w:name="Dark List Accent 4" w:semiHidden="0" w:uiPriority="70" w:unhideWhenUsed="0"/>
-    <w:lsdException w:name="Colorful Shading Accent 4" w:semiHidden="0" w:uiPriority="71" w:unhideWhenUsed="0"/>
-    <w:lsdException w:name="Colorful List Accent 4" w:semiHidden="0" w:uiPriority="72" w:unhideWhenUsed="0"/>
-    <w:lsdException w:name="Colorful Grid Accent 4" w:semiHidden="0" w:uiPriority="73" w:unhideWhenUsed="0"/>
-    <w:lsdException w:name="Light Shading Accent 5" w:semiHidden="0" w:uiPriority="60" w:unhideWhenUsed="0"/>
-    <w:lsdException w:name="Light List Accent 5" w:semiHidden="0" w:uiPriority="61" w:unhideWhenUsed="0"/>
-    <w:lsdException w:name="Light Grid Accent 5" w:semiHidden="0" w:uiPriority="62" w:unhideWhenUsed="0"/>
-    <w:lsdException w:name="Medium Shading 1 Accent 5" w:semiHidden="0" w:uiPriority="63" w:unhideWhenUsed="0"/>
-    <w:lsdException w:name="Medium Shading 2 Accent 5" w:semiHidden="0" w:uiPriority="64" w:unhideWhenUsed="0"/>
-    <w:lsdException w:name="Medium List 1 Accent 5" w:semiHidden="0" w:uiPriority="65" w:unhideWhenUsed="0"/>
-    <w:lsdException w:name="Medium List 2 Accent 5" w:semiHidden="0" w:uiPriority="66" w:unhideWhenUsed="0"/>
-    <w:lsdException w:name="Medium Grid 1 Accent 5" w:semiHidden="0" w:uiPriority="67" w:unhideWhenUsed="0"/>
-    <w:lsdException w:name="Medium Grid 2 Accent 5" w:semiHidden="0" w:uiPriority="68" w:unhideWhenUsed="0"/>
-    <w:lsdException w:name="Medium Grid 3 Accent 5" w:semiHidden="0" w:uiPriority="69" w:unhideWhenUsed="0"/>
-    <w:lsdException w:name="Dark List Accent 5" w:semiHidden="0" w:uiPriority="70" w:unhideWhenUsed="0"/>
-    <w:lsdException w:name="Colorful Shading Accent 5" w:semiHidden="0" w:uiPriority="71" w:unhideWhenUsed="0"/>
-    <w:lsdException w:name="Colorful List Accent 5" w:semiHidden="0" w:uiPriority="72" w:unhideWhenUsed="0"/>
-    <w:lsdException w:name="Colorful Grid Accent 5" w:semiHidden="0" w:uiPriority="73" w:unhideWhenUsed="0"/>
-    <w:lsdException w:name="Light Shading Accent 6" w:semiHidden="0" w:uiPriority="60" w:unhideWhenUsed="0"/>
-    <w:lsdException w:name="Light List Accent 6" w:semiHidden="0" w:uiPriority="61" w:unhideWhenUsed="0"/>
-    <w:lsdException w:name="Light Grid Accent 6" w:semiHidden="0" w:uiPriority="62" w:unhideWhenUsed="0"/>
-    <w:lsdException w:name="Medium Shading 1 Accent 6" w:semiHidden="0" w:uiPriority="63" w:unhideWhenUsed="0"/>
-    <w:lsdException w:name="Medium Shading 2 Accent 6" w:semiHidden="0" w:uiPriority="64" w:unhideWhenUsed="0"/>
-    <w:lsdException w:name="Medium List 1 Accent 6" w:semiHidden="0" w:uiPriority="65" w:unhideWhenUsed="0"/>
-    <w:lsdException w:name="Medium List 2 Accent 6" w:semiHidden="0" w:uiPriority="66" w:unhideWhenUsed="0"/>
-    <w:lsdException w:name="Medium Grid 1 Accent 6" w:semiHidden="0" w:uiPriority="67" w:unhideWhenUsed="0"/>
-    <w:lsdException w:name="Medium Grid 2 Accent 6" w:semiHidden="0" w:uiPriority="68" w:unhideWhenUsed="0"/>
-    <w:lsdException w:name="Medium Grid 3 Accent 6" w:semiHidden="0" w:uiPriority="69" w:unhideWhenUsed="0"/>
-    <w:lsdException w:name="Dark List Accent 6" w:semiHidden="0" w:uiPriority="70" w:unhideWhenUsed="0"/>
-    <w:lsdException w:name="Colorful Shading Accent 6" w:semiHidden="0" w:uiPriority="71" w:unhideWhenUsed="0"/>
-    <w:lsdException w:name="Colorful List Accent 6" w:semiHidden="0" w:uiPriority="72" w:unhideWhenUsed="0"/>
-    <w:lsdException w:name="Colorful Grid Accent 6" w:semiHidden="0" w:uiPriority="73" w:unhideWhenUsed="0"/>
-    <w:lsdException w:name="Subtle Emphasis" w:semiHidden="0" w:uiPriority="19" w:unhideWhenUsed="0" w:qFormat="1"/>
-    <w:lsdException w:name="Intense Emphasis" w:semiHidden="0" w:uiPriority="21" w:unhideWhenUsed="0" w:qFormat="1"/>
-    <w:lsdException w:name="Subtle Reference" w:semiHidden="0" w:uiPriority="31" w:unhideWhenUsed="0" w:qFormat="1"/>
-    <w:lsdException w:name="Intense Reference" w:semiHidden="0" w:uiPriority="32" w:unhideWhenUsed="0" w:qFormat="1"/>
-    <w:lsdException w:name="Book Title" w:semiHidden="0" w:uiPriority="33" w:unhideWhenUsed="0" w:qFormat="1"/>
-    <w:lsdException w:name="Bibliography" w:uiPriority="37"/>
-    <w:lsdException w:name="TOC Heading" w:uiPriority="39" w:qFormat="1"/>
-  </w:latentStyles>
-  <w:style w:type="paragraph" w:default="1" w:styleId="Normal">
-    <w:name w:val="Normal"/>
-    <w:qFormat/>
-    <w:rsid w:val="007A2E3D"/>
-  </w:style>
-  <w:style w:type="character" w:default="1" w:styleId="DefaultParagraphFont">
-    <w:name w:val="Default Paragraph Font"/>
-    <w:semiHidden/>
-    <w:unhideWhenUsed/>
-  </w:style>
-  <w:style w:type="table" w:default="1" w:styleId="TableNormal">
-    <w:name w:val="Normal Table"/>
-    <w:semiHidden/>
-    <w:unhideWhenUsed/>
-    <w:qFormat/>
-    <w:tblPr>
-      <w:tblInd w:w="0" w:type="dxa"/>
-      <w:tblCellMar>
-        <w:top w:w="0" w:type="dxa"/>
-        <w:left w:w="108" w:type="dxa"/>
-        <w:bottom w:w="0" w:type="dxa"/>
-        <w:right w:w="108" w:type="dxa"/>
-      </w:tblCellMar>
-    </w:tblPr>
-  </w:style>
-  <w:style w:type="numbering" w:default="1" w:styleId="NoList">
-    <w:name w:val="No List"/>
-    <w:semiHidden/>
-    <w:unhideWhenUsed/>
-  </w:style>
-  <w:style w:type="paragraph" w:customStyle="1" w:styleId="B5D259AB257D453F932BF8FED7A354FF">
-    <w:name w:val="B5D259AB257D453F932BF8FED7A354FF"/>
-    <w:rsid w:val="0038007D"/>
-  </w:style>
-  <w:style w:type="paragraph" w:customStyle="1" w:styleId="8CEC4DE2CB1C44938335BDD2D59FC130">
-    <w:name w:val="8CEC4DE2CB1C44938335BDD2D59FC130"/>
-    <w:rsid w:val="0038007D"/>
-  </w:style>
-  <w:style w:type="paragraph" w:customStyle="1" w:styleId="232DA62B3C34475CB9B1C8200CB137F0">
-    <w:name w:val="232DA62B3C34475CB9B1C8200CB137F0"/>
-    <w:rsid w:val="0038007D"/>
-  </w:style>
-  <w:style w:type="paragraph" w:customStyle="1" w:styleId="F8589C23863849CDA698EB9C017CC972">
-    <w:name w:val="F8589C23863849CDA698EB9C017CC972"/>
-    <w:rsid w:val="0038007D"/>
-  </w:style>
-  <w:style w:type="paragraph" w:customStyle="1" w:styleId="EF0F5A7730EC47FF80C95DBDDEA5AE18">
-    <w:name w:val="EF0F5A7730EC47FF80C95DBDDEA5AE18"/>
-    <w:rsid w:val="0038007D"/>
-  </w:style>
-  <w:style w:type="paragraph" w:customStyle="1" w:styleId="2629C5EFD2074C679EE977DE8C53E6A6">
-    <w:name w:val="2629C5EFD2074C679EE977DE8C53E6A6"/>
-    <w:rsid w:val="0038007D"/>
-  </w:style>
-  <w:style w:type="paragraph" w:customStyle="1" w:styleId="C4CD824B0859418F97FA5AF73BBE4470">
-    <w:name w:val="C4CD824B0859418F97FA5AF73BBE4470"/>
-    <w:rsid w:val="0038007D"/>
-  </w:style>
-</w:styles>
-</file>
-
-<file path=word/glossary/webSettings.xml><?xml version="1.0" encoding="utf-8"?>
-<w:webSettings xmlns:r="http://schemas.openxmlformats.org/officeDocument/2006/relationships" xmlns:w="http://schemas.openxmlformats.org/wordprocessingml/2006/main">
-  <w:optimizeForBrowser/>
-  <w:allowPNG/>
-  <w:doNotSaveAsSingleFile/>
-</w:webSettings>
 </file>
 
 <file path=word/theme/theme1.xml><?xml version="1.0" encoding="utf-8"?>

</xml_diff>

<commit_message>
Tim pushing the Final Project Word Document (I think). You all can take a look and see what you think.
</commit_message>
<xml_diff>
--- a/Proj1_Report.docx
+++ b/Proj1_Report.docx
@@ -1,6 +1,6 @@
 
 <file path=word/document.xml><?xml version="1.0" encoding="utf-8"?>
-<w:document xmlns:mv="urn:schemas-microsoft-com:mac:vml" xmlns:mo="http://schemas.microsoft.com/office/mac/office/2008/main" xmlns:ve="http://schemas.openxmlformats.org/markup-compatibility/2006" xmlns:o="urn:schemas-microsoft-com:office:office" xmlns:r="http://schemas.openxmlformats.org/officeDocument/2006/relationships" xmlns:m="http://schemas.openxmlformats.org/officeDocument/2006/math" xmlns:v="urn:schemas-microsoft-com:vml" xmlns:w10="urn:schemas-microsoft-com:office:word" xmlns:w="http://schemas.openxmlformats.org/wordprocessingml/2006/main" xmlns:wne="http://schemas.microsoft.com/office/word/2006/wordml" xmlns:wp="http://schemas.openxmlformats.org/drawingml/2006/wordprocessingDrawing" ve:Ignorable="mv" ve:PreserveAttributes="mv:*">
+<w:document xmlns:wpc="http://schemas.microsoft.com/office/word/2010/wordprocessingCanvas" xmlns:mc="http://schemas.openxmlformats.org/markup-compatibility/2006" xmlns:o="urn:schemas-microsoft-com:office:office" xmlns:r="http://schemas.openxmlformats.org/officeDocument/2006/relationships" xmlns:m="http://schemas.openxmlformats.org/officeDocument/2006/math" xmlns:v="urn:schemas-microsoft-com:vml" xmlns:wp14="http://schemas.microsoft.com/office/word/2010/wordprocessingDrawing" xmlns:wp="http://schemas.openxmlformats.org/drawingml/2006/wordprocessingDrawing" xmlns:w10="urn:schemas-microsoft-com:office:word" xmlns:w="http://schemas.openxmlformats.org/wordprocessingml/2006/main" xmlns:w14="http://schemas.microsoft.com/office/word/2010/wordml" xmlns:wpg="http://schemas.microsoft.com/office/word/2010/wordprocessingGroup" xmlns:wpi="http://schemas.microsoft.com/office/word/2010/wordprocessingInk" xmlns:wne="http://schemas.microsoft.com/office/word/2006/wordml" xmlns:wps="http://schemas.microsoft.com/office/word/2010/wordprocessingShape" mc:Ignorable="w14 wp14">
   <w:body>
     <w:sdt>
       <w:sdtPr>
@@ -28,7 +28,7 @@
             <w:tblBorders>
               <w:left w:val="single" w:sz="18" w:space="0" w:color="4F81BD" w:themeColor="accent1"/>
             </w:tblBorders>
-            <w:tblLook w:val="04A0"/>
+            <w:tblLook w:val="04A0" w:firstRow="1" w:lastRow="0" w:firstColumn="1" w:lastColumn="0" w:noHBand="0" w:noVBand="1"/>
           </w:tblPr>
           <w:tblGrid>
             <w:gridCol w:w="7672"/>
@@ -98,6 +98,7 @@
                   <w:dataBinding w:prefixMappings="xmlns:ns0='http://schemas.openxmlformats.org/package/2006/metadata/core-properties' xmlns:ns1='http://purl.org/dc/elements/1.1/'" w:xpath="/ns0:coreProperties[1]/ns1:title[1]" w:storeItemID="{6C3C8BC8-F283-45AE-878A-BAB7291924A1}"/>
                   <w:text/>
                 </w:sdtPr>
+                <w:sdtEndPr/>
                 <w:sdtContent>
                   <w:p>
                     <w:pPr>
@@ -134,6 +135,7 @@
                 <w:dataBinding w:prefixMappings="xmlns:ns0='http://schemas.openxmlformats.org/package/2006/metadata/core-properties' xmlns:ns1='http://purl.org/dc/elements/1.1/'" w:xpath="/ns0:coreProperties[1]/ns1:subject[1]" w:storeItemID="{6C3C8BC8-F283-45AE-878A-BAB7291924A1}"/>
                 <w:text/>
               </w:sdtPr>
+              <w:sdtEndPr/>
               <w:sdtContent>
                 <w:tc>
                   <w:tcPr>
@@ -196,7 +198,7 @@
           <w:tblPr>
             <w:tblpPr w:leftFromText="187" w:rightFromText="187" w:vertAnchor="page" w:horzAnchor="page" w:tblpX="2380" w:tblpY="12173"/>
             <w:tblW w:w="1374" w:type="pct"/>
-            <w:tblLook w:val="04A0"/>
+            <w:tblLook w:val="04A0" w:firstRow="1" w:lastRow="0" w:firstColumn="1" w:lastColumn="0" w:noHBand="0" w:noVBand="1"/>
           </w:tblPr>
           <w:tblGrid>
             <w:gridCol w:w="2635"/>
@@ -227,6 +229,7 @@
                   <w:dataBinding w:prefixMappings="xmlns:ns0='http://schemas.openxmlformats.org/package/2006/metadata/core-properties' xmlns:ns1='http://purl.org/dc/elements/1.1/'" w:xpath="/ns0:coreProperties[1]/ns1:creator[1]" w:storeItemID="{6C3C8BC8-F283-45AE-878A-BAB7291924A1}"/>
                   <w:text/>
                 </w:sdtPr>
+                <w:sdtEndPr/>
                 <w:sdtContent>
                   <w:p>
                     <w:pPr>
@@ -243,7 +246,25 @@
                         <w:sz w:val="32"/>
                         <w:szCs w:val="32"/>
                       </w:rPr>
-                      <w:t xml:space="preserve">Sarah Guermond Andy </w:t>
+                      <w:t xml:space="preserve">Sarah </w:t>
+                    </w:r>
+                    <w:proofErr w:type="spellStart"/>
+                    <w:r>
+                      <w:rPr>
+                        <w:rFonts w:ascii="Times New Roman" w:hAnsi="Times New Roman" w:cs="Times New Roman"/>
+                        <w:sz w:val="32"/>
+                        <w:szCs w:val="32"/>
+                      </w:rPr>
+                      <w:t>Guermond</w:t>
+                    </w:r>
+                    <w:proofErr w:type="spellEnd"/>
+                    <w:r>
+                      <w:rPr>
+                        <w:rFonts w:ascii="Times New Roman" w:hAnsi="Times New Roman" w:cs="Times New Roman"/>
+                        <w:sz w:val="32"/>
+                        <w:szCs w:val="32"/>
+                      </w:rPr>
+                      <w:t xml:space="preserve"> Andy </w:t>
                     </w:r>
                     <w:proofErr w:type="spellStart"/>
                     <w:r>
@@ -311,6 +332,7 @@
                     <w:calendar w:val="gregorian"/>
                   </w:date>
                 </w:sdtPr>
+                <w:sdtEndPr/>
                 <w:sdtContent>
                   <w:p>
                     <w:pPr>
@@ -354,84 +376,133 @@
     </w:sdt>
     <w:p>
       <w:pPr>
-        <w:rPr>
+        <w:spacing w:after="0" w:line="240" w:lineRule="auto"/>
+        <w:rPr>
+          <w:sz w:val="22"/>
           <w:u w:val="single"/>
         </w:rPr>
       </w:pPr>
       <w:r>
         <w:rPr>
+          <w:sz w:val="22"/>
           <w:u w:val="single"/>
         </w:rPr>
+        <w:lastRenderedPageBreak/>
         <w:t>Overview</w:t>
       </w:r>
     </w:p>
     <w:p>
-      <w:r>
+      <w:pPr>
+        <w:spacing w:after="0" w:line="240" w:lineRule="auto"/>
+        <w:ind w:firstLine="720"/>
+        <w:rPr>
+          <w:sz w:val="22"/>
+        </w:rPr>
+      </w:pPr>
+      <w:r>
+        <w:rPr>
+          <w:sz w:val="22"/>
+        </w:rPr>
         <w:t>The American Community Survey</w:t>
       </w:r>
       <w:r>
+        <w:rPr>
+          <w:sz w:val="22"/>
+        </w:rPr>
         <w:t xml:space="preserve"> (ACS) is distributed each year to a small sample of the population in each state including Puerto Rico. It provides updated information for communities to aid in planning efforts in between the main 10-year census survey. The ACS collects social, economic, housing and demographic data. This report will focus on the economic and housing information for each state. </w:t>
       </w:r>
     </w:p>
     <w:p>
       <w:pPr>
+        <w:spacing w:after="0" w:line="240" w:lineRule="auto"/>
+        <w:ind w:firstLine="720"/>
+        <w:rPr>
+          <w:sz w:val="22"/>
+        </w:rPr>
+      </w:pPr>
+    </w:p>
+    <w:p>
+      <w:pPr>
+        <w:spacing w:after="0" w:line="240" w:lineRule="auto"/>
         <w:rPr>
           <w:i/>
+          <w:sz w:val="22"/>
         </w:rPr>
       </w:pPr>
       <w:r>
         <w:rPr>
           <w:i/>
+          <w:sz w:val="22"/>
         </w:rPr>
         <w:t>Question of Interest</w:t>
       </w:r>
       <w:r>
         <w:rPr>
           <w:i/>
+          <w:sz w:val="22"/>
         </w:rPr>
         <w:t>:</w:t>
       </w:r>
     </w:p>
     <w:p>
       <w:pPr>
+        <w:spacing w:after="0" w:line="240" w:lineRule="auto"/>
         <w:ind w:firstLine="720"/>
         <w:rPr>
           <w:i/>
+          <w:sz w:val="22"/>
         </w:rPr>
       </w:pPr>
       <w:r>
         <w:rPr>
           <w:i/>
+          <w:sz w:val="22"/>
         </w:rPr>
         <w:t xml:space="preserve">How different are the mean household incomes for </w:t>
       </w:r>
       <w:r>
         <w:rPr>
           <w:i/>
+          <w:sz w:val="22"/>
         </w:rPr>
         <w:t>different household ownership (i.e. own with a mortgage or loan, own free and clear, rented, or occ</w:t>
       </w:r>
       <w:r>
         <w:rPr>
           <w:i/>
+          <w:sz w:val="22"/>
         </w:rPr>
         <w:t>upied without payment of rent) in the US</w:t>
       </w:r>
       <w:r>
         <w:rPr>
           <w:i/>
-        </w:rPr>
-        <w:t xml:space="preserve"> and Puerto Rico.</w:t>
-      </w:r>
-    </w:p>
-    <w:p>
-      <w:pPr>
-        <w:rPr>
+          <w:sz w:val="22"/>
+        </w:rPr>
+        <w:t xml:space="preserve"> and Puerto Rico?</w:t>
+      </w:r>
+    </w:p>
+    <w:p>
+      <w:pPr>
+        <w:spacing w:after="0" w:line="240" w:lineRule="auto"/>
+        <w:ind w:firstLine="720"/>
+        <w:rPr>
+          <w:i/>
+          <w:sz w:val="22"/>
+        </w:rPr>
+      </w:pPr>
+    </w:p>
+    <w:p>
+      <w:pPr>
+        <w:spacing w:after="0" w:line="240" w:lineRule="auto"/>
+        <w:rPr>
+          <w:sz w:val="22"/>
           <w:u w:val="single"/>
         </w:rPr>
       </w:pPr>
       <w:r>
         <w:rPr>
+          <w:sz w:val="22"/>
           <w:u w:val="single"/>
         </w:rPr>
         <w:t>Findings</w:t>
@@ -439,125 +510,666 @@
     </w:p>
     <w:p>
       <w:pPr>
-        <w:spacing w:line="240" w:lineRule="auto"/>
-      </w:pPr>
-      <w:r>
-        <w:t>Possible topics to talk about:</w:t>
-      </w:r>
-    </w:p>
-    <w:p>
-      <w:pPr>
-        <w:pStyle w:val="ListParagraph"/>
-        <w:numPr>
-          <w:ilvl w:val="0"/>
-          <w:numId w:val="6"/>
-        </w:numPr>
-      </w:pPr>
-      <w:proofErr w:type="gramStart"/>
-      <w:r>
-        <w:t>own</w:t>
-      </w:r>
-      <w:proofErr w:type="gramEnd"/>
-      <w:r>
-        <w:t xml:space="preserve"> w/ mortgage higher than own free and clear across all states and PR</w:t>
-      </w:r>
-      <w:r>
-        <w:t>, possibly due to retirees (smaller income, but likely to have paid off house)</w:t>
-      </w:r>
-    </w:p>
-    <w:p>
-      <w:pPr>
-        <w:pStyle w:val="ListParagraph"/>
-        <w:numPr>
-          <w:ilvl w:val="0"/>
-          <w:numId w:val="6"/>
-        </w:numPr>
-      </w:pPr>
-      <w:proofErr w:type="gramStart"/>
-      <w:r>
+        <w:spacing w:after="0" w:line="240" w:lineRule="auto"/>
+        <w:ind w:firstLine="720"/>
+        <w:rPr>
+          <w:sz w:val="22"/>
+        </w:rPr>
+      </w:pPr>
+      <w:r>
+        <w:rPr>
+          <w:sz w:val="22"/>
+        </w:rPr>
+        <w:t xml:space="preserve">We find that mean household income for those having a mortgage or loan is highest in Washington D.C. ($154,465), followed by Connecticut ($126,760), New Jersey ($124,364), Maryland ($119,358) and Massachusetts ($118,119). </w:t>
+      </w:r>
+    </w:p>
+    <w:p>
+      <w:pPr>
+        <w:spacing w:after="0" w:line="240" w:lineRule="auto"/>
+        <w:ind w:firstLine="720"/>
+        <w:rPr>
+          <w:sz w:val="22"/>
+        </w:rPr>
+      </w:pPr>
+      <w:r>
+        <w:rPr>
+          <w:sz w:val="22"/>
+        </w:rPr>
+        <w:t xml:space="preserve">We find that mean household income for those </w:t>
+      </w:r>
+      <w:r>
+        <w:rPr>
+          <w:sz w:val="22"/>
+        </w:rPr>
+        <w:t xml:space="preserve">owning free and clear follows </w:t>
+      </w:r>
+      <w:r>
+        <w:rPr>
+          <w:sz w:val="22"/>
+        </w:rPr>
+        <w:t>similarly to above</w:t>
+      </w:r>
+      <w:r>
+        <w:rPr>
+          <w:sz w:val="22"/>
+        </w:rPr>
+        <w:t>.</w:t>
+      </w:r>
+    </w:p>
+    <w:p>
+      <w:pPr>
+        <w:spacing w:after="0" w:line="240" w:lineRule="auto"/>
+        <w:ind w:firstLine="720"/>
+        <w:rPr>
+          <w:sz w:val="22"/>
+        </w:rPr>
+      </w:pPr>
+      <w:r>
+        <w:rPr>
+          <w:sz w:val="22"/>
+        </w:rPr>
+        <w:t>However, for those renting the mean household income is highest in Washington D.C. ($62,337), followed by Hawaii ($58,077), Alaska ($54,918), California ($52,423) and Maryland ($52,404).</w:t>
+      </w:r>
+    </w:p>
+    <w:p>
+      <w:pPr>
+        <w:spacing w:after="0" w:line="240" w:lineRule="auto"/>
+        <w:ind w:firstLine="720"/>
+        <w:rPr>
+          <w:sz w:val="22"/>
+        </w:rPr>
+      </w:pPr>
+      <w:r>
+        <w:rPr>
+          <w:sz w:val="22"/>
+        </w:rPr>
+        <w:t>For those having no payment of rent, the mean household income is highest in Connecticut ($50,264), followed by Washington D.C. ($49,266), Hawaii ($</w:t>
+      </w:r>
+      <w:r>
+        <w:rPr>
+          <w:sz w:val="22"/>
+        </w:rPr>
+        <w:t>47,860), Massachusetts ($47,224) and New Jersey ($47,081).</w:t>
+      </w:r>
+    </w:p>
+    <w:p>
+      <w:pPr>
+        <w:spacing w:after="0" w:line="240" w:lineRule="auto"/>
+        <w:ind w:firstLine="720"/>
+        <w:rPr>
+          <w:sz w:val="22"/>
+        </w:rPr>
+      </w:pPr>
+      <w:r>
+        <w:rPr>
+          <w:sz w:val="22"/>
+        </w:rPr>
+        <w:t>It was interesting to see that Mississippi, Alabama and Arkansas were near the lowest mean household incomes across all ownership types, as seen in the graphs below.</w:t>
+      </w:r>
+    </w:p>
+    <w:p>
+      <w:pPr>
+        <w:spacing w:after="0" w:line="240" w:lineRule="auto"/>
+        <w:jc w:val="center"/>
+        <w:rPr>
+          <w:sz w:val="22"/>
+        </w:rPr>
+      </w:pPr>
+      <w:r>
+        <w:rPr>
+          <w:noProof/>
+          <w:sz w:val="22"/>
+        </w:rPr>
+        <w:drawing>
+          <wp:inline distT="0" distB="0" distL="0" distR="0" wp14:anchorId="722A63BE" wp14:editId="5F416523">
+            <wp:extent cx="2456328" cy="1860550"/>
+            <wp:effectExtent l="0" t="0" r="0" b="0"/>
+            <wp:docPr id="1" name="Picture 1" descr="https://github.com/andy-olstad/599-POGS/blob/master/TEN1.png?raw=true"/>
+            <wp:cNvGraphicFramePr>
+              <a:graphicFrameLocks xmlns:a="http://schemas.openxmlformats.org/drawingml/2006/main" noChangeAspect="1"/>
+            </wp:cNvGraphicFramePr>
+            <a:graphic xmlns:a="http://schemas.openxmlformats.org/drawingml/2006/main">
+              <a:graphicData uri="http://schemas.openxmlformats.org/drawingml/2006/picture">
+                <pic:pic xmlns:pic="http://schemas.openxmlformats.org/drawingml/2006/picture">
+                  <pic:nvPicPr>
+                    <pic:cNvPr id="0" name="Picture 1" descr="https://github.com/andy-olstad/599-POGS/blob/master/TEN1.png?raw=true"/>
+                    <pic:cNvPicPr>
+                      <a:picLocks noChangeAspect="1" noChangeArrowheads="1"/>
+                    </pic:cNvPicPr>
+                  </pic:nvPicPr>
+                  <pic:blipFill>
+                    <a:blip r:embed="rId7" cstate="print">
+                      <a:extLst>
+                        <a:ext uri="{28A0092B-C50C-407E-A947-70E740481C1C}">
+                          <a14:useLocalDpi xmlns:a14="http://schemas.microsoft.com/office/drawing/2010/main" val="0"/>
+                        </a:ext>
+                      </a:extLst>
+                    </a:blip>
+                    <a:srcRect/>
+                    <a:stretch>
+                      <a:fillRect/>
+                    </a:stretch>
+                  </pic:blipFill>
+                  <pic:spPr bwMode="auto">
+                    <a:xfrm>
+                      <a:off x="0" y="0"/>
+                      <a:ext cx="2464092" cy="1866431"/>
+                    </a:xfrm>
+                    <a:prstGeom prst="rect">
+                      <a:avLst/>
+                    </a:prstGeom>
+                    <a:noFill/>
+                    <a:ln>
+                      <a:noFill/>
+                    </a:ln>
+                  </pic:spPr>
+                </pic:pic>
+              </a:graphicData>
+            </a:graphic>
+          </wp:inline>
+        </w:drawing>
+      </w:r>
+      <w:r>
+        <w:rPr>
+          <w:sz w:val="22"/>
+        </w:rPr>
+        <w:t xml:space="preserve">          </w:t>
+      </w:r>
+      <w:r>
+        <w:rPr>
+          <w:noProof/>
+          <w:sz w:val="22"/>
+        </w:rPr>
+        <w:drawing>
+          <wp:inline distT="0" distB="0" distL="0" distR="0" wp14:anchorId="6AD1C5F4" wp14:editId="0CA42478">
+            <wp:extent cx="2498247" cy="1892300"/>
+            <wp:effectExtent l="0" t="0" r="0" b="0"/>
+            <wp:docPr id="2" name="Picture 2" descr="https://github.com/andy-olstad/599-POGS/blob/master/TEN2.png?raw=true"/>
+            <wp:cNvGraphicFramePr>
+              <a:graphicFrameLocks xmlns:a="http://schemas.openxmlformats.org/drawingml/2006/main" noChangeAspect="1"/>
+            </wp:cNvGraphicFramePr>
+            <a:graphic xmlns:a="http://schemas.openxmlformats.org/drawingml/2006/main">
+              <a:graphicData uri="http://schemas.openxmlformats.org/drawingml/2006/picture">
+                <pic:pic xmlns:pic="http://schemas.openxmlformats.org/drawingml/2006/picture">
+                  <pic:nvPicPr>
+                    <pic:cNvPr id="0" name="Picture 3" descr="https://github.com/andy-olstad/599-POGS/blob/master/TEN2.png?raw=true"/>
+                    <pic:cNvPicPr>
+                      <a:picLocks noChangeAspect="1" noChangeArrowheads="1"/>
+                    </pic:cNvPicPr>
+                  </pic:nvPicPr>
+                  <pic:blipFill>
+                    <a:blip r:embed="rId8" cstate="print">
+                      <a:extLst>
+                        <a:ext uri="{28A0092B-C50C-407E-A947-70E740481C1C}">
+                          <a14:useLocalDpi xmlns:a14="http://schemas.microsoft.com/office/drawing/2010/main" val="0"/>
+                        </a:ext>
+                      </a:extLst>
+                    </a:blip>
+                    <a:srcRect/>
+                    <a:stretch>
+                      <a:fillRect/>
+                    </a:stretch>
+                  </pic:blipFill>
+                  <pic:spPr bwMode="auto">
+                    <a:xfrm>
+                      <a:off x="0" y="0"/>
+                      <a:ext cx="2505819" cy="1898036"/>
+                    </a:xfrm>
+                    <a:prstGeom prst="rect">
+                      <a:avLst/>
+                    </a:prstGeom>
+                    <a:noFill/>
+                    <a:ln>
+                      <a:noFill/>
+                    </a:ln>
+                  </pic:spPr>
+                </pic:pic>
+              </a:graphicData>
+            </a:graphic>
+          </wp:inline>
+        </w:drawing>
+      </w:r>
+    </w:p>
+    <w:p>
+      <w:pPr>
+        <w:spacing w:after="0" w:line="240" w:lineRule="auto"/>
+        <w:jc w:val="center"/>
+        <w:rPr>
+          <w:sz w:val="22"/>
+        </w:rPr>
+      </w:pPr>
+      <w:r>
+        <w:rPr>
+          <w:noProof/>
+          <w:sz w:val="22"/>
+        </w:rPr>
+        <w:drawing>
+          <wp:inline distT="0" distB="0" distL="0" distR="0" wp14:anchorId="1017C8C4" wp14:editId="7B7DD161">
+            <wp:extent cx="2573698" cy="1949450"/>
+            <wp:effectExtent l="0" t="0" r="0" b="0"/>
+            <wp:docPr id="3" name="Picture 3" descr="https://github.com/andy-olstad/599-POGS/blob/master/TEN3.png?raw=true"/>
+            <wp:cNvGraphicFramePr>
+              <a:graphicFrameLocks xmlns:a="http://schemas.openxmlformats.org/drawingml/2006/main" noChangeAspect="1"/>
+            </wp:cNvGraphicFramePr>
+            <a:graphic xmlns:a="http://schemas.openxmlformats.org/drawingml/2006/main">
+              <a:graphicData uri="http://schemas.openxmlformats.org/drawingml/2006/picture">
+                <pic:pic xmlns:pic="http://schemas.openxmlformats.org/drawingml/2006/picture">
+                  <pic:nvPicPr>
+                    <pic:cNvPr id="0" name="Picture 5" descr="https://github.com/andy-olstad/599-POGS/blob/master/TEN3.png?raw=true"/>
+                    <pic:cNvPicPr>
+                      <a:picLocks noChangeAspect="1" noChangeArrowheads="1"/>
+                    </pic:cNvPicPr>
+                  </pic:nvPicPr>
+                  <pic:blipFill>
+                    <a:blip r:embed="rId9" cstate="print">
+                      <a:extLst>
+                        <a:ext uri="{28A0092B-C50C-407E-A947-70E740481C1C}">
+                          <a14:useLocalDpi xmlns:a14="http://schemas.microsoft.com/office/drawing/2010/main" val="0"/>
+                        </a:ext>
+                      </a:extLst>
+                    </a:blip>
+                    <a:srcRect/>
+                    <a:stretch>
+                      <a:fillRect/>
+                    </a:stretch>
+                  </pic:blipFill>
+                  <pic:spPr bwMode="auto">
+                    <a:xfrm>
+                      <a:off x="0" y="0"/>
+                      <a:ext cx="2577705" cy="1952485"/>
+                    </a:xfrm>
+                    <a:prstGeom prst="rect">
+                      <a:avLst/>
+                    </a:prstGeom>
+                    <a:noFill/>
+                    <a:ln>
+                      <a:noFill/>
+                    </a:ln>
+                  </pic:spPr>
+                </pic:pic>
+              </a:graphicData>
+            </a:graphic>
+          </wp:inline>
+        </w:drawing>
+      </w:r>
+      <w:r>
+        <w:rPr>
+          <w:sz w:val="22"/>
+        </w:rPr>
+        <w:t xml:space="preserve">          </w:t>
+      </w:r>
+      <w:r>
+        <w:rPr>
+          <w:noProof/>
+          <w:sz w:val="22"/>
+        </w:rPr>
+        <w:drawing>
+          <wp:inline distT="0" distB="0" distL="0" distR="0" wp14:anchorId="24D66FB3" wp14:editId="5187EA70">
+            <wp:extent cx="2598847" cy="1968500"/>
+            <wp:effectExtent l="0" t="0" r="0" b="0"/>
+            <wp:docPr id="4" name="Picture 4" descr="https://github.com/andy-olstad/599-POGS/blob/master/TEN4.png?raw=true"/>
+            <wp:cNvGraphicFramePr>
+              <a:graphicFrameLocks xmlns:a="http://schemas.openxmlformats.org/drawingml/2006/main" noChangeAspect="1"/>
+            </wp:cNvGraphicFramePr>
+            <a:graphic xmlns:a="http://schemas.openxmlformats.org/drawingml/2006/main">
+              <a:graphicData uri="http://schemas.openxmlformats.org/drawingml/2006/picture">
+                <pic:pic xmlns:pic="http://schemas.openxmlformats.org/drawingml/2006/picture">
+                  <pic:nvPicPr>
+                    <pic:cNvPr id="0" name="Picture 7" descr="https://github.com/andy-olstad/599-POGS/blob/master/TEN4.png?raw=true"/>
+                    <pic:cNvPicPr>
+                      <a:picLocks noChangeAspect="1" noChangeArrowheads="1"/>
+                    </pic:cNvPicPr>
+                  </pic:nvPicPr>
+                  <pic:blipFill>
+                    <a:blip r:embed="rId10" cstate="print">
+                      <a:extLst>
+                        <a:ext uri="{28A0092B-C50C-407E-A947-70E740481C1C}">
+                          <a14:useLocalDpi xmlns:a14="http://schemas.microsoft.com/office/drawing/2010/main" val="0"/>
+                        </a:ext>
+                      </a:extLst>
+                    </a:blip>
+                    <a:srcRect/>
+                    <a:stretch>
+                      <a:fillRect/>
+                    </a:stretch>
+                  </pic:blipFill>
+                  <pic:spPr bwMode="auto">
+                    <a:xfrm>
+                      <a:off x="0" y="0"/>
+                      <a:ext cx="2600951" cy="1970094"/>
+                    </a:xfrm>
+                    <a:prstGeom prst="rect">
+                      <a:avLst/>
+                    </a:prstGeom>
+                    <a:noFill/>
+                    <a:ln>
+                      <a:noFill/>
+                    </a:ln>
+                  </pic:spPr>
+                </pic:pic>
+              </a:graphicData>
+            </a:graphic>
+          </wp:inline>
+        </w:drawing>
+      </w:r>
+    </w:p>
+    <w:p>
+      <w:pPr>
+        <w:spacing w:after="0" w:line="240" w:lineRule="auto"/>
+        <w:rPr>
+          <w:sz w:val="22"/>
+        </w:rPr>
+      </w:pPr>
+    </w:p>
+    <w:p>
+      <w:pPr>
+        <w:spacing w:after="0" w:line="240" w:lineRule="auto"/>
+        <w:jc w:val="center"/>
+        <w:rPr>
+          <w:sz w:val="22"/>
+        </w:rPr>
+      </w:pPr>
+      <w:bookmarkStart w:id="0" w:name="_GoBack"/>
+      <w:r>
+        <w:rPr>
+          <w:noProof/>
+          <w:sz w:val="22"/>
+        </w:rPr>
+        <w:lastRenderedPageBreak/>
+        <w:drawing>
+          <wp:inline distT="0" distB="0" distL="0" distR="0" wp14:anchorId="66399E4E" wp14:editId="4B7B0B73">
+            <wp:extent cx="5943600" cy="1986068"/>
+            <wp:effectExtent l="0" t="0" r="0" b="0"/>
+            <wp:docPr id="5" name="Picture 5" descr="https://github.com/andy-olstad/599-POGS/blob/master/Line%20graph.png?raw=true"/>
+            <wp:cNvGraphicFramePr>
+              <a:graphicFrameLocks xmlns:a="http://schemas.openxmlformats.org/drawingml/2006/main" noChangeAspect="1"/>
+            </wp:cNvGraphicFramePr>
+            <a:graphic xmlns:a="http://schemas.openxmlformats.org/drawingml/2006/main">
+              <a:graphicData uri="http://schemas.openxmlformats.org/drawingml/2006/picture">
+                <pic:pic xmlns:pic="http://schemas.openxmlformats.org/drawingml/2006/picture">
+                  <pic:nvPicPr>
+                    <pic:cNvPr id="0" name="Picture 9" descr="https://github.com/andy-olstad/599-POGS/blob/master/Line%20graph.png?raw=true"/>
+                    <pic:cNvPicPr>
+                      <a:picLocks noChangeAspect="1" noChangeArrowheads="1"/>
+                    </pic:cNvPicPr>
+                  </pic:nvPicPr>
+                  <pic:blipFill>
+                    <a:blip r:embed="rId11">
+                      <a:extLst>
+                        <a:ext uri="{28A0092B-C50C-407E-A947-70E740481C1C}">
+                          <a14:useLocalDpi xmlns:a14="http://schemas.microsoft.com/office/drawing/2010/main" val="0"/>
+                        </a:ext>
+                      </a:extLst>
+                    </a:blip>
+                    <a:srcRect/>
+                    <a:stretch>
+                      <a:fillRect/>
+                    </a:stretch>
+                  </pic:blipFill>
+                  <pic:spPr bwMode="auto">
+                    <a:xfrm>
+                      <a:off x="0" y="0"/>
+                      <a:ext cx="5943600" cy="1986068"/>
+                    </a:xfrm>
+                    <a:prstGeom prst="rect">
+                      <a:avLst/>
+                    </a:prstGeom>
+                    <a:noFill/>
+                    <a:ln>
+                      <a:noFill/>
+                    </a:ln>
+                  </pic:spPr>
+                </pic:pic>
+              </a:graphicData>
+            </a:graphic>
+          </wp:inline>
+        </w:drawing>
+      </w:r>
+      <w:bookmarkEnd w:id="0"/>
+    </w:p>
+    <w:p>
+      <w:pPr>
+        <w:spacing w:after="0" w:line="240" w:lineRule="auto"/>
+        <w:ind w:firstLine="720"/>
+        <w:rPr>
+          <w:sz w:val="22"/>
+        </w:rPr>
+      </w:pPr>
+      <w:r>
+        <w:rPr>
+          <w:sz w:val="22"/>
+        </w:rPr>
+        <w:t>We also notice that households owning with a mortgage or loan</w:t>
+      </w:r>
+      <w:r>
+        <w:rPr>
+          <w:sz w:val="22"/>
+        </w:rPr>
+        <w:t xml:space="preserve"> </w:t>
+      </w:r>
+      <w:r>
+        <w:rPr>
+          <w:sz w:val="22"/>
+        </w:rPr>
+        <w:t xml:space="preserve">had </w:t>
+      </w:r>
+      <w:r>
+        <w:rPr>
+          <w:sz w:val="22"/>
+        </w:rPr>
+        <w:t xml:space="preserve">higher </w:t>
+      </w:r>
+      <w:r>
+        <w:rPr>
+          <w:sz w:val="22"/>
+        </w:rPr>
+        <w:t xml:space="preserve">mean income </w:t>
+      </w:r>
+      <w:r>
+        <w:rPr>
+          <w:sz w:val="22"/>
+        </w:rPr>
+        <w:t>than own</w:t>
+      </w:r>
+      <w:r>
+        <w:rPr>
+          <w:sz w:val="22"/>
+        </w:rPr>
+        <w:t>ing</w:t>
+      </w:r>
+      <w:r>
+        <w:rPr>
+          <w:sz w:val="22"/>
+        </w:rPr>
+        <w:t xml:space="preserve"> free and clear across all states</w:t>
+      </w:r>
+      <w:r>
+        <w:rPr>
+          <w:sz w:val="22"/>
+        </w:rPr>
+        <w:t>. A possible explanation may be</w:t>
+      </w:r>
+      <w:r>
+        <w:rPr>
+          <w:sz w:val="22"/>
+        </w:rPr>
+        <w:t xml:space="preserve"> due to retirees (</w:t>
+      </w:r>
+      <w:proofErr w:type="spellStart"/>
+      <w:r>
+        <w:rPr>
+          <w:sz w:val="22"/>
+        </w:rPr>
+        <w:t>ie</w:t>
+      </w:r>
+      <w:proofErr w:type="spellEnd"/>
+      <w:r>
+        <w:rPr>
+          <w:sz w:val="22"/>
+        </w:rPr>
+        <w:t xml:space="preserve">: smaller income </w:t>
+      </w:r>
+      <w:r>
+        <w:rPr>
+          <w:sz w:val="22"/>
+        </w:rPr>
+        <w:t xml:space="preserve">but likely to have paid off </w:t>
+      </w:r>
+      <w:r>
+        <w:rPr>
+          <w:sz w:val="22"/>
+        </w:rPr>
+        <w:t xml:space="preserve">the </w:t>
+      </w:r>
+      <w:r>
+        <w:rPr>
+          <w:sz w:val="22"/>
+        </w:rPr>
+        <w:t>house)</w:t>
+      </w:r>
+      <w:r>
+        <w:rPr>
+          <w:sz w:val="22"/>
+        </w:rPr>
+        <w:t>.</w:t>
+      </w:r>
+      <w:r>
+        <w:rPr>
+          <w:sz w:val="22"/>
+        </w:rPr>
+        <w:t xml:space="preserve"> </w:t>
+      </w:r>
+      <w:r>
+        <w:rPr>
+          <w:sz w:val="22"/>
+        </w:rPr>
+        <w:t xml:space="preserve">We see that </w:t>
+      </w:r>
+      <w:r>
+        <w:rPr>
+          <w:sz w:val="22"/>
+        </w:rPr>
         <w:t>rent</w:t>
       </w:r>
-      <w:proofErr w:type="gramEnd"/>
-      <w:r>
-        <w:t xml:space="preserve"> and occupy without rent fairly similar</w:t>
-      </w:r>
-    </w:p>
-    <w:p>
-      <w:pPr>
-        <w:pStyle w:val="ListParagraph"/>
-        <w:numPr>
-          <w:ilvl w:val="0"/>
-          <w:numId w:val="6"/>
-        </w:numPr>
-      </w:pPr>
-      <w:proofErr w:type="gramStart"/>
-      <w:r>
-        <w:t>geographical</w:t>
-      </w:r>
-      <w:proofErr w:type="gramEnd"/>
-      <w:r>
-        <w:t xml:space="preserve"> trends apparent</w:t>
-      </w:r>
-    </w:p>
-    <w:p>
-      <w:pPr>
-        <w:pStyle w:val="ListParagraph"/>
-        <w:numPr>
-          <w:ilvl w:val="1"/>
-          <w:numId w:val="6"/>
-        </w:numPr>
-      </w:pPr>
-      <w:r>
-        <w:t>Midwest has high income/occupy with no rent – Farm employees being given lodging as part of their wages?</w:t>
-      </w:r>
-    </w:p>
-    <w:p>
-      <w:pPr>
-        <w:pStyle w:val="ListParagraph"/>
-        <w:numPr>
-          <w:ilvl w:val="1"/>
-          <w:numId w:val="6"/>
-        </w:numPr>
-      </w:pPr>
-      <w:r>
-        <w:t>Florida has higher income for owned free and clear than surrounding region – rich retiree paradise?</w:t>
-      </w:r>
-    </w:p>
-    <w:p>
-      <w:r>
+      <w:r>
+        <w:rPr>
+          <w:sz w:val="22"/>
+        </w:rPr>
+        <w:t>ing</w:t>
+      </w:r>
+      <w:r>
+        <w:rPr>
+          <w:sz w:val="22"/>
+        </w:rPr>
+        <w:t xml:space="preserve"> and occupy</w:t>
+      </w:r>
+      <w:r>
+        <w:rPr>
+          <w:sz w:val="22"/>
+        </w:rPr>
+        <w:t xml:space="preserve">ing </w:t>
+      </w:r>
+      <w:r>
+        <w:rPr>
+          <w:sz w:val="22"/>
+        </w:rPr>
+        <w:t xml:space="preserve">without rent </w:t>
+      </w:r>
+      <w:r>
+        <w:rPr>
+          <w:sz w:val="22"/>
+        </w:rPr>
+        <w:t xml:space="preserve">were </w:t>
+      </w:r>
+      <w:r>
+        <w:rPr>
+          <w:sz w:val="22"/>
+        </w:rPr>
+        <w:t>fairly similar</w:t>
+      </w:r>
+      <w:r>
+        <w:rPr>
+          <w:sz w:val="22"/>
+        </w:rPr>
         <w:t xml:space="preserve"> </w:t>
       </w:r>
       <w:r>
-        <w:t>(Should do a statistical test between renting and rent-free, it doesn’t seem like they are statistically significant --Sarah)</w:t>
-      </w:r>
-    </w:p>
-    <w:p>
-      <w:r>
-        <w:t>(</w:t>
-      </w:r>
-      <w:r>
-        <w:t xml:space="preserve">FIGURES: what do we want to show/have our main story </w:t>
-      </w:r>
-      <w:proofErr w:type="gramStart"/>
-      <w:r>
-        <w:t>be</w:t>
-      </w:r>
-      <w:proofErr w:type="gramEnd"/>
-      <w:r>
-        <w:t xml:space="preserve"> about?</w:t>
-      </w:r>
-      <w:r>
-        <w:t>)</w:t>
-      </w:r>
-    </w:p>
-    <w:p>
-      <w:pPr>
-        <w:rPr>
+        <w:rPr>
+          <w:sz w:val="22"/>
+        </w:rPr>
+        <w:t>within</w:t>
+      </w:r>
+      <w:r>
+        <w:rPr>
+          <w:sz w:val="22"/>
+        </w:rPr>
+        <w:t xml:space="preserve"> all states</w:t>
+      </w:r>
+      <w:r>
+        <w:rPr>
+          <w:sz w:val="22"/>
+        </w:rPr>
+        <w:t>.</w:t>
+      </w:r>
+    </w:p>
+    <w:p>
+      <w:pPr>
+        <w:spacing w:after="0" w:line="240" w:lineRule="auto"/>
+        <w:rPr>
+          <w:sz w:val="22"/>
+        </w:rPr>
+      </w:pPr>
+      <w:r>
+        <w:rPr>
+          <w:sz w:val="22"/>
+        </w:rPr>
+        <w:t xml:space="preserve">More interesting trends: </w:t>
+      </w:r>
+      <w:r>
+        <w:rPr>
+          <w:sz w:val="22"/>
+        </w:rPr>
+        <w:t xml:space="preserve">Midwest has </w:t>
+      </w:r>
+      <w:r>
+        <w:rPr>
+          <w:sz w:val="22"/>
+        </w:rPr>
+        <w:t xml:space="preserve">high income/occupy with no rent and </w:t>
+      </w:r>
+      <w:r>
+        <w:rPr>
+          <w:sz w:val="22"/>
+        </w:rPr>
+        <w:t>Florida has higher income for owned free and clear than surrounding region</w:t>
+      </w:r>
+      <w:r>
+        <w:rPr>
+          <w:sz w:val="22"/>
+        </w:rPr>
+        <w:t>.</w:t>
+      </w:r>
+    </w:p>
+    <w:p>
+      <w:pPr>
+        <w:spacing w:after="0" w:line="240" w:lineRule="auto"/>
+        <w:rPr>
+          <w:sz w:val="22"/>
           <w:u w:val="single"/>
         </w:rPr>
       </w:pPr>
-      <w:r>
-        <w:rPr>
+    </w:p>
+    <w:p>
+      <w:pPr>
+        <w:spacing w:after="0" w:line="240" w:lineRule="auto"/>
+        <w:rPr>
+          <w:sz w:val="22"/>
+          <w:u w:val="single"/>
+        </w:rPr>
+      </w:pPr>
+      <w:r>
+        <w:rPr>
+          <w:sz w:val="22"/>
           <w:u w:val="single"/>
         </w:rPr>
         <w:t>Obstacles and Solutions</w:t>
@@ -570,13 +1182,23 @@
           <w:ilvl w:val="0"/>
           <w:numId w:val="3"/>
         </w:numPr>
+        <w:spacing w:after="0" w:line="240" w:lineRule="auto"/>
+        <w:rPr>
+          <w:sz w:val="22"/>
+        </w:rPr>
       </w:pPr>
       <w:proofErr w:type="spellStart"/>
       <w:r>
+        <w:rPr>
+          <w:sz w:val="22"/>
+        </w:rPr>
         <w:t>Git</w:t>
       </w:r>
       <w:proofErr w:type="spellEnd"/>
       <w:r>
+        <w:rPr>
+          <w:sz w:val="22"/>
+        </w:rPr>
         <w:t xml:space="preserve"> setup:</w:t>
       </w:r>
     </w:p>
@@ -587,19 +1209,35 @@
           <w:ilvl w:val="1"/>
           <w:numId w:val="3"/>
         </w:numPr>
-      </w:pPr>
-      <w:r>
+        <w:spacing w:after="0" w:line="240" w:lineRule="auto"/>
+        <w:rPr>
+          <w:sz w:val="22"/>
+        </w:rPr>
+      </w:pPr>
+      <w:r>
+        <w:rPr>
+          <w:sz w:val="22"/>
+        </w:rPr>
         <w:t xml:space="preserve">Problem: getting </w:t>
       </w:r>
       <w:proofErr w:type="spellStart"/>
       <w:r>
+        <w:rPr>
+          <w:sz w:val="22"/>
+        </w:rPr>
         <w:t>git</w:t>
       </w:r>
       <w:proofErr w:type="spellEnd"/>
       <w:r>
+        <w:rPr>
+          <w:sz w:val="22"/>
+        </w:rPr>
         <w:t xml:space="preserve"> to work</w:t>
       </w:r>
       <w:r>
+        <w:rPr>
+          <w:sz w:val="22"/>
+        </w:rPr>
         <w:t xml:space="preserve"> and sync. </w:t>
       </w:r>
     </w:p>
@@ -610,8 +1248,15 @@
           <w:ilvl w:val="1"/>
           <w:numId w:val="3"/>
         </w:numPr>
-      </w:pPr>
-      <w:r>
+        <w:spacing w:after="0" w:line="240" w:lineRule="auto"/>
+        <w:rPr>
+          <w:sz w:val="22"/>
+        </w:rPr>
+      </w:pPr>
+      <w:r>
+        <w:rPr>
+          <w:sz w:val="22"/>
+        </w:rPr>
         <w:t>Solutions:</w:t>
       </w:r>
     </w:p>
@@ -622,16 +1267,29 @@
           <w:ilvl w:val="2"/>
           <w:numId w:val="3"/>
         </w:numPr>
-      </w:pPr>
-      <w:r>
+        <w:spacing w:after="0" w:line="240" w:lineRule="auto"/>
+        <w:rPr>
+          <w:sz w:val="22"/>
+        </w:rPr>
+      </w:pPr>
+      <w:r>
+        <w:rPr>
+          <w:sz w:val="22"/>
+        </w:rPr>
         <w:t xml:space="preserve">Delete local connection, create new version control project in </w:t>
       </w:r>
       <w:proofErr w:type="spellStart"/>
       <w:r>
+        <w:rPr>
+          <w:sz w:val="22"/>
+        </w:rPr>
         <w:t>Rstudio</w:t>
       </w:r>
       <w:proofErr w:type="spellEnd"/>
       <w:r>
+        <w:rPr>
+          <w:sz w:val="22"/>
+        </w:rPr>
         <w:t>, paste changes to new file</w:t>
       </w:r>
     </w:p>
@@ -642,16 +1300,29 @@
           <w:ilvl w:val="2"/>
           <w:numId w:val="3"/>
         </w:numPr>
-      </w:pPr>
-      <w:r>
+        <w:spacing w:after="0" w:line="240" w:lineRule="auto"/>
+        <w:rPr>
+          <w:sz w:val="22"/>
+        </w:rPr>
+      </w:pPr>
+      <w:r>
+        <w:rPr>
+          <w:sz w:val="22"/>
+        </w:rPr>
         <w:t xml:space="preserve">Use </w:t>
       </w:r>
       <w:proofErr w:type="spellStart"/>
       <w:r>
+        <w:rPr>
+          <w:sz w:val="22"/>
+        </w:rPr>
         <w:t>github</w:t>
       </w:r>
       <w:proofErr w:type="spellEnd"/>
       <w:r>
+        <w:rPr>
+          <w:sz w:val="22"/>
+        </w:rPr>
         <w:t xml:space="preserve"> for Mac/Windows</w:t>
       </w:r>
     </w:p>
@@ -662,8 +1333,15 @@
           <w:ilvl w:val="0"/>
           <w:numId w:val="3"/>
         </w:numPr>
-      </w:pPr>
-      <w:r>
+        <w:spacing w:after="0" w:line="240" w:lineRule="auto"/>
+        <w:rPr>
+          <w:sz w:val="22"/>
+        </w:rPr>
+      </w:pPr>
+      <w:r>
+        <w:rPr>
+          <w:sz w:val="22"/>
+        </w:rPr>
         <w:t>File downloads:</w:t>
       </w:r>
     </w:p>
@@ -674,11 +1352,21 @@
           <w:ilvl w:val="1"/>
           <w:numId w:val="3"/>
         </w:numPr>
-      </w:pPr>
-      <w:r>
+        <w:spacing w:after="0" w:line="240" w:lineRule="auto"/>
+        <w:rPr>
+          <w:sz w:val="22"/>
+        </w:rPr>
+      </w:pPr>
+      <w:r>
+        <w:rPr>
+          <w:sz w:val="22"/>
+        </w:rPr>
         <w:t>Problem: Automating the downloading proc</w:t>
       </w:r>
       <w:r>
+        <w:rPr>
+          <w:sz w:val="22"/>
+        </w:rPr>
         <w:t>ess of each state from the web.</w:t>
       </w:r>
     </w:p>
@@ -689,14 +1377,27 @@
           <w:ilvl w:val="1"/>
           <w:numId w:val="3"/>
         </w:numPr>
-      </w:pPr>
-      <w:r>
+        <w:spacing w:after="0" w:line="240" w:lineRule="auto"/>
+        <w:rPr>
+          <w:sz w:val="22"/>
+        </w:rPr>
+      </w:pPr>
+      <w:r>
+        <w:rPr>
+          <w:sz w:val="22"/>
+        </w:rPr>
         <w:t xml:space="preserve">Solution: </w:t>
       </w:r>
       <w:r>
+        <w:rPr>
+          <w:sz w:val="22"/>
+        </w:rPr>
         <w:t>Download combined US household data</w:t>
       </w:r>
       <w:r>
+        <w:rPr>
+          <w:sz w:val="22"/>
+        </w:rPr>
         <w:t xml:space="preserve">. </w:t>
       </w:r>
     </w:p>
@@ -707,11 +1408,21 @@
           <w:ilvl w:val="1"/>
           <w:numId w:val="3"/>
         </w:numPr>
-      </w:pPr>
-      <w:r>
+        <w:spacing w:after="0" w:line="240" w:lineRule="auto"/>
+        <w:rPr>
+          <w:sz w:val="22"/>
+        </w:rPr>
+      </w:pPr>
+      <w:r>
+        <w:rPr>
+          <w:sz w:val="22"/>
+        </w:rPr>
         <w:t xml:space="preserve">Problem: </w:t>
       </w:r>
       <w:r>
+        <w:rPr>
+          <w:sz w:val="22"/>
+        </w:rPr>
         <w:t>Combined US household data comes in 4 files</w:t>
       </w:r>
     </w:p>
@@ -722,31 +1433,59 @@
           <w:ilvl w:val="1"/>
           <w:numId w:val="3"/>
         </w:numPr>
-      </w:pPr>
-      <w:r>
+        <w:spacing w:after="0" w:line="240" w:lineRule="auto"/>
+        <w:rPr>
+          <w:sz w:val="22"/>
+        </w:rPr>
+      </w:pPr>
+      <w:r>
+        <w:rPr>
+          <w:sz w:val="22"/>
+        </w:rPr>
         <w:t>Solution:</w:t>
       </w:r>
       <w:r>
+        <w:rPr>
+          <w:sz w:val="22"/>
+        </w:rPr>
         <w:t xml:space="preserve"> </w:t>
       </w:r>
       <w:r>
+        <w:rPr>
+          <w:sz w:val="22"/>
+        </w:rPr>
         <w:t xml:space="preserve">Download all 4, use </w:t>
       </w:r>
       <w:proofErr w:type="gramStart"/>
       <w:r>
+        <w:rPr>
+          <w:sz w:val="22"/>
+        </w:rPr>
         <w:t>system(</w:t>
       </w:r>
       <w:proofErr w:type="gramEnd"/>
       <w:r>
+        <w:rPr>
+          <w:sz w:val="22"/>
+        </w:rPr>
         <w:t>) to</w:t>
       </w:r>
       <w:r>
+        <w:rPr>
+          <w:sz w:val="22"/>
+        </w:rPr>
         <w:t xml:space="preserve"> merge in command line</w:t>
       </w:r>
       <w:r>
+        <w:rPr>
+          <w:sz w:val="22"/>
+        </w:rPr>
         <w:t xml:space="preserve"> using cat</w:t>
       </w:r>
       <w:r>
+        <w:rPr>
+          <w:sz w:val="22"/>
+        </w:rPr>
         <w:t xml:space="preserve">. </w:t>
       </w:r>
     </w:p>
@@ -757,8 +1496,15 @@
           <w:ilvl w:val="0"/>
           <w:numId w:val="3"/>
         </w:numPr>
-      </w:pPr>
-      <w:r>
+        <w:spacing w:after="0" w:line="240" w:lineRule="auto"/>
+        <w:rPr>
+          <w:sz w:val="22"/>
+        </w:rPr>
+      </w:pPr>
+      <w:r>
+        <w:rPr>
+          <w:sz w:val="22"/>
+        </w:rPr>
         <w:t>Data import:</w:t>
       </w:r>
     </w:p>
@@ -769,8 +1515,15 @@
           <w:ilvl w:val="1"/>
           <w:numId w:val="3"/>
         </w:numPr>
-      </w:pPr>
-      <w:r>
+        <w:spacing w:after="0" w:line="240" w:lineRule="auto"/>
+        <w:rPr>
+          <w:sz w:val="22"/>
+        </w:rPr>
+      </w:pPr>
+      <w:r>
+        <w:rPr>
+          <w:sz w:val="22"/>
+        </w:rPr>
         <w:t>Problem: ~200x4million dataset breaks R when you import it</w:t>
       </w:r>
     </w:p>
@@ -781,14 +1534,27 @@
           <w:ilvl w:val="1"/>
           <w:numId w:val="3"/>
         </w:numPr>
-      </w:pPr>
-      <w:r>
+        <w:spacing w:after="0" w:line="240" w:lineRule="auto"/>
+        <w:rPr>
+          <w:sz w:val="22"/>
+        </w:rPr>
+      </w:pPr>
+      <w:r>
+        <w:rPr>
+          <w:sz w:val="22"/>
+        </w:rPr>
         <w:t>Solution: Find columns of interest in the command line</w:t>
       </w:r>
       <w:r>
+        <w:rPr>
+          <w:sz w:val="22"/>
+        </w:rPr>
         <w:t xml:space="preserve"> (put command here)</w:t>
       </w:r>
       <w:r>
+        <w:rPr>
+          <w:sz w:val="22"/>
+        </w:rPr>
         <w:t>, cut, only import 4 columns</w:t>
       </w:r>
     </w:p>
@@ -799,8 +1565,15 @@
           <w:ilvl w:val="0"/>
           <w:numId w:val="3"/>
         </w:numPr>
-      </w:pPr>
-      <w:r>
+        <w:spacing w:after="0" w:line="240" w:lineRule="auto"/>
+        <w:rPr>
+          <w:sz w:val="22"/>
+        </w:rPr>
+      </w:pPr>
+      <w:r>
+        <w:rPr>
+          <w:sz w:val="22"/>
+        </w:rPr>
         <w:t>Code compatibility:</w:t>
       </w:r>
     </w:p>
@@ -811,17 +1584,16 @@
           <w:ilvl w:val="1"/>
           <w:numId w:val="3"/>
         </w:numPr>
-      </w:pPr>
-      <w:r>
-        <w:t xml:space="preserve">Problem: 1 </w:t>
-      </w:r>
-      <w:proofErr w:type="spellStart"/>
-      <w:r>
-        <w:t>mac</w:t>
-      </w:r>
-      <w:proofErr w:type="spellEnd"/>
-      <w:r>
-        <w:t>, 3 windows, windows cannot run command line data fixes</w:t>
+        <w:spacing w:after="0" w:line="240" w:lineRule="auto"/>
+        <w:rPr>
+          <w:sz w:val="22"/>
+        </w:rPr>
+      </w:pPr>
+      <w:r>
+        <w:rPr>
+          <w:sz w:val="22"/>
+        </w:rPr>
+        <w:t>Problem: 1 mac, 3 windows, windows cannot run command line data fixes</w:t>
       </w:r>
     </w:p>
     <w:p>
@@ -831,16 +1603,29 @@
           <w:ilvl w:val="1"/>
           <w:numId w:val="3"/>
         </w:numPr>
-      </w:pPr>
-      <w:r>
+        <w:spacing w:after="0" w:line="240" w:lineRule="auto"/>
+        <w:rPr>
+          <w:sz w:val="22"/>
+        </w:rPr>
+      </w:pPr>
+      <w:r>
+        <w:rPr>
+          <w:sz w:val="22"/>
+        </w:rPr>
         <w:t xml:space="preserve">Solution: upload modified data file to </w:t>
       </w:r>
       <w:proofErr w:type="spellStart"/>
       <w:r>
+        <w:rPr>
+          <w:sz w:val="22"/>
+        </w:rPr>
         <w:t>git</w:t>
       </w:r>
       <w:proofErr w:type="spellEnd"/>
       <w:r>
+        <w:rPr>
+          <w:sz w:val="22"/>
+        </w:rPr>
         <w:t xml:space="preserve"> repo so it doesn’t have to be created every time</w:t>
       </w:r>
     </w:p>
@@ -851,8 +1636,15 @@
           <w:ilvl w:val="0"/>
           <w:numId w:val="3"/>
         </w:numPr>
-      </w:pPr>
-      <w:r>
+        <w:spacing w:after="0" w:line="240" w:lineRule="auto"/>
+        <w:rPr>
+          <w:sz w:val="22"/>
+        </w:rPr>
+      </w:pPr>
+      <w:r>
+        <w:rPr>
+          <w:sz w:val="22"/>
+        </w:rPr>
         <w:t>Accidental branch diversion:</w:t>
       </w:r>
     </w:p>
@@ -863,8 +1655,15 @@
           <w:ilvl w:val="1"/>
           <w:numId w:val="3"/>
         </w:numPr>
-      </w:pPr>
-      <w:r>
+        <w:spacing w:after="0" w:line="240" w:lineRule="auto"/>
+        <w:rPr>
+          <w:sz w:val="22"/>
+        </w:rPr>
+      </w:pPr>
+      <w:r>
+        <w:rPr>
+          <w:sz w:val="22"/>
+        </w:rPr>
         <w:t>Problem: Code accidentally split into two versions, then merged, breaking code</w:t>
       </w:r>
     </w:p>
@@ -875,19 +1674,29 @@
           <w:ilvl w:val="1"/>
           <w:numId w:val="3"/>
         </w:numPr>
-      </w:pPr>
-      <w:r>
+        <w:spacing w:after="0" w:line="240" w:lineRule="auto"/>
+        <w:rPr>
+          <w:sz w:val="22"/>
+        </w:rPr>
+      </w:pPr>
+      <w:r>
+        <w:rPr>
+          <w:sz w:val="22"/>
+        </w:rPr>
         <w:t>Solution: Version control keeps track of code at different stages, allowing manual reversion to previous versions</w:t>
       </w:r>
     </w:p>
     <w:p>
       <w:pPr>
-        <w:rPr>
+        <w:spacing w:after="0" w:line="240" w:lineRule="auto"/>
+        <w:rPr>
+          <w:sz w:val="22"/>
           <w:u w:val="single"/>
         </w:rPr>
       </w:pPr>
       <w:r>
         <w:rPr>
+          <w:sz w:val="22"/>
           <w:u w:val="single"/>
         </w:rPr>
         <w:t>Future Work</w:t>
@@ -900,8 +1709,15 @@
           <w:ilvl w:val="0"/>
           <w:numId w:val="5"/>
         </w:numPr>
-      </w:pPr>
-      <w:r>
+        <w:spacing w:after="0" w:line="240" w:lineRule="auto"/>
+        <w:rPr>
+          <w:sz w:val="22"/>
+        </w:rPr>
+      </w:pPr>
+      <w:r>
+        <w:rPr>
+          <w:sz w:val="22"/>
+        </w:rPr>
         <w:t>Can get summaries per state based on year</w:t>
       </w:r>
     </w:p>
@@ -912,9 +1728,28 @@
           <w:ilvl w:val="0"/>
           <w:numId w:val="5"/>
         </w:numPr>
-      </w:pPr>
-      <w:r>
-        <w:t>Differences between each of the 4 household ownership</w:t>
+        <w:spacing w:after="0" w:line="240" w:lineRule="auto"/>
+        <w:rPr>
+          <w:sz w:val="22"/>
+        </w:rPr>
+      </w:pPr>
+      <w:r>
+        <w:rPr>
+          <w:sz w:val="22"/>
+        </w:rPr>
+        <w:t>Examine d</w:t>
+      </w:r>
+      <w:r>
+        <w:rPr>
+          <w:sz w:val="22"/>
+        </w:rPr>
+        <w:t>ifferences between each of the 4 household ownership</w:t>
+      </w:r>
+      <w:r>
+        <w:rPr>
+          <w:sz w:val="22"/>
+        </w:rPr>
+        <w:t xml:space="preserve"> types</w:t>
       </w:r>
     </w:p>
     <w:p>
@@ -924,9 +1759,28 @@
           <w:ilvl w:val="1"/>
           <w:numId w:val="5"/>
         </w:numPr>
-      </w:pPr>
-      <w:r>
-        <w:t>Look at age: hypothesize that free &amp; clear owners are retired, mortgage are still working</w:t>
+        <w:spacing w:after="0" w:line="240" w:lineRule="auto"/>
+        <w:rPr>
+          <w:sz w:val="22"/>
+        </w:rPr>
+      </w:pPr>
+      <w:r>
+        <w:rPr>
+          <w:sz w:val="22"/>
+        </w:rPr>
+        <w:t>Look at age: hypothesize that free &amp; clear owners are retired, mortgage</w:t>
+      </w:r>
+      <w:r>
+        <w:rPr>
+          <w:sz w:val="22"/>
+        </w:rPr>
+        <w:t xml:space="preserve"> payers</w:t>
+      </w:r>
+      <w:r>
+        <w:rPr>
+          <w:sz w:val="22"/>
+        </w:rPr>
+        <w:t xml:space="preserve"> are still working</w:t>
       </w:r>
     </w:p>
     <w:p>
@@ -936,12 +1790,23 @@
           <w:ilvl w:val="0"/>
           <w:numId w:val="5"/>
         </w:numPr>
-      </w:pPr>
-      <w:r>
-        <w:t>Look at regions (East, South, West, Midwest)</w:t>
-      </w:r>
-      <w:bookmarkStart w:id="0" w:name="_GoBack"/>
-      <w:bookmarkEnd w:id="0"/>
+        <w:spacing w:after="0" w:line="240" w:lineRule="auto"/>
+        <w:rPr>
+          <w:sz w:val="22"/>
+        </w:rPr>
+      </w:pPr>
+      <w:r>
+        <w:rPr>
+          <w:sz w:val="22"/>
+        </w:rPr>
+        <w:t>Examine by region</w:t>
+      </w:r>
+      <w:r>
+        <w:rPr>
+          <w:sz w:val="22"/>
+        </w:rPr>
+        <w:t xml:space="preserve"> (East, South, West, Midwest)</w:t>
+      </w:r>
     </w:p>
     <w:p>
       <w:pPr>
@@ -950,8 +1815,15 @@
           <w:ilvl w:val="0"/>
           <w:numId w:val="5"/>
         </w:numPr>
-      </w:pPr>
-      <w:r>
+        <w:spacing w:after="0" w:line="240" w:lineRule="auto"/>
+        <w:rPr>
+          <w:sz w:val="22"/>
+        </w:rPr>
+      </w:pPr>
+      <w:r>
+        <w:rPr>
+          <w:sz w:val="22"/>
+        </w:rPr>
         <w:t>Take into consideration negative and null income</w:t>
       </w:r>
     </w:p>
@@ -962,15 +1834,29 @@
           <w:ilvl w:val="0"/>
           <w:numId w:val="5"/>
         </w:numPr>
-      </w:pPr>
-      <w:r>
-        <w:t xml:space="preserve">Do something with counts – what proportion of people fall into what category in each state?  </w:t>
+        <w:spacing w:after="0" w:line="240" w:lineRule="auto"/>
+        <w:rPr>
+          <w:sz w:val="22"/>
+        </w:rPr>
+      </w:pPr>
+      <w:r>
+        <w:rPr>
+          <w:sz w:val="22"/>
+        </w:rPr>
+        <w:t>Examine</w:t>
+      </w:r>
+      <w:r>
+        <w:rPr>
+          <w:sz w:val="22"/>
+        </w:rPr>
+        <w:t xml:space="preserve"> counts – what proportion of people fall into what category in each state?  </w:t>
       </w:r>
     </w:p>
     <w:sectPr>
       <w:pgSz w:w="12240" w:h="15840"/>
-      <w:pgMar w:top="1440" w:right="1440" w:bottom="1440" w:left="1440" w:gutter="0"/>
+      <w:pgMar w:top="1440" w:right="1440" w:bottom="1440" w:left="1440" w:header="720" w:footer="720" w:gutter="0"/>
       <w:pgNumType w:start="0"/>
+      <w:cols w:space="720"/>
       <w:titlePg/>
       <w:docGrid w:linePitch="360"/>
     </w:sectPr>
@@ -979,7 +1865,7 @@
 </file>
 
 <file path=word/numbering.xml><?xml version="1.0" encoding="utf-8"?>
-<w:numbering xmlns:mv="urn:schemas-microsoft-com:mac:vml" xmlns:mo="http://schemas.microsoft.com/office/mac/office/2008/main" xmlns:ve="http://schemas.openxmlformats.org/markup-compatibility/2006" xmlns:o="urn:schemas-microsoft-com:office:office" xmlns:r="http://schemas.openxmlformats.org/officeDocument/2006/relationships" xmlns:m="http://schemas.openxmlformats.org/officeDocument/2006/math" xmlns:v="urn:schemas-microsoft-com:vml" xmlns:w10="urn:schemas-microsoft-com:office:word" xmlns:w="http://schemas.openxmlformats.org/wordprocessingml/2006/main" xmlns:wne="http://schemas.microsoft.com/office/word/2006/wordml" xmlns:wp="http://schemas.openxmlformats.org/drawingml/2006/wordprocessingDrawing">
+<w:numbering xmlns:wpc="http://schemas.microsoft.com/office/word/2010/wordprocessingCanvas" xmlns:mc="http://schemas.openxmlformats.org/markup-compatibility/2006" xmlns:o="urn:schemas-microsoft-com:office:office" xmlns:r="http://schemas.openxmlformats.org/officeDocument/2006/relationships" xmlns:m="http://schemas.openxmlformats.org/officeDocument/2006/math" xmlns:v="urn:schemas-microsoft-com:vml" xmlns:wp14="http://schemas.microsoft.com/office/word/2010/wordprocessingDrawing" xmlns:wp="http://schemas.openxmlformats.org/drawingml/2006/wordprocessingDrawing" xmlns:w10="urn:schemas-microsoft-com:office:word" xmlns:w="http://schemas.openxmlformats.org/wordprocessingml/2006/main" xmlns:w14="http://schemas.microsoft.com/office/word/2010/wordml" xmlns:wpg="http://schemas.microsoft.com/office/word/2010/wordprocessingGroup" xmlns:wpi="http://schemas.microsoft.com/office/word/2010/wordprocessingInk" xmlns:wne="http://schemas.microsoft.com/office/word/2006/wordml" xmlns:wps="http://schemas.microsoft.com/office/word/2010/wordprocessingShape" mc:Ignorable="w14 wp14">
   <w:abstractNum w:abstractNumId="0">
     <w:nsid w:val="0C6B047D"/>
     <w:multiLevelType w:val="hybridMultilevel"/>
@@ -1678,7 +2564,7 @@
 </file>
 
 <file path=word/styles.xml><?xml version="1.0" encoding="utf-8"?>
-<w:styles xmlns:r="http://schemas.openxmlformats.org/officeDocument/2006/relationships" xmlns:w="http://schemas.openxmlformats.org/wordprocessingml/2006/main">
+<w:styles xmlns:mc="http://schemas.openxmlformats.org/markup-compatibility/2006" xmlns:r="http://schemas.openxmlformats.org/officeDocument/2006/relationships" xmlns:w="http://schemas.openxmlformats.org/wordprocessingml/2006/main" xmlns:w14="http://schemas.microsoft.com/office/word/2010/wordml" mc:Ignorable="w14">
   <w:docDefaults>
     <w:rPrDefault>
       <w:rPr>
@@ -1694,7 +2580,7 @@
       </w:pPr>
     </w:pPrDefault>
   </w:docDefaults>
-  <w:latentStyles w:defLockedState="0" w:defUIPriority="99" w:defSemiHidden="1" w:defUnhideWhenUsed="1" w:defQFormat="0" w:count="276">
+  <w:latentStyles w:defLockedState="0" w:defUIPriority="99" w:defSemiHidden="1" w:defUnhideWhenUsed="1" w:defQFormat="0" w:count="267">
     <w:lsdException w:name="Normal" w:semiHidden="0" w:uiPriority="0" w:unhideWhenUsed="0" w:qFormat="1"/>
     <w:lsdException w:name="heading 1" w:semiHidden="0" w:uiPriority="9" w:unhideWhenUsed="0" w:qFormat="1"/>
     <w:lsdException w:name="heading 2" w:uiPriority="9" w:qFormat="1"/>
@@ -1844,14 +2730,15 @@
   </w:style>
   <w:style w:type="character" w:default="1" w:styleId="DefaultParagraphFont">
     <w:name w:val="Default Paragraph Font"/>
+    <w:uiPriority w:val="1"/>
     <w:semiHidden/>
     <w:unhideWhenUsed/>
   </w:style>
   <w:style w:type="table" w:default="1" w:styleId="TableNormal">
     <w:name w:val="Normal Table"/>
+    <w:uiPriority w:val="99"/>
     <w:semiHidden/>
     <w:unhideWhenUsed/>
-    <w:qFormat/>
     <w:tblPr>
       <w:tblInd w:w="0" w:type="dxa"/>
       <w:tblCellMar>
@@ -1864,6 +2751,7 @@
   </w:style>
   <w:style w:type="numbering" w:default="1" w:styleId="NoList">
     <w:name w:val="No List"/>
+    <w:uiPriority w:val="99"/>
     <w:semiHidden/>
     <w:unhideWhenUsed/>
   </w:style>

</xml_diff>

<commit_message>
Sarah added command line, Andy's weighting
</commit_message>
<xml_diff>
--- a/Proj1_Report.docx
+++ b/Proj1_Report.docx
@@ -1,6 +1,6 @@
 
 <file path=word/document.xml><?xml version="1.0" encoding="utf-8"?>
-<w:document xmlns:wpc="http://schemas.microsoft.com/office/word/2010/wordprocessingCanvas" xmlns:mc="http://schemas.openxmlformats.org/markup-compatibility/2006" xmlns:o="urn:schemas-microsoft-com:office:office" xmlns:r="http://schemas.openxmlformats.org/officeDocument/2006/relationships" xmlns:m="http://schemas.openxmlformats.org/officeDocument/2006/math" xmlns:v="urn:schemas-microsoft-com:vml" xmlns:wp14="http://schemas.microsoft.com/office/word/2010/wordprocessingDrawing" xmlns:wp="http://schemas.openxmlformats.org/drawingml/2006/wordprocessingDrawing" xmlns:w10="urn:schemas-microsoft-com:office:word" xmlns:w="http://schemas.openxmlformats.org/wordprocessingml/2006/main" xmlns:w14="http://schemas.microsoft.com/office/word/2010/wordml" xmlns:wpg="http://schemas.microsoft.com/office/word/2010/wordprocessingGroup" xmlns:wpi="http://schemas.microsoft.com/office/word/2010/wordprocessingInk" xmlns:wne="http://schemas.microsoft.com/office/word/2006/wordml" xmlns:wps="http://schemas.microsoft.com/office/word/2010/wordprocessingShape" mc:Ignorable="w14 wp14">
+<w:document xmlns:mv="urn:schemas-microsoft-com:mac:vml" xmlns:mo="http://schemas.microsoft.com/office/mac/office/2008/main" xmlns:ve="http://schemas.openxmlformats.org/markup-compatibility/2006" xmlns:o="urn:schemas-microsoft-com:office:office" xmlns:r="http://schemas.openxmlformats.org/officeDocument/2006/relationships" xmlns:m="http://schemas.openxmlformats.org/officeDocument/2006/math" xmlns:v="urn:schemas-microsoft-com:vml" xmlns:w10="urn:schemas-microsoft-com:office:word" xmlns:w="http://schemas.openxmlformats.org/wordprocessingml/2006/main" xmlns:wne="http://schemas.microsoft.com/office/word/2006/wordml" xmlns:wp="http://schemas.openxmlformats.org/drawingml/2006/wordprocessingDrawing" ve:Ignorable="mv" ve:PreserveAttributes="mv:*">
   <w:body>
     <w:sdt>
       <w:sdtPr>
@@ -28,7 +28,7 @@
             <w:tblBorders>
               <w:left w:val="single" w:sz="18" w:space="0" w:color="4F81BD" w:themeColor="accent1"/>
             </w:tblBorders>
-            <w:tblLook w:val="04A0" w:firstRow="1" w:lastRow="0" w:firstColumn="1" w:lastColumn="0" w:noHBand="0" w:noVBand="1"/>
+            <w:tblLook w:val="04A0"/>
           </w:tblPr>
           <w:tblGrid>
             <w:gridCol w:w="7672"/>
@@ -98,7 +98,6 @@
                   <w:dataBinding w:prefixMappings="xmlns:ns0='http://schemas.openxmlformats.org/package/2006/metadata/core-properties' xmlns:ns1='http://purl.org/dc/elements/1.1/'" w:xpath="/ns0:coreProperties[1]/ns1:title[1]" w:storeItemID="{6C3C8BC8-F283-45AE-878A-BAB7291924A1}"/>
                   <w:text/>
                 </w:sdtPr>
-                <w:sdtEndPr/>
                 <w:sdtContent>
                   <w:p>
                     <w:pPr>
@@ -135,7 +134,6 @@
                 <w:dataBinding w:prefixMappings="xmlns:ns0='http://schemas.openxmlformats.org/package/2006/metadata/core-properties' xmlns:ns1='http://purl.org/dc/elements/1.1/'" w:xpath="/ns0:coreProperties[1]/ns1:subject[1]" w:storeItemID="{6C3C8BC8-F283-45AE-878A-BAB7291924A1}"/>
                 <w:text/>
               </w:sdtPr>
-              <w:sdtEndPr/>
               <w:sdtContent>
                 <w:tc>
                   <w:tcPr>
@@ -197,19 +195,19 @@
         <w:tbl>
           <w:tblPr>
             <w:tblpPr w:leftFromText="187" w:rightFromText="187" w:vertAnchor="page" w:horzAnchor="page" w:tblpX="2380" w:tblpY="12173"/>
-            <w:tblW w:w="1374" w:type="pct"/>
-            <w:tblLook w:val="04A0" w:firstRow="1" w:lastRow="0" w:firstColumn="1" w:lastColumn="0" w:noHBand="0" w:noVBand="1"/>
+            <w:tblW w:w="1357" w:type="pct"/>
+            <w:tblLook w:val="04A0"/>
           </w:tblPr>
           <w:tblGrid>
-            <w:gridCol w:w="2635"/>
+            <w:gridCol w:w="2603"/>
           </w:tblGrid>
           <w:tr>
             <w:trPr>
-              <w:trHeight w:val="1359"/>
+              <w:trHeight w:val="1152"/>
             </w:trPr>
             <w:tc>
               <w:tcPr>
-                <w:tcW w:w="2635" w:type="dxa"/>
+                <w:tcW w:w="2602" w:type="dxa"/>
                 <w:tcMar>
                   <w:top w:w="216" w:type="dxa"/>
                   <w:left w:w="115" w:type="dxa"/>
@@ -229,7 +227,6 @@
                   <w:dataBinding w:prefixMappings="xmlns:ns0='http://schemas.openxmlformats.org/package/2006/metadata/core-properties' xmlns:ns1='http://purl.org/dc/elements/1.1/'" w:xpath="/ns0:coreProperties[1]/ns1:creator[1]" w:storeItemID="{6C3C8BC8-F283-45AE-878A-BAB7291924A1}"/>
                   <w:text/>
                 </w:sdtPr>
-                <w:sdtEndPr/>
                 <w:sdtContent>
                   <w:p>
                     <w:pPr>
@@ -246,25 +243,7 @@
                         <w:sz w:val="32"/>
                         <w:szCs w:val="32"/>
                       </w:rPr>
-                      <w:t xml:space="preserve">Sarah </w:t>
-                    </w:r>
-                    <w:proofErr w:type="spellStart"/>
-                    <w:r>
-                      <w:rPr>
-                        <w:rFonts w:ascii="Times New Roman" w:hAnsi="Times New Roman" w:cs="Times New Roman"/>
-                        <w:sz w:val="32"/>
-                        <w:szCs w:val="32"/>
-                      </w:rPr>
-                      <w:t>Guermond</w:t>
-                    </w:r>
-                    <w:proofErr w:type="spellEnd"/>
-                    <w:r>
-                      <w:rPr>
-                        <w:rFonts w:ascii="Times New Roman" w:hAnsi="Times New Roman" w:cs="Times New Roman"/>
-                        <w:sz w:val="32"/>
-                        <w:szCs w:val="32"/>
-                      </w:rPr>
-                      <w:t xml:space="preserve"> Andy </w:t>
+                      <w:t xml:space="preserve">Sarah Guermond Andy </w:t>
                     </w:r>
                     <w:proofErr w:type="spellStart"/>
                     <w:r>
@@ -332,7 +311,6 @@
                     <w:calendar w:val="gregorian"/>
                   </w:date>
                 </w:sdtPr>
-                <w:sdtEndPr/>
                 <w:sdtContent>
                   <w:p>
                     <w:pPr>
@@ -354,19 +332,10 @@
                   </w:p>
                 </w:sdtContent>
               </w:sdt>
-              <w:p>
-                <w:pPr>
-                  <w:pStyle w:val="NoSpacing"/>
-                  <w:rPr>
-                    <w:rFonts w:ascii="Times New Roman" w:hAnsi="Times New Roman" w:cs="Times New Roman"/>
-                    <w:sz w:val="32"/>
-                    <w:szCs w:val="32"/>
-                  </w:rPr>
-                </w:pPr>
-              </w:p>
             </w:tc>
           </w:tr>
         </w:tbl>
+        <w:p/>
         <w:p>
           <w:r>
             <w:br w:type="page"/>
@@ -375,20 +344,129 @@
       </w:sdtContent>
     </w:sdt>
     <w:p>
-      <w:pPr>
-        <w:spacing w:after="0" w:line="240" w:lineRule="auto"/>
+      <w:r>
         <w:rPr>
           <w:sz w:val="22"/>
           <w:u w:val="single"/>
         </w:rPr>
-      </w:pPr>
-      <w:r>
+        <w:t>Overview</w:t>
+      </w:r>
+    </w:p>
+    <w:p>
+      <w:pPr>
+        <w:spacing w:after="0" w:line="240" w:lineRule="auto"/>
+        <w:ind w:firstLine="720"/>
+        <w:rPr>
+          <w:sz w:val="22"/>
+        </w:rPr>
+      </w:pPr>
+      <w:r>
+        <w:rPr>
+          <w:sz w:val="22"/>
+        </w:rPr>
+        <w:t>The American Community Survey</w:t>
+      </w:r>
+      <w:r>
+        <w:rPr>
+          <w:sz w:val="22"/>
+        </w:rPr>
+        <w:t xml:space="preserve"> (ACS) is distributed each year to a small sample of the population in each state including Puerto Rico. It provides updated information for communities to aid in planning efforts in between the main 10-year census survey. The ACS collects social, economic, housing and demographic data. This report will focus on the economic and housing information for each state. </w:t>
+      </w:r>
+    </w:p>
+    <w:p>
+      <w:pPr>
+        <w:spacing w:after="0" w:line="240" w:lineRule="auto"/>
+        <w:ind w:firstLine="720"/>
+        <w:rPr>
+          <w:sz w:val="22"/>
+        </w:rPr>
+      </w:pPr>
+    </w:p>
+    <w:p>
+      <w:pPr>
+        <w:spacing w:after="0" w:line="240" w:lineRule="auto"/>
+        <w:rPr>
+          <w:i/>
+          <w:sz w:val="22"/>
+        </w:rPr>
+      </w:pPr>
+      <w:r>
+        <w:rPr>
+          <w:i/>
+          <w:sz w:val="22"/>
+        </w:rPr>
+        <w:t>Question of Interest</w:t>
+      </w:r>
+      <w:r>
+        <w:rPr>
+          <w:i/>
+          <w:sz w:val="22"/>
+        </w:rPr>
+        <w:t>:</w:t>
+      </w:r>
+    </w:p>
+    <w:p>
+      <w:pPr>
+        <w:spacing w:after="0" w:line="240" w:lineRule="auto"/>
+        <w:ind w:firstLine="720"/>
+        <w:rPr>
+          <w:i/>
+          <w:sz w:val="22"/>
+        </w:rPr>
+      </w:pPr>
+      <w:r>
+        <w:rPr>
+          <w:i/>
+          <w:sz w:val="22"/>
+        </w:rPr>
+        <w:t xml:space="preserve">How different are the mean household incomes for </w:t>
+      </w:r>
+      <w:r>
+        <w:rPr>
+          <w:i/>
+          <w:sz w:val="22"/>
+        </w:rPr>
+        <w:t>different household ownership (i.e. own with a mortgage or loan, own free and clear, rented, or occ</w:t>
+      </w:r>
+      <w:r>
+        <w:rPr>
+          <w:i/>
+          <w:sz w:val="22"/>
+        </w:rPr>
+        <w:t>upied without payment of rent) in the US</w:t>
+      </w:r>
+      <w:r>
+        <w:rPr>
+          <w:i/>
+          <w:sz w:val="22"/>
+        </w:rPr>
+        <w:t xml:space="preserve"> and Puerto Rico?</w:t>
+      </w:r>
+    </w:p>
+    <w:p>
+      <w:pPr>
+        <w:spacing w:after="0" w:line="240" w:lineRule="auto"/>
+        <w:ind w:firstLine="720"/>
+        <w:rPr>
+          <w:i/>
+          <w:sz w:val="22"/>
+        </w:rPr>
+      </w:pPr>
+    </w:p>
+    <w:p>
+      <w:pPr>
+        <w:spacing w:after="0" w:line="240" w:lineRule="auto"/>
         <w:rPr>
           <w:sz w:val="22"/>
           <w:u w:val="single"/>
         </w:rPr>
-        <w:lastRenderedPageBreak/>
-        <w:t>Overview</w:t>
+      </w:pPr>
+      <w:r>
+        <w:rPr>
+          <w:sz w:val="22"/>
+          <w:u w:val="single"/>
+        </w:rPr>
+        <w:t>Findings</w:t>
       </w:r>
     </w:p>
     <w:p>
@@ -403,13 +481,7 @@
         <w:rPr>
           <w:sz w:val="22"/>
         </w:rPr>
-        <w:t>The American Community Survey</w:t>
-      </w:r>
-      <w:r>
-        <w:rPr>
-          <w:sz w:val="22"/>
-        </w:rPr>
-        <w:t xml:space="preserve"> (ACS) is distributed each year to a small sample of the population in each state including Puerto Rico. It provides updated information for communities to aid in planning efforts in between the main 10-year census survey. The ACS collects social, economic, housing and demographic data. This report will focus on the economic and housing information for each state. </w:t>
+        <w:t xml:space="preserve">We find that mean household income for those having a mortgage or loan is highest in Washington D.C. ($154,465), followed by Connecticut ($126,760), New Jersey ($124,364), Maryland ($119,358) and Massachusetts ($118,119). </w:t>
       </w:r>
     </w:p>
     <w:p>
@@ -420,28 +492,23 @@
           <w:sz w:val="22"/>
         </w:rPr>
       </w:pPr>
-    </w:p>
-    <w:p>
-      <w:pPr>
-        <w:spacing w:after="0" w:line="240" w:lineRule="auto"/>
-        <w:rPr>
-          <w:i/>
-          <w:sz w:val="22"/>
-        </w:rPr>
-      </w:pPr>
-      <w:r>
-        <w:rPr>
-          <w:i/>
-          <w:sz w:val="22"/>
-        </w:rPr>
-        <w:t>Question of Interest</w:t>
-      </w:r>
-      <w:r>
-        <w:rPr>
-          <w:i/>
-          <w:sz w:val="22"/>
-        </w:rPr>
-        <w:t>:</w:t>
+      <w:r>
+        <w:rPr>
+          <w:sz w:val="22"/>
+        </w:rPr>
+        <w:t xml:space="preserve">We find that mean household income for those owning free and clear follows </w:t>
+      </w:r>
+      <w:r>
+        <w:rPr>
+          <w:sz w:val="22"/>
+        </w:rPr>
+        <w:t>similarly to above</w:t>
+      </w:r>
+      <w:r>
+        <w:rPr>
+          <w:sz w:val="22"/>
+        </w:rPr>
+        <w:t>.</w:t>
       </w:r>
     </w:p>
     <w:p>
@@ -449,37 +516,14 @@
         <w:spacing w:after="0" w:line="240" w:lineRule="auto"/>
         <w:ind w:firstLine="720"/>
         <w:rPr>
-          <w:i/>
-          <w:sz w:val="22"/>
-        </w:rPr>
-      </w:pPr>
-      <w:r>
-        <w:rPr>
-          <w:i/>
-          <w:sz w:val="22"/>
-        </w:rPr>
-        <w:t xml:space="preserve">How different are the mean household incomes for </w:t>
-      </w:r>
-      <w:r>
-        <w:rPr>
-          <w:i/>
-          <w:sz w:val="22"/>
-        </w:rPr>
-        <w:t>different household ownership (i.e. own with a mortgage or loan, own free and clear, rented, or occ</w:t>
-      </w:r>
-      <w:r>
-        <w:rPr>
-          <w:i/>
-          <w:sz w:val="22"/>
-        </w:rPr>
-        <w:t>upied without payment of rent) in the US</w:t>
-      </w:r>
-      <w:r>
-        <w:rPr>
-          <w:i/>
-          <w:sz w:val="22"/>
-        </w:rPr>
-        <w:t xml:space="preserve"> and Puerto Rico?</w:t>
+          <w:sz w:val="22"/>
+        </w:rPr>
+      </w:pPr>
+      <w:r>
+        <w:rPr>
+          <w:sz w:val="22"/>
+        </w:rPr>
+        <w:t>However, for those renting the mean household income is highest in Washington D.C. ($62,337), followed by Hawaii ($58,077), Alaska ($54,918), California ($52,423) and Maryland ($52,404).</w:t>
       </w:r>
     </w:p>
     <w:p>
@@ -487,25 +531,20 @@
         <w:spacing w:after="0" w:line="240" w:lineRule="auto"/>
         <w:ind w:firstLine="720"/>
         <w:rPr>
-          <w:i/>
-          <w:sz w:val="22"/>
-        </w:rPr>
-      </w:pPr>
-    </w:p>
-    <w:p>
-      <w:pPr>
-        <w:spacing w:after="0" w:line="240" w:lineRule="auto"/>
-        <w:rPr>
-          <w:sz w:val="22"/>
-          <w:u w:val="single"/>
-        </w:rPr>
-      </w:pPr>
-      <w:r>
-        <w:rPr>
-          <w:sz w:val="22"/>
-          <w:u w:val="single"/>
-        </w:rPr>
-        <w:t>Findings</w:t>
+          <w:sz w:val="22"/>
+        </w:rPr>
+      </w:pPr>
+      <w:r>
+        <w:rPr>
+          <w:sz w:val="22"/>
+        </w:rPr>
+        <w:t>For those having no payment of rent, the mean household income is highest in Connecticut ($50,264), followed by Washington D.C. ($49,266), Hawaii ($</w:t>
+      </w:r>
+      <w:r>
+        <w:rPr>
+          <w:sz w:val="22"/>
+        </w:rPr>
+        <w:t>47,860), Massachusetts ($47,224) and New Jersey ($47,081).</w:t>
       </w:r>
     </w:p>
     <w:p>
@@ -520,97 +559,12 @@
         <w:rPr>
           <w:sz w:val="22"/>
         </w:rPr>
-        <w:t xml:space="preserve">We find that mean household income for those having a mortgage or loan is highest in Washington D.C. ($154,465), followed by Connecticut ($126,760), New Jersey ($124,364), Maryland ($119,358) and Massachusetts ($118,119). </w:t>
-      </w:r>
-    </w:p>
-    <w:p>
-      <w:pPr>
-        <w:spacing w:after="0" w:line="240" w:lineRule="auto"/>
-        <w:ind w:firstLine="720"/>
-        <w:rPr>
-          <w:sz w:val="22"/>
-        </w:rPr>
-      </w:pPr>
-      <w:r>
-        <w:rPr>
-          <w:sz w:val="22"/>
-        </w:rPr>
-        <w:t xml:space="preserve">We find that mean household income for those </w:t>
-      </w:r>
-      <w:r>
-        <w:rPr>
-          <w:sz w:val="22"/>
-        </w:rPr>
-        <w:t xml:space="preserve">owning free and clear follows </w:t>
-      </w:r>
-      <w:r>
-        <w:rPr>
-          <w:sz w:val="22"/>
-        </w:rPr>
-        <w:t>similarly to above</w:t>
-      </w:r>
-      <w:r>
-        <w:rPr>
-          <w:sz w:val="22"/>
-        </w:rPr>
-        <w:t>.</w:t>
-      </w:r>
-    </w:p>
-    <w:p>
-      <w:pPr>
-        <w:spacing w:after="0" w:line="240" w:lineRule="auto"/>
-        <w:ind w:firstLine="720"/>
-        <w:rPr>
-          <w:sz w:val="22"/>
-        </w:rPr>
-      </w:pPr>
-      <w:r>
-        <w:rPr>
-          <w:sz w:val="22"/>
-        </w:rPr>
-        <w:t>However, for those renting the mean household income is highest in Washington D.C. ($62,337), followed by Hawaii ($58,077), Alaska ($54,918), California ($52,423) and Maryland ($52,404).</w:t>
-      </w:r>
-    </w:p>
-    <w:p>
-      <w:pPr>
-        <w:spacing w:after="0" w:line="240" w:lineRule="auto"/>
-        <w:ind w:firstLine="720"/>
-        <w:rPr>
-          <w:sz w:val="22"/>
-        </w:rPr>
-      </w:pPr>
-      <w:r>
-        <w:rPr>
-          <w:sz w:val="22"/>
-        </w:rPr>
-        <w:t>For those having no payment of rent, the mean household income is highest in Connecticut ($50,264), followed by Washington D.C. ($49,266), Hawaii ($</w:t>
-      </w:r>
-      <w:r>
-        <w:rPr>
-          <w:sz w:val="22"/>
-        </w:rPr>
-        <w:t>47,860), Massachusetts ($47,224) and New Jersey ($47,081).</w:t>
-      </w:r>
-    </w:p>
-    <w:p>
-      <w:pPr>
-        <w:spacing w:after="0" w:line="240" w:lineRule="auto"/>
-        <w:ind w:firstLine="720"/>
-        <w:rPr>
-          <w:sz w:val="22"/>
-        </w:rPr>
-      </w:pPr>
-      <w:r>
-        <w:rPr>
-          <w:sz w:val="22"/>
-        </w:rPr>
-        <w:t>It was interesting to see that Mississippi, Alabama and Arkansas were near the lowest mean household incomes across all ownership types, as seen in the graphs below.</w:t>
-      </w:r>
-    </w:p>
-    <w:p>
-      <w:pPr>
-        <w:spacing w:after="0" w:line="240" w:lineRule="auto"/>
-        <w:jc w:val="center"/>
+        <w:t xml:space="preserve">It was interesting to see that Mississippi, Alabama and Arkansas were near the lowest mean household incomes across all ownership types, as seen in the graphs below.         </w:t>
+      </w:r>
+    </w:p>
+    <w:p>
+      <w:pPr>
+        <w:spacing w:after="0" w:line="240" w:lineRule="auto"/>
         <w:rPr>
           <w:sz w:val="22"/>
         </w:rPr>
@@ -621,10 +575,26 @@
           <w:sz w:val="22"/>
         </w:rPr>
         <w:drawing>
-          <wp:inline distT="0" distB="0" distL="0" distR="0" wp14:anchorId="722A63BE" wp14:editId="5F416523">
-            <wp:extent cx="2456328" cy="1860550"/>
-            <wp:effectExtent l="0" t="0" r="0" b="0"/>
-            <wp:docPr id="1" name="Picture 1" descr="https://github.com/andy-olstad/599-POGS/blob/master/TEN1.png?raw=true"/>
+          <wp:anchor distT="0" distB="0" distL="114300" distR="114300" simplePos="0" relativeHeight="251659264" behindDoc="0" locked="0" layoutInCell="1" allowOverlap="1">
+            <wp:simplePos x="0" y="0"/>
+            <wp:positionH relativeFrom="column">
+              <wp:posOffset>92710</wp:posOffset>
+            </wp:positionH>
+            <wp:positionV relativeFrom="paragraph">
+              <wp:posOffset>160655</wp:posOffset>
+            </wp:positionV>
+            <wp:extent cx="5943600" cy="3851910"/>
+            <wp:effectExtent l="25400" t="0" r="0" b="0"/>
+            <wp:wrapTight wrapText="bothSides">
+              <wp:wrapPolygon edited="0">
+                <wp:start x="-92" y="0"/>
+                <wp:lineTo x="-92" y="21365"/>
+                <wp:lineTo x="21600" y="21365"/>
+                <wp:lineTo x="21600" y="0"/>
+                <wp:lineTo x="-92" y="0"/>
+              </wp:wrapPolygon>
+            </wp:wrapTight>
+            <wp:docPr id="10" name="" descr="Panel map.png"/>
             <wp:cNvGraphicFramePr>
               <a:graphicFrameLocks xmlns:a="http://schemas.openxmlformats.org/drawingml/2006/main" noChangeAspect="1"/>
             </wp:cNvGraphicFramePr>
@@ -632,255 +602,65 @@
               <a:graphicData uri="http://schemas.openxmlformats.org/drawingml/2006/picture">
                 <pic:pic xmlns:pic="http://schemas.openxmlformats.org/drawingml/2006/picture">
                   <pic:nvPicPr>
-                    <pic:cNvPr id="0" name="Picture 1" descr="https://github.com/andy-olstad/599-POGS/blob/master/TEN1.png?raw=true"/>
-                    <pic:cNvPicPr>
-                      <a:picLocks noChangeAspect="1" noChangeArrowheads="1"/>
-                    </pic:cNvPicPr>
+                    <pic:cNvPr id="0" name="Panel map.png"/>
+                    <pic:cNvPicPr/>
                   </pic:nvPicPr>
                   <pic:blipFill>
-                    <a:blip r:embed="rId7" cstate="print">
-                      <a:extLst>
-                        <a:ext uri="{28A0092B-C50C-407E-A947-70E740481C1C}">
-                          <a14:useLocalDpi xmlns:a14="http://schemas.microsoft.com/office/drawing/2010/main" val="0"/>
-                        </a:ext>
-                      </a:extLst>
-                    </a:blip>
-                    <a:srcRect/>
+                    <a:blip r:embed="rId6"/>
                     <a:stretch>
                       <a:fillRect/>
                     </a:stretch>
                   </pic:blipFill>
-                  <pic:spPr bwMode="auto">
+                  <pic:spPr>
                     <a:xfrm>
                       <a:off x="0" y="0"/>
-                      <a:ext cx="2464092" cy="1866431"/>
+                      <a:ext cx="5943600" cy="3851910"/>
                     </a:xfrm>
                     <a:prstGeom prst="rect">
                       <a:avLst/>
                     </a:prstGeom>
-                    <a:noFill/>
-                    <a:ln>
-                      <a:noFill/>
-                    </a:ln>
                   </pic:spPr>
                 </pic:pic>
               </a:graphicData>
             </a:graphic>
-          </wp:inline>
+          </wp:anchor>
         </w:drawing>
       </w:r>
-      <w:r>
-        <w:rPr>
-          <w:sz w:val="22"/>
-        </w:rPr>
-        <w:t xml:space="preserve">          </w:t>
-      </w:r>
+    </w:p>
+    <w:p>
+      <w:pPr>
+        <w:spacing w:after="0" w:line="240" w:lineRule="auto"/>
+        <w:rPr>
+          <w:sz w:val="22"/>
+        </w:rPr>
+      </w:pPr>
+      <w:bookmarkStart w:id="0" w:name="_GoBack"/>
       <w:r>
         <w:rPr>
           <w:noProof/>
           <w:sz w:val="22"/>
         </w:rPr>
         <w:drawing>
-          <wp:inline distT="0" distB="0" distL="0" distR="0" wp14:anchorId="6AD1C5F4" wp14:editId="0CA42478">
-            <wp:extent cx="2498247" cy="1892300"/>
-            <wp:effectExtent l="0" t="0" r="0" b="0"/>
-            <wp:docPr id="2" name="Picture 2" descr="https://github.com/andy-olstad/599-POGS/blob/master/TEN2.png?raw=true"/>
-            <wp:cNvGraphicFramePr>
-              <a:graphicFrameLocks xmlns:a="http://schemas.openxmlformats.org/drawingml/2006/main" noChangeAspect="1"/>
-            </wp:cNvGraphicFramePr>
-            <a:graphic xmlns:a="http://schemas.openxmlformats.org/drawingml/2006/main">
-              <a:graphicData uri="http://schemas.openxmlformats.org/drawingml/2006/picture">
-                <pic:pic xmlns:pic="http://schemas.openxmlformats.org/drawingml/2006/picture">
-                  <pic:nvPicPr>
-                    <pic:cNvPr id="0" name="Picture 3" descr="https://github.com/andy-olstad/599-POGS/blob/master/TEN2.png?raw=true"/>
-                    <pic:cNvPicPr>
-                      <a:picLocks noChangeAspect="1" noChangeArrowheads="1"/>
-                    </pic:cNvPicPr>
-                  </pic:nvPicPr>
-                  <pic:blipFill>
-                    <a:blip r:embed="rId8" cstate="print">
-                      <a:extLst>
-                        <a:ext uri="{28A0092B-C50C-407E-A947-70E740481C1C}">
-                          <a14:useLocalDpi xmlns:a14="http://schemas.microsoft.com/office/drawing/2010/main" val="0"/>
-                        </a:ext>
-                      </a:extLst>
-                    </a:blip>
-                    <a:srcRect/>
-                    <a:stretch>
-                      <a:fillRect/>
-                    </a:stretch>
-                  </pic:blipFill>
-                  <pic:spPr bwMode="auto">
-                    <a:xfrm>
-                      <a:off x="0" y="0"/>
-                      <a:ext cx="2505819" cy="1898036"/>
-                    </a:xfrm>
-                    <a:prstGeom prst="rect">
-                      <a:avLst/>
-                    </a:prstGeom>
-                    <a:noFill/>
-                    <a:ln>
-                      <a:noFill/>
-                    </a:ln>
-                  </pic:spPr>
-                </pic:pic>
-              </a:graphicData>
-            </a:graphic>
-          </wp:inline>
-        </w:drawing>
-      </w:r>
-    </w:p>
-    <w:p>
-      <w:pPr>
-        <w:spacing w:after="0" w:line="240" w:lineRule="auto"/>
-        <w:jc w:val="center"/>
-        <w:rPr>
-          <w:sz w:val="22"/>
-        </w:rPr>
-      </w:pPr>
-      <w:r>
-        <w:rPr>
-          <w:noProof/>
-          <w:sz w:val="22"/>
-        </w:rPr>
-        <w:drawing>
-          <wp:inline distT="0" distB="0" distL="0" distR="0" wp14:anchorId="1017C8C4" wp14:editId="7B7DD161">
-            <wp:extent cx="2573698" cy="1949450"/>
-            <wp:effectExtent l="0" t="0" r="0" b="0"/>
-            <wp:docPr id="3" name="Picture 3" descr="https://github.com/andy-olstad/599-POGS/blob/master/TEN3.png?raw=true"/>
-            <wp:cNvGraphicFramePr>
-              <a:graphicFrameLocks xmlns:a="http://schemas.openxmlformats.org/drawingml/2006/main" noChangeAspect="1"/>
-            </wp:cNvGraphicFramePr>
-            <a:graphic xmlns:a="http://schemas.openxmlformats.org/drawingml/2006/main">
-              <a:graphicData uri="http://schemas.openxmlformats.org/drawingml/2006/picture">
-                <pic:pic xmlns:pic="http://schemas.openxmlformats.org/drawingml/2006/picture">
-                  <pic:nvPicPr>
-                    <pic:cNvPr id="0" name="Picture 5" descr="https://github.com/andy-olstad/599-POGS/blob/master/TEN3.png?raw=true"/>
-                    <pic:cNvPicPr>
-                      <a:picLocks noChangeAspect="1" noChangeArrowheads="1"/>
-                    </pic:cNvPicPr>
-                  </pic:nvPicPr>
-                  <pic:blipFill>
-                    <a:blip r:embed="rId9" cstate="print">
-                      <a:extLst>
-                        <a:ext uri="{28A0092B-C50C-407E-A947-70E740481C1C}">
-                          <a14:useLocalDpi xmlns:a14="http://schemas.microsoft.com/office/drawing/2010/main" val="0"/>
-                        </a:ext>
-                      </a:extLst>
-                    </a:blip>
-                    <a:srcRect/>
-                    <a:stretch>
-                      <a:fillRect/>
-                    </a:stretch>
-                  </pic:blipFill>
-                  <pic:spPr bwMode="auto">
-                    <a:xfrm>
-                      <a:off x="0" y="0"/>
-                      <a:ext cx="2577705" cy="1952485"/>
-                    </a:xfrm>
-                    <a:prstGeom prst="rect">
-                      <a:avLst/>
-                    </a:prstGeom>
-                    <a:noFill/>
-                    <a:ln>
-                      <a:noFill/>
-                    </a:ln>
-                  </pic:spPr>
-                </pic:pic>
-              </a:graphicData>
-            </a:graphic>
-          </wp:inline>
-        </w:drawing>
-      </w:r>
-      <w:r>
-        <w:rPr>
-          <w:sz w:val="22"/>
-        </w:rPr>
-        <w:t xml:space="preserve">          </w:t>
-      </w:r>
-      <w:r>
-        <w:rPr>
-          <w:noProof/>
-          <w:sz w:val="22"/>
-        </w:rPr>
-        <w:drawing>
-          <wp:inline distT="0" distB="0" distL="0" distR="0" wp14:anchorId="24D66FB3" wp14:editId="5187EA70">
-            <wp:extent cx="2598847" cy="1968500"/>
-            <wp:effectExtent l="0" t="0" r="0" b="0"/>
-            <wp:docPr id="4" name="Picture 4" descr="https://github.com/andy-olstad/599-POGS/blob/master/TEN4.png?raw=true"/>
-            <wp:cNvGraphicFramePr>
-              <a:graphicFrameLocks xmlns:a="http://schemas.openxmlformats.org/drawingml/2006/main" noChangeAspect="1"/>
-            </wp:cNvGraphicFramePr>
-            <a:graphic xmlns:a="http://schemas.openxmlformats.org/drawingml/2006/main">
-              <a:graphicData uri="http://schemas.openxmlformats.org/drawingml/2006/picture">
-                <pic:pic xmlns:pic="http://schemas.openxmlformats.org/drawingml/2006/picture">
-                  <pic:nvPicPr>
-                    <pic:cNvPr id="0" name="Picture 7" descr="https://github.com/andy-olstad/599-POGS/blob/master/TEN4.png?raw=true"/>
-                    <pic:cNvPicPr>
-                      <a:picLocks noChangeAspect="1" noChangeArrowheads="1"/>
-                    </pic:cNvPicPr>
-                  </pic:nvPicPr>
-                  <pic:blipFill>
-                    <a:blip r:embed="rId10" cstate="print">
-                      <a:extLst>
-                        <a:ext uri="{28A0092B-C50C-407E-A947-70E740481C1C}">
-                          <a14:useLocalDpi xmlns:a14="http://schemas.microsoft.com/office/drawing/2010/main" val="0"/>
-                        </a:ext>
-                      </a:extLst>
-                    </a:blip>
-                    <a:srcRect/>
-                    <a:stretch>
-                      <a:fillRect/>
-                    </a:stretch>
-                  </pic:blipFill>
-                  <pic:spPr bwMode="auto">
-                    <a:xfrm>
-                      <a:off x="0" y="0"/>
-                      <a:ext cx="2600951" cy="1970094"/>
-                    </a:xfrm>
-                    <a:prstGeom prst="rect">
-                      <a:avLst/>
-                    </a:prstGeom>
-                    <a:noFill/>
-                    <a:ln>
-                      <a:noFill/>
-                    </a:ln>
-                  </pic:spPr>
-                </pic:pic>
-              </a:graphicData>
-            </a:graphic>
-          </wp:inline>
-        </w:drawing>
-      </w:r>
-    </w:p>
-    <w:p>
-      <w:pPr>
-        <w:spacing w:after="0" w:line="240" w:lineRule="auto"/>
-        <w:rPr>
-          <w:sz w:val="22"/>
-        </w:rPr>
-      </w:pPr>
-    </w:p>
-    <w:p>
-      <w:pPr>
-        <w:spacing w:after="0" w:line="240" w:lineRule="auto"/>
-        <w:jc w:val="center"/>
-        <w:rPr>
-          <w:sz w:val="22"/>
-        </w:rPr>
-      </w:pPr>
-      <w:bookmarkStart w:id="0" w:name="_GoBack"/>
-      <w:r>
-        <w:rPr>
-          <w:noProof/>
-          <w:sz w:val="22"/>
-        </w:rPr>
-        <w:lastRenderedPageBreak/>
-        <w:drawing>
-          <wp:inline distT="0" distB="0" distL="0" distR="0" wp14:anchorId="66399E4E" wp14:editId="4B7B0B73">
-            <wp:extent cx="5943600" cy="1986068"/>
-            <wp:effectExtent l="0" t="0" r="0" b="0"/>
-            <wp:docPr id="5" name="Picture 5" descr="https://github.com/andy-olstad/599-POGS/blob/master/Line%20graph.png?raw=true"/>
+          <wp:anchor distT="0" distB="0" distL="114300" distR="114300" simplePos="0" relativeHeight="251658240" behindDoc="0" locked="0" layoutInCell="1" allowOverlap="1">
+            <wp:simplePos x="0" y="0"/>
+            <wp:positionH relativeFrom="column">
+              <wp:posOffset>160655</wp:posOffset>
+            </wp:positionH>
+            <wp:positionV relativeFrom="paragraph">
+              <wp:posOffset>-220345</wp:posOffset>
+            </wp:positionV>
+            <wp:extent cx="5943600" cy="1989455"/>
+            <wp:effectExtent l="25400" t="0" r="0" b="0"/>
+            <wp:wrapTight wrapText="bothSides">
+              <wp:wrapPolygon edited="0">
+                <wp:start x="-92" y="0"/>
+                <wp:lineTo x="-92" y="21510"/>
+                <wp:lineTo x="21600" y="21510"/>
+                <wp:lineTo x="21600" y="0"/>
+                <wp:lineTo x="-92" y="0"/>
+              </wp:wrapPolygon>
+            </wp:wrapTight>
+            <wp:docPr id="8" name="" descr="https://github.com/andy-olstad/599-POGS/blob/master/Line%20graph.png?raw=true"/>
             <wp:cNvGraphicFramePr>
               <a:graphicFrameLocks xmlns:a="http://schemas.openxmlformats.org/drawingml/2006/main" noChangeAspect="1"/>
             </wp:cNvGraphicFramePr>
@@ -894,10 +674,10 @@
                     </pic:cNvPicPr>
                   </pic:nvPicPr>
                   <pic:blipFill>
-                    <a:blip r:embed="rId11">
+                    <a:blip r:embed="rId7">
                       <a:extLst>
                         <a:ext uri="{28A0092B-C50C-407E-A947-70E740481C1C}">
-                          <a14:useLocalDpi xmlns:a14="http://schemas.microsoft.com/office/drawing/2010/main" val="0"/>
+                          <a14:useLocalDpi xmlns="" xmlns:wpc="http://schemas.microsoft.com/office/word/2010/wordprocessingCanvas" xmlns:mc="http://schemas.openxmlformats.org/markup-compatibility/2006" xmlns:o="urn:schemas-microsoft-com:office:office" xmlns:r="http://schemas.openxmlformats.org/officeDocument/2006/relationships" xmlns:m="http://schemas.openxmlformats.org/officeDocument/2006/math" xmlns:v="urn:schemas-microsoft-com:vml" xmlns:wp14="http://schemas.microsoft.com/office/word/2010/wordprocessingDrawing" xmlns:wp="http://schemas.openxmlformats.org/drawingml/2006/wordprocessingDrawing" xmlns:w10="urn:schemas-microsoft-com:office:word" xmlns:w="http://schemas.openxmlformats.org/wordprocessingml/2006/main" xmlns:w14="http://schemas.microsoft.com/office/word/2010/wordml" xmlns:wpg="http://schemas.microsoft.com/office/word/2010/wordprocessingGroup" xmlns:wpi="http://schemas.microsoft.com/office/word/2010/wordprocessingInk" xmlns:wne="http://schemas.microsoft.com/office/word/2006/wordml" xmlns:wps="http://schemas.microsoft.com/office/word/2010/wordprocessingShape" xmlns:a="http://schemas.openxmlformats.org/drawingml/2006/main" xmlns:pic="http://schemas.openxmlformats.org/drawingml/2006/picture" xmlns:a14="http://schemas.microsoft.com/office/drawing/2010/main" xmlns:ve="http://schemas.openxmlformats.org/markup-compatibility/2006" xmlns:mo="http://schemas.microsoft.com/office/mac/office/2008/main" xmlns:mv="urn:schemas-microsoft-com:mac:vml" val="0"/>
                         </a:ext>
                       </a:extLst>
                     </a:blip>
@@ -909,7 +689,7 @@
                   <pic:spPr bwMode="auto">
                     <a:xfrm>
                       <a:off x="0" y="0"/>
-                      <a:ext cx="5943600" cy="1986068"/>
+                      <a:ext cx="5943600" cy="1989455"/>
                     </a:xfrm>
                     <a:prstGeom prst="rect">
                       <a:avLst/>
@@ -922,19 +702,16 @@
                 </pic:pic>
               </a:graphicData>
             </a:graphic>
-          </wp:inline>
+          </wp:anchor>
         </w:drawing>
       </w:r>
       <w:bookmarkEnd w:id="0"/>
-    </w:p>
-    <w:p>
-      <w:pPr>
-        <w:spacing w:after="0" w:line="240" w:lineRule="auto"/>
-        <w:ind w:firstLine="720"/>
-        <w:rPr>
-          <w:sz w:val="22"/>
-        </w:rPr>
-      </w:pPr>
+      <w:r>
+        <w:rPr>
+          <w:sz w:val="22"/>
+        </w:rPr>
+        <w:tab/>
+      </w:r>
       <w:r>
         <w:rPr>
           <w:sz w:val="22"/>
@@ -1459,16 +1236,24 @@
       <w:proofErr w:type="gramStart"/>
       <w:r>
         <w:rPr>
-          <w:sz w:val="22"/>
+          <w:rFonts w:ascii="Courier" w:hAnsi="Courier"/>
+          <w:sz w:val="20"/>
         </w:rPr>
         <w:t>system(</w:t>
       </w:r>
       <w:proofErr w:type="gramEnd"/>
       <w:r>
         <w:rPr>
-          <w:sz w:val="22"/>
-        </w:rPr>
-        <w:t>) to</w:t>
+          <w:rFonts w:ascii="Courier" w:hAnsi="Courier"/>
+          <w:sz w:val="20"/>
+        </w:rPr>
+        <w:t>)</w:t>
+      </w:r>
+      <w:r>
+        <w:rPr>
+          <w:sz w:val="22"/>
+        </w:rPr>
+        <w:t xml:space="preserve"> to</w:t>
       </w:r>
       <w:r>
         <w:rPr>
@@ -1480,7 +1265,14 @@
         <w:rPr>
           <w:sz w:val="22"/>
         </w:rPr>
-        <w:t xml:space="preserve"> using cat</w:t>
+        <w:t xml:space="preserve"> using </w:t>
+      </w:r>
+      <w:r>
+        <w:rPr>
+          <w:rFonts w:ascii="Courier" w:hAnsi="Courier"/>
+          <w:sz w:val="20"/>
+        </w:rPr>
+        <w:t>cat</w:t>
       </w:r>
       <w:r>
         <w:rPr>
@@ -1524,7 +1316,43 @@
         <w:rPr>
           <w:sz w:val="22"/>
         </w:rPr>
-        <w:t>Problem: ~200x4million dataset breaks R when you import it</w:t>
+        <w:t>Problem: ~200</w:t>
+      </w:r>
+      <w:r>
+        <w:rPr>
+          <w:sz w:val="22"/>
+        </w:rPr>
+        <w:t xml:space="preserve"> </w:t>
+      </w:r>
+      <w:r>
+        <w:rPr>
+          <w:sz w:val="22"/>
+        </w:rPr>
+        <w:t>x</w:t>
+      </w:r>
+      <w:r>
+        <w:rPr>
+          <w:sz w:val="22"/>
+        </w:rPr>
+        <w:t xml:space="preserve"> </w:t>
+      </w:r>
+      <w:r>
+        <w:rPr>
+          <w:sz w:val="22"/>
+        </w:rPr>
+        <w:t>4</w:t>
+      </w:r>
+      <w:r>
+        <w:rPr>
+          <w:sz w:val="22"/>
+        </w:rPr>
+        <w:t xml:space="preserve"> </w:t>
+      </w:r>
+      <w:r>
+        <w:rPr>
+          <w:sz w:val="22"/>
+        </w:rPr>
+        <w:t>million dataset breaks R when you import it</w:t>
       </w:r>
     </w:p>
     <w:p>
@@ -1549,13 +1377,121 @@
         <w:rPr>
           <w:sz w:val="22"/>
         </w:rPr>
-        <w:t xml:space="preserve"> (put command here)</w:t>
-      </w:r>
-      <w:r>
-        <w:rPr>
-          <w:sz w:val="22"/>
-        </w:rPr>
-        <w:t>, cut, only import 4 columns</w:t>
+        <w:t xml:space="preserve"> (</w:t>
+      </w:r>
+      <w:r>
+        <w:rPr>
+          <w:rFonts w:ascii="Courier" w:hAnsi="Courier"/>
+          <w:sz w:val="20"/>
+        </w:rPr>
+        <w:t xml:space="preserve">head -n 1 ss12hus.csv | </w:t>
+      </w:r>
+      <w:proofErr w:type="spellStart"/>
+      <w:r>
+        <w:rPr>
+          <w:rFonts w:ascii="Courier" w:hAnsi="Courier"/>
+          <w:sz w:val="20"/>
+        </w:rPr>
+        <w:t>tr</w:t>
+      </w:r>
+      <w:proofErr w:type="spellEnd"/>
+      <w:r>
+        <w:rPr>
+          <w:rFonts w:ascii="Courier" w:hAnsi="Courier"/>
+          <w:sz w:val="20"/>
+        </w:rPr>
+        <w:t xml:space="preserve"> ',' '\n' | </w:t>
+      </w:r>
+      <w:proofErr w:type="spellStart"/>
+      <w:r>
+        <w:rPr>
+          <w:rFonts w:ascii="Courier" w:hAnsi="Courier"/>
+          <w:sz w:val="20"/>
+        </w:rPr>
+        <w:t>nl</w:t>
+      </w:r>
+      <w:proofErr w:type="spellEnd"/>
+      <w:r>
+        <w:rPr>
+          <w:rFonts w:ascii="Courier" w:hAnsi="Courier"/>
+          <w:sz w:val="20"/>
+        </w:rPr>
+        <w:t xml:space="preserve"> | </w:t>
+      </w:r>
+      <w:proofErr w:type="spellStart"/>
+      <w:r>
+        <w:rPr>
+          <w:rFonts w:ascii="Courier" w:hAnsi="Courier"/>
+          <w:sz w:val="20"/>
+        </w:rPr>
+        <w:t>grep</w:t>
+      </w:r>
+      <w:proofErr w:type="spellEnd"/>
+      <w:r>
+        <w:rPr>
+          <w:rFonts w:ascii="Courier" w:hAnsi="Courier"/>
+          <w:sz w:val="20"/>
+        </w:rPr>
+        <w:t xml:space="preserve"> -w 'TEN\|HINCP\|ST\|ADJHSG' | less -S</w:t>
+      </w:r>
+      <w:r>
+        <w:rPr>
+          <w:sz w:val="22"/>
+        </w:rPr>
+        <w:t>)</w:t>
+      </w:r>
+      <w:r>
+        <w:rPr>
+          <w:sz w:val="22"/>
+        </w:rPr>
+        <w:t>,</w:t>
+      </w:r>
+      <w:r>
+        <w:rPr>
+          <w:sz w:val="22"/>
+        </w:rPr>
+        <w:t xml:space="preserve"> use</w:t>
+      </w:r>
+      <w:r>
+        <w:rPr>
+          <w:sz w:val="22"/>
+        </w:rPr>
+        <w:t xml:space="preserve"> </w:t>
+      </w:r>
+      <w:r>
+        <w:rPr>
+          <w:rFonts w:ascii="Courier" w:hAnsi="Courier"/>
+          <w:sz w:val="20"/>
+        </w:rPr>
+        <w:t>cut -d, -f7</w:t>
+      </w:r>
+      <w:proofErr w:type="gramStart"/>
+      <w:r>
+        <w:rPr>
+          <w:rFonts w:ascii="Courier" w:hAnsi="Courier"/>
+          <w:sz w:val="20"/>
+        </w:rPr>
+        <w:t>,8,40,54</w:t>
+      </w:r>
+      <w:proofErr w:type="gramEnd"/>
+      <w:r>
+        <w:rPr>
+          <w:rFonts w:ascii="Courier" w:hAnsi="Courier"/>
+          <w:sz w:val="20"/>
+        </w:rPr>
+        <w:t xml:space="preserve"> ss12hus.csv</w:t>
+      </w:r>
+      <w:r>
+        <w:rPr>
+          <w:sz w:val="22"/>
+        </w:rPr>
+        <w:t xml:space="preserve"> to </w:t>
+      </w:r>
+      <w:r>
+        <w:rPr>
+          <w:sz w:val="22"/>
+        </w:rPr>
+        <w:t>only import 4 columns</w:t>
       </w:r>
     </w:p>
     <w:p>
@@ -1849,14 +1785,38 @@
         <w:rPr>
           <w:sz w:val="22"/>
         </w:rPr>
-        <w:t xml:space="preserve"> counts – what proportion of people fall into what category in each state?  </w:t>
+        <w:t xml:space="preserve"> counts – what proportion of people fall int</w:t>
+      </w:r>
+      <w:r>
+        <w:rPr>
+          <w:sz w:val="22"/>
+        </w:rPr>
+        <w:t xml:space="preserve">o what category in each state? </w:t>
+      </w:r>
+    </w:p>
+    <w:p>
+      <w:pPr>
+        <w:pStyle w:val="ListParagraph"/>
+        <w:numPr>
+          <w:ilvl w:val="0"/>
+          <w:numId w:val="5"/>
+        </w:numPr>
+        <w:spacing w:after="0" w:line="240" w:lineRule="auto"/>
+        <w:rPr>
+          <w:sz w:val="22"/>
+        </w:rPr>
+      </w:pPr>
+      <w:r>
+        <w:rPr>
+          <w:sz w:val="22"/>
+        </w:rPr>
+        <w:t>Include weighting: this analysis pretended the ACS data was from a simple random sample.</w:t>
       </w:r>
     </w:p>
     <w:sectPr>
       <w:pgSz w:w="12240" w:h="15840"/>
-      <w:pgMar w:top="1440" w:right="1440" w:bottom="1440" w:left="1440" w:header="720" w:footer="720" w:gutter="0"/>
+      <w:pgMar w:top="1440" w:right="1440" w:bottom="1440" w:left="1440" w:gutter="0"/>
       <w:pgNumType w:start="0"/>
-      <w:cols w:space="720"/>
       <w:titlePg/>
       <w:docGrid w:linePitch="360"/>
     </w:sectPr>
@@ -1865,7 +1825,7 @@
 </file>
 
 <file path=word/numbering.xml><?xml version="1.0" encoding="utf-8"?>
-<w:numbering xmlns:wpc="http://schemas.microsoft.com/office/word/2010/wordprocessingCanvas" xmlns:mc="http://schemas.openxmlformats.org/markup-compatibility/2006" xmlns:o="urn:schemas-microsoft-com:office:office" xmlns:r="http://schemas.openxmlformats.org/officeDocument/2006/relationships" xmlns:m="http://schemas.openxmlformats.org/officeDocument/2006/math" xmlns:v="urn:schemas-microsoft-com:vml" xmlns:wp14="http://schemas.microsoft.com/office/word/2010/wordprocessingDrawing" xmlns:wp="http://schemas.openxmlformats.org/drawingml/2006/wordprocessingDrawing" xmlns:w10="urn:schemas-microsoft-com:office:word" xmlns:w="http://schemas.openxmlformats.org/wordprocessingml/2006/main" xmlns:w14="http://schemas.microsoft.com/office/word/2010/wordml" xmlns:wpg="http://schemas.microsoft.com/office/word/2010/wordprocessingGroup" xmlns:wpi="http://schemas.microsoft.com/office/word/2010/wordprocessingInk" xmlns:wne="http://schemas.microsoft.com/office/word/2006/wordml" xmlns:wps="http://schemas.microsoft.com/office/word/2010/wordprocessingShape" mc:Ignorable="w14 wp14">
+<w:numbering xmlns:mv="urn:schemas-microsoft-com:mac:vml" xmlns:mo="http://schemas.microsoft.com/office/mac/office/2008/main" xmlns:ve="http://schemas.openxmlformats.org/markup-compatibility/2006" xmlns:o="urn:schemas-microsoft-com:office:office" xmlns:r="http://schemas.openxmlformats.org/officeDocument/2006/relationships" xmlns:m="http://schemas.openxmlformats.org/officeDocument/2006/math" xmlns:v="urn:schemas-microsoft-com:vml" xmlns:w10="urn:schemas-microsoft-com:office:word" xmlns:w="http://schemas.openxmlformats.org/wordprocessingml/2006/main" xmlns:wne="http://schemas.microsoft.com/office/word/2006/wordml" xmlns:wp="http://schemas.openxmlformats.org/drawingml/2006/wordprocessingDrawing">
   <w:abstractNum w:abstractNumId="0">
     <w:nsid w:val="0C6B047D"/>
     <w:multiLevelType w:val="hybridMultilevel"/>
@@ -2564,7 +2524,7 @@
 </file>
 
 <file path=word/styles.xml><?xml version="1.0" encoding="utf-8"?>
-<w:styles xmlns:mc="http://schemas.openxmlformats.org/markup-compatibility/2006" xmlns:r="http://schemas.openxmlformats.org/officeDocument/2006/relationships" xmlns:w="http://schemas.openxmlformats.org/wordprocessingml/2006/main" xmlns:w14="http://schemas.microsoft.com/office/word/2010/wordml" mc:Ignorable="w14">
+<w:styles xmlns:r="http://schemas.openxmlformats.org/officeDocument/2006/relationships" xmlns:w="http://schemas.openxmlformats.org/wordprocessingml/2006/main">
   <w:docDefaults>
     <w:rPrDefault>
       <w:rPr>
@@ -2580,7 +2540,7 @@
       </w:pPr>
     </w:pPrDefault>
   </w:docDefaults>
-  <w:latentStyles w:defLockedState="0" w:defUIPriority="99" w:defSemiHidden="1" w:defUnhideWhenUsed="1" w:defQFormat="0" w:count="267">
+  <w:latentStyles w:defLockedState="0" w:defUIPriority="99" w:defSemiHidden="1" w:defUnhideWhenUsed="1" w:defQFormat="0" w:count="276">
     <w:lsdException w:name="Normal" w:semiHidden="0" w:uiPriority="0" w:unhideWhenUsed="0" w:qFormat="1"/>
     <w:lsdException w:name="heading 1" w:semiHidden="0" w:uiPriority="9" w:unhideWhenUsed="0" w:qFormat="1"/>
     <w:lsdException w:name="heading 2" w:uiPriority="9" w:qFormat="1"/>
@@ -2730,15 +2690,14 @@
   </w:style>
   <w:style w:type="character" w:default="1" w:styleId="DefaultParagraphFont">
     <w:name w:val="Default Paragraph Font"/>
-    <w:uiPriority w:val="1"/>
     <w:semiHidden/>
     <w:unhideWhenUsed/>
   </w:style>
   <w:style w:type="table" w:default="1" w:styleId="TableNormal">
     <w:name w:val="Normal Table"/>
-    <w:uiPriority w:val="99"/>
     <w:semiHidden/>
     <w:unhideWhenUsed/>
+    <w:qFormat/>
     <w:tblPr>
       <w:tblInd w:w="0" w:type="dxa"/>
       <w:tblCellMar>
@@ -2751,7 +2710,6 @@
   </w:style>
   <w:style w:type="numbering" w:default="1" w:styleId="NoList">
     <w:name w:val="No List"/>
-    <w:uiPriority w:val="99"/>
     <w:semiHidden/>
     <w:unhideWhenUsed/>
   </w:style>

</xml_diff>

<commit_message>
Tim: I just made the report fir on 2 full pages. This is the version I'm submitting to the instructors.
</commit_message>
<xml_diff>
--- a/Proj1_Report.docx
+++ b/Proj1_Report.docx
@@ -1,6 +1,6 @@
 
 <file path=word/document.xml><?xml version="1.0" encoding="utf-8"?>
-<w:document xmlns:wpc="http://schemas.microsoft.com/office/word/2010/wordprocessingCanvas" xmlns:mc="http://schemas.openxmlformats.org/markup-compatibility/2006" xmlns:o="urn:schemas-microsoft-com:office:office" xmlns:r="http://schemas.openxmlformats.org/officeDocument/2006/relationships" xmlns:m="http://schemas.openxmlformats.org/officeDocument/2006/math" xmlns:v="urn:schemas-microsoft-com:vml" xmlns:wp14="http://schemas.microsoft.com/office/word/2010/wordprocessingDrawing" xmlns:wp="http://schemas.openxmlformats.org/drawingml/2006/wordprocessingDrawing" xmlns:w10="urn:schemas-microsoft-com:office:word" xmlns:w="http://schemas.openxmlformats.org/wordprocessingml/2006/main" xmlns:w14="http://schemas.microsoft.com/office/word/2010/wordml" xmlns:wpg="http://schemas.microsoft.com/office/word/2010/wordprocessingGroup" xmlns:wpi="http://schemas.microsoft.com/office/word/2010/wordprocessingInk" xmlns:wne="http://schemas.microsoft.com/office/word/2006/wordml" xmlns:wps="http://schemas.microsoft.com/office/word/2010/wordprocessingShape" mc:Ignorable="w14 wp14">
+<w:document xmlns:ve="http://schemas.openxmlformats.org/markup-compatibility/2006" xmlns:o="urn:schemas-microsoft-com:office:office" xmlns:r="http://schemas.openxmlformats.org/officeDocument/2006/relationships" xmlns:m="http://schemas.openxmlformats.org/officeDocument/2006/math" xmlns:v="urn:schemas-microsoft-com:vml" xmlns:wp="http://schemas.openxmlformats.org/drawingml/2006/wordprocessingDrawing" xmlns:w10="urn:schemas-microsoft-com:office:word" xmlns:w="http://schemas.openxmlformats.org/wordprocessingml/2006/main" xmlns:wne="http://schemas.microsoft.com/office/word/2006/wordml">
   <w:body>
     <w:sdt>
       <w:sdtPr>
@@ -28,7 +28,7 @@
             <w:tblBorders>
               <w:left w:val="single" w:sz="18" w:space="0" w:color="4F81BD" w:themeColor="accent1"/>
             </w:tblBorders>
-            <w:tblLook w:val="04A0" w:firstRow="1" w:lastRow="0" w:firstColumn="1" w:lastColumn="0" w:noHBand="0" w:noVBand="1"/>
+            <w:tblLook w:val="04A0"/>
           </w:tblPr>
           <w:tblGrid>
             <w:gridCol w:w="7672"/>
@@ -98,7 +98,6 @@
                   <w:dataBinding w:prefixMappings="xmlns:ns0='http://schemas.openxmlformats.org/package/2006/metadata/core-properties' xmlns:ns1='http://purl.org/dc/elements/1.1/'" w:xpath="/ns0:coreProperties[1]/ns1:title[1]" w:storeItemID="{6C3C8BC8-F283-45AE-878A-BAB7291924A1}"/>
                   <w:text/>
                 </w:sdtPr>
-                <w:sdtEndPr/>
                 <w:sdtContent>
                   <w:p>
                     <w:pPr>
@@ -135,7 +134,6 @@
                 <w:dataBinding w:prefixMappings="xmlns:ns0='http://schemas.openxmlformats.org/package/2006/metadata/core-properties' xmlns:ns1='http://purl.org/dc/elements/1.1/'" w:xpath="/ns0:coreProperties[1]/ns1:subject[1]" w:storeItemID="{6C3C8BC8-F283-45AE-878A-BAB7291924A1}"/>
                 <w:text/>
               </w:sdtPr>
-              <w:sdtEndPr/>
               <w:sdtContent>
                 <w:tc>
                   <w:tcPr>
@@ -197,19 +195,19 @@
         <w:tbl>
           <w:tblPr>
             <w:tblpPr w:leftFromText="187" w:rightFromText="187" w:vertAnchor="page" w:horzAnchor="page" w:tblpX="2380" w:tblpY="12173"/>
-            <w:tblW w:w="1374" w:type="pct"/>
-            <w:tblLook w:val="04A0" w:firstRow="1" w:lastRow="0" w:firstColumn="1" w:lastColumn="0" w:noHBand="0" w:noVBand="1"/>
+            <w:tblW w:w="1357" w:type="pct"/>
+            <w:tblLook w:val="04A0"/>
           </w:tblPr>
           <w:tblGrid>
-            <w:gridCol w:w="2635"/>
+            <w:gridCol w:w="2603"/>
           </w:tblGrid>
           <w:tr>
             <w:trPr>
-              <w:trHeight w:val="1359"/>
+              <w:trHeight w:val="1152"/>
             </w:trPr>
             <w:tc>
               <w:tcPr>
-                <w:tcW w:w="2635" w:type="dxa"/>
+                <w:tcW w:w="2602" w:type="dxa"/>
                 <w:tcMar>
                   <w:top w:w="216" w:type="dxa"/>
                   <w:left w:w="115" w:type="dxa"/>
@@ -229,7 +227,6 @@
                   <w:dataBinding w:prefixMappings="xmlns:ns0='http://schemas.openxmlformats.org/package/2006/metadata/core-properties' xmlns:ns1='http://purl.org/dc/elements/1.1/'" w:xpath="/ns0:coreProperties[1]/ns1:creator[1]" w:storeItemID="{6C3C8BC8-F283-45AE-878A-BAB7291924A1}"/>
                   <w:text/>
                 </w:sdtPr>
-                <w:sdtEndPr/>
                 <w:sdtContent>
                   <w:p>
                     <w:pPr>
@@ -332,7 +329,6 @@
                     <w:calendar w:val="gregorian"/>
                   </w:date>
                 </w:sdtPr>
-                <w:sdtEndPr/>
                 <w:sdtContent>
                   <w:p>
                     <w:pPr>
@@ -354,19 +350,10 @@
                   </w:p>
                 </w:sdtContent>
               </w:sdt>
-              <w:p>
-                <w:pPr>
-                  <w:pStyle w:val="NoSpacing"/>
-                  <w:rPr>
-                    <w:rFonts w:ascii="Times New Roman" w:hAnsi="Times New Roman" w:cs="Times New Roman"/>
-                    <w:sz w:val="32"/>
-                    <w:szCs w:val="32"/>
-                  </w:rPr>
-                </w:pPr>
-              </w:p>
             </w:tc>
           </w:tr>
         </w:tbl>
+        <w:p/>
         <w:p>
           <w:r>
             <w:br w:type="page"/>
@@ -376,10 +363,8 @@
     </w:sdt>
     <w:p>
       <w:pPr>
-        <w:spacing w:after="0" w:line="240" w:lineRule="auto"/>
-        <w:rPr>
-          <w:sz w:val="22"/>
-          <w:u w:val="single"/>
+        <w:rPr>
+          <w:sz w:val="22"/>
         </w:rPr>
       </w:pPr>
       <w:r>
@@ -535,13 +520,7 @@
         <w:rPr>
           <w:sz w:val="22"/>
         </w:rPr>
-        <w:t xml:space="preserve">We find that mean household income for those </w:t>
-      </w:r>
-      <w:r>
-        <w:rPr>
-          <w:sz w:val="22"/>
-        </w:rPr>
-        <w:t xml:space="preserve">owning free and clear follows </w:t>
+        <w:t xml:space="preserve">We find that mean household income for those owning free and clear follows </w:t>
       </w:r>
       <w:r>
         <w:rPr>
@@ -604,13 +583,12 @@
         <w:rPr>
           <w:sz w:val="22"/>
         </w:rPr>
-        <w:t>It was interesting to see that Mississippi, Alabama and Arkansas were near the lowest mean household incomes across all ownership types, as seen in the graphs below.</w:t>
-      </w:r>
-    </w:p>
-    <w:p>
-      <w:pPr>
-        <w:spacing w:after="0" w:line="240" w:lineRule="auto"/>
-        <w:jc w:val="center"/>
+        <w:t xml:space="preserve">It was interesting to see that Mississippi, Alabama and Arkansas were near the lowest mean household incomes across all ownership types, as seen in the graphs below.         </w:t>
+      </w:r>
+    </w:p>
+    <w:p>
+      <w:pPr>
+        <w:spacing w:after="0" w:line="240" w:lineRule="auto"/>
         <w:rPr>
           <w:sz w:val="22"/>
         </w:rPr>
@@ -621,10 +599,26 @@
           <w:sz w:val="22"/>
         </w:rPr>
         <w:drawing>
-          <wp:inline distT="0" distB="0" distL="0" distR="0" wp14:anchorId="722A63BE" wp14:editId="5F416523">
-            <wp:extent cx="2456328" cy="1860550"/>
-            <wp:effectExtent l="0" t="0" r="0" b="0"/>
-            <wp:docPr id="1" name="Picture 1" descr="https://github.com/andy-olstad/599-POGS/blob/master/TEN1.png?raw=true"/>
+          <wp:anchor distT="0" distB="0" distL="114300" distR="114300" simplePos="0" relativeHeight="251659264" behindDoc="0" locked="0" layoutInCell="1" allowOverlap="1">
+            <wp:simplePos x="0" y="0"/>
+            <wp:positionH relativeFrom="column">
+              <wp:posOffset>92710</wp:posOffset>
+            </wp:positionH>
+            <wp:positionV relativeFrom="paragraph">
+              <wp:posOffset>160655</wp:posOffset>
+            </wp:positionV>
+            <wp:extent cx="5943600" cy="3851910"/>
+            <wp:effectExtent l="25400" t="0" r="0" b="0"/>
+            <wp:wrapTight wrapText="bothSides">
+              <wp:wrapPolygon edited="0">
+                <wp:start x="-92" y="0"/>
+                <wp:lineTo x="-92" y="21365"/>
+                <wp:lineTo x="21600" y="21365"/>
+                <wp:lineTo x="21600" y="0"/>
+                <wp:lineTo x="-92" y="0"/>
+              </wp:wrapPolygon>
+            </wp:wrapTight>
+            <wp:docPr id="10" name="" descr="Panel map.png"/>
             <wp:cNvGraphicFramePr>
               <a:graphicFrameLocks xmlns:a="http://schemas.openxmlformats.org/drawingml/2006/main" noChangeAspect="1"/>
             </wp:cNvGraphicFramePr>
@@ -632,239 +626,34 @@
               <a:graphicData uri="http://schemas.openxmlformats.org/drawingml/2006/picture">
                 <pic:pic xmlns:pic="http://schemas.openxmlformats.org/drawingml/2006/picture">
                   <pic:nvPicPr>
-                    <pic:cNvPr id="0" name="Picture 1" descr="https://github.com/andy-olstad/599-POGS/blob/master/TEN1.png?raw=true"/>
-                    <pic:cNvPicPr>
-                      <a:picLocks noChangeAspect="1" noChangeArrowheads="1"/>
-                    </pic:cNvPicPr>
+                    <pic:cNvPr id="0" name="Panel map.png"/>
+                    <pic:cNvPicPr/>
                   </pic:nvPicPr>
                   <pic:blipFill>
-                    <a:blip r:embed="rId7" cstate="print">
-                      <a:extLst>
-                        <a:ext uri="{28A0092B-C50C-407E-A947-70E740481C1C}">
-                          <a14:useLocalDpi xmlns:a14="http://schemas.microsoft.com/office/drawing/2010/main" val="0"/>
-                        </a:ext>
-                      </a:extLst>
-                    </a:blip>
-                    <a:srcRect/>
+                    <a:blip r:embed="rId6" cstate="print"/>
                     <a:stretch>
                       <a:fillRect/>
                     </a:stretch>
                   </pic:blipFill>
-                  <pic:spPr bwMode="auto">
+                  <pic:spPr>
                     <a:xfrm>
                       <a:off x="0" y="0"/>
-                      <a:ext cx="2464092" cy="1866431"/>
+                      <a:ext cx="5943600" cy="3851910"/>
                     </a:xfrm>
                     <a:prstGeom prst="rect">
                       <a:avLst/>
                     </a:prstGeom>
-                    <a:noFill/>
-                    <a:ln>
-                      <a:noFill/>
-                    </a:ln>
                   </pic:spPr>
                 </pic:pic>
               </a:graphicData>
             </a:graphic>
-          </wp:inline>
+          </wp:anchor>
         </w:drawing>
       </w:r>
-      <w:r>
-        <w:rPr>
-          <w:sz w:val="22"/>
-        </w:rPr>
-        <w:t xml:space="preserve">          </w:t>
-      </w:r>
-      <w:r>
-        <w:rPr>
-          <w:noProof/>
-          <w:sz w:val="22"/>
-        </w:rPr>
-        <w:drawing>
-          <wp:inline distT="0" distB="0" distL="0" distR="0" wp14:anchorId="6AD1C5F4" wp14:editId="0CA42478">
-            <wp:extent cx="2498247" cy="1892300"/>
-            <wp:effectExtent l="0" t="0" r="0" b="0"/>
-            <wp:docPr id="2" name="Picture 2" descr="https://github.com/andy-olstad/599-POGS/blob/master/TEN2.png?raw=true"/>
-            <wp:cNvGraphicFramePr>
-              <a:graphicFrameLocks xmlns:a="http://schemas.openxmlformats.org/drawingml/2006/main" noChangeAspect="1"/>
-            </wp:cNvGraphicFramePr>
-            <a:graphic xmlns:a="http://schemas.openxmlformats.org/drawingml/2006/main">
-              <a:graphicData uri="http://schemas.openxmlformats.org/drawingml/2006/picture">
-                <pic:pic xmlns:pic="http://schemas.openxmlformats.org/drawingml/2006/picture">
-                  <pic:nvPicPr>
-                    <pic:cNvPr id="0" name="Picture 3" descr="https://github.com/andy-olstad/599-POGS/blob/master/TEN2.png?raw=true"/>
-                    <pic:cNvPicPr>
-                      <a:picLocks noChangeAspect="1" noChangeArrowheads="1"/>
-                    </pic:cNvPicPr>
-                  </pic:nvPicPr>
-                  <pic:blipFill>
-                    <a:blip r:embed="rId8" cstate="print">
-                      <a:extLst>
-                        <a:ext uri="{28A0092B-C50C-407E-A947-70E740481C1C}">
-                          <a14:useLocalDpi xmlns:a14="http://schemas.microsoft.com/office/drawing/2010/main" val="0"/>
-                        </a:ext>
-                      </a:extLst>
-                    </a:blip>
-                    <a:srcRect/>
-                    <a:stretch>
-                      <a:fillRect/>
-                    </a:stretch>
-                  </pic:blipFill>
-                  <pic:spPr bwMode="auto">
-                    <a:xfrm>
-                      <a:off x="0" y="0"/>
-                      <a:ext cx="2505819" cy="1898036"/>
-                    </a:xfrm>
-                    <a:prstGeom prst="rect">
-                      <a:avLst/>
-                    </a:prstGeom>
-                    <a:noFill/>
-                    <a:ln>
-                      <a:noFill/>
-                    </a:ln>
-                  </pic:spPr>
-                </pic:pic>
-              </a:graphicData>
-            </a:graphic>
-          </wp:inline>
-        </w:drawing>
-      </w:r>
-    </w:p>
-    <w:p>
-      <w:pPr>
-        <w:spacing w:after="0" w:line="240" w:lineRule="auto"/>
-        <w:jc w:val="center"/>
-        <w:rPr>
-          <w:sz w:val="22"/>
-        </w:rPr>
-      </w:pPr>
-      <w:r>
-        <w:rPr>
-          <w:noProof/>
-          <w:sz w:val="22"/>
-        </w:rPr>
-        <w:drawing>
-          <wp:inline distT="0" distB="0" distL="0" distR="0" wp14:anchorId="1017C8C4" wp14:editId="7B7DD161">
-            <wp:extent cx="2573698" cy="1949450"/>
-            <wp:effectExtent l="0" t="0" r="0" b="0"/>
-            <wp:docPr id="3" name="Picture 3" descr="https://github.com/andy-olstad/599-POGS/blob/master/TEN3.png?raw=true"/>
-            <wp:cNvGraphicFramePr>
-              <a:graphicFrameLocks xmlns:a="http://schemas.openxmlformats.org/drawingml/2006/main" noChangeAspect="1"/>
-            </wp:cNvGraphicFramePr>
-            <a:graphic xmlns:a="http://schemas.openxmlformats.org/drawingml/2006/main">
-              <a:graphicData uri="http://schemas.openxmlformats.org/drawingml/2006/picture">
-                <pic:pic xmlns:pic="http://schemas.openxmlformats.org/drawingml/2006/picture">
-                  <pic:nvPicPr>
-                    <pic:cNvPr id="0" name="Picture 5" descr="https://github.com/andy-olstad/599-POGS/blob/master/TEN3.png?raw=true"/>
-                    <pic:cNvPicPr>
-                      <a:picLocks noChangeAspect="1" noChangeArrowheads="1"/>
-                    </pic:cNvPicPr>
-                  </pic:nvPicPr>
-                  <pic:blipFill>
-                    <a:blip r:embed="rId9" cstate="print">
-                      <a:extLst>
-                        <a:ext uri="{28A0092B-C50C-407E-A947-70E740481C1C}">
-                          <a14:useLocalDpi xmlns:a14="http://schemas.microsoft.com/office/drawing/2010/main" val="0"/>
-                        </a:ext>
-                      </a:extLst>
-                    </a:blip>
-                    <a:srcRect/>
-                    <a:stretch>
-                      <a:fillRect/>
-                    </a:stretch>
-                  </pic:blipFill>
-                  <pic:spPr bwMode="auto">
-                    <a:xfrm>
-                      <a:off x="0" y="0"/>
-                      <a:ext cx="2577705" cy="1952485"/>
-                    </a:xfrm>
-                    <a:prstGeom prst="rect">
-                      <a:avLst/>
-                    </a:prstGeom>
-                    <a:noFill/>
-                    <a:ln>
-                      <a:noFill/>
-                    </a:ln>
-                  </pic:spPr>
-                </pic:pic>
-              </a:graphicData>
-            </a:graphic>
-          </wp:inline>
-        </w:drawing>
-      </w:r>
-      <w:r>
-        <w:rPr>
-          <w:sz w:val="22"/>
-        </w:rPr>
-        <w:t xml:space="preserve">          </w:t>
-      </w:r>
-      <w:r>
-        <w:rPr>
-          <w:noProof/>
-          <w:sz w:val="22"/>
-        </w:rPr>
-        <w:drawing>
-          <wp:inline distT="0" distB="0" distL="0" distR="0" wp14:anchorId="24D66FB3" wp14:editId="5187EA70">
-            <wp:extent cx="2598847" cy="1968500"/>
-            <wp:effectExtent l="0" t="0" r="0" b="0"/>
-            <wp:docPr id="4" name="Picture 4" descr="https://github.com/andy-olstad/599-POGS/blob/master/TEN4.png?raw=true"/>
-            <wp:cNvGraphicFramePr>
-              <a:graphicFrameLocks xmlns:a="http://schemas.openxmlformats.org/drawingml/2006/main" noChangeAspect="1"/>
-            </wp:cNvGraphicFramePr>
-            <a:graphic xmlns:a="http://schemas.openxmlformats.org/drawingml/2006/main">
-              <a:graphicData uri="http://schemas.openxmlformats.org/drawingml/2006/picture">
-                <pic:pic xmlns:pic="http://schemas.openxmlformats.org/drawingml/2006/picture">
-                  <pic:nvPicPr>
-                    <pic:cNvPr id="0" name="Picture 7" descr="https://github.com/andy-olstad/599-POGS/blob/master/TEN4.png?raw=true"/>
-                    <pic:cNvPicPr>
-                      <a:picLocks noChangeAspect="1" noChangeArrowheads="1"/>
-                    </pic:cNvPicPr>
-                  </pic:nvPicPr>
-                  <pic:blipFill>
-                    <a:blip r:embed="rId10" cstate="print">
-                      <a:extLst>
-                        <a:ext uri="{28A0092B-C50C-407E-A947-70E740481C1C}">
-                          <a14:useLocalDpi xmlns:a14="http://schemas.microsoft.com/office/drawing/2010/main" val="0"/>
-                        </a:ext>
-                      </a:extLst>
-                    </a:blip>
-                    <a:srcRect/>
-                    <a:stretch>
-                      <a:fillRect/>
-                    </a:stretch>
-                  </pic:blipFill>
-                  <pic:spPr bwMode="auto">
-                    <a:xfrm>
-                      <a:off x="0" y="0"/>
-                      <a:ext cx="2600951" cy="1970094"/>
-                    </a:xfrm>
-                    <a:prstGeom prst="rect">
-                      <a:avLst/>
-                    </a:prstGeom>
-                    <a:noFill/>
-                    <a:ln>
-                      <a:noFill/>
-                    </a:ln>
-                  </pic:spPr>
-                </pic:pic>
-              </a:graphicData>
-            </a:graphic>
-          </wp:inline>
-        </w:drawing>
-      </w:r>
-    </w:p>
-    <w:p>
-      <w:pPr>
-        <w:spacing w:after="0" w:line="240" w:lineRule="auto"/>
-        <w:rPr>
-          <w:sz w:val="22"/>
-        </w:rPr>
-      </w:pPr>
-    </w:p>
-    <w:p>
-      <w:pPr>
-        <w:spacing w:after="0" w:line="240" w:lineRule="auto"/>
-        <w:jc w:val="center"/>
+    </w:p>
+    <w:p>
+      <w:pPr>
+        <w:spacing w:after="0" w:line="240" w:lineRule="auto"/>
         <w:rPr>
           <w:sz w:val="22"/>
         </w:rPr>
@@ -877,10 +666,26 @@
         </w:rPr>
         <w:lastRenderedPageBreak/>
         <w:drawing>
-          <wp:inline distT="0" distB="0" distL="0" distR="0" wp14:anchorId="66399E4E" wp14:editId="4B7B0B73">
-            <wp:extent cx="5943600" cy="1986068"/>
-            <wp:effectExtent l="0" t="0" r="0" b="0"/>
-            <wp:docPr id="5" name="Picture 5" descr="https://github.com/andy-olstad/599-POGS/blob/master/Line%20graph.png?raw=true"/>
+          <wp:anchor distT="0" distB="0" distL="114300" distR="114300" simplePos="0" relativeHeight="251658240" behindDoc="0" locked="0" layoutInCell="1" allowOverlap="1">
+            <wp:simplePos x="0" y="0"/>
+            <wp:positionH relativeFrom="column">
+              <wp:posOffset>160655</wp:posOffset>
+            </wp:positionH>
+            <wp:positionV relativeFrom="paragraph">
+              <wp:posOffset>-220345</wp:posOffset>
+            </wp:positionV>
+            <wp:extent cx="5943600" cy="1989455"/>
+            <wp:effectExtent l="25400" t="0" r="0" b="0"/>
+            <wp:wrapTight wrapText="bothSides">
+              <wp:wrapPolygon edited="0">
+                <wp:start x="-92" y="0"/>
+                <wp:lineTo x="-92" y="21510"/>
+                <wp:lineTo x="21600" y="21510"/>
+                <wp:lineTo x="21600" y="0"/>
+                <wp:lineTo x="-92" y="0"/>
+              </wp:wrapPolygon>
+            </wp:wrapTight>
+            <wp:docPr id="8" name="" descr="https://github.com/andy-olstad/599-POGS/blob/master/Line%20graph.png?raw=true"/>
             <wp:cNvGraphicFramePr>
               <a:graphicFrameLocks xmlns:a="http://schemas.openxmlformats.org/drawingml/2006/main" noChangeAspect="1"/>
             </wp:cNvGraphicFramePr>
@@ -894,10 +699,10 @@
                     </pic:cNvPicPr>
                   </pic:nvPicPr>
                   <pic:blipFill>
-                    <a:blip r:embed="rId11">
+                    <a:blip r:embed="rId7" cstate="print">
                       <a:extLst>
                         <a:ext uri="{28A0092B-C50C-407E-A947-70E740481C1C}">
-                          <a14:useLocalDpi xmlns:a14="http://schemas.microsoft.com/office/drawing/2010/main" val="0"/>
+                          <a14:useLocalDpi xmlns:mv="urn:schemas-microsoft-com:mac:vml" xmlns:mo="http://schemas.microsoft.com/office/mac/office/2008/main" xmlns:a14="http://schemas.microsoft.com/office/drawing/2010/main" xmlns:wps="http://schemas.microsoft.com/office/word/2010/wordprocessingShape" xmlns:wpi="http://schemas.microsoft.com/office/word/2010/wordprocessingInk" xmlns:wpg="http://schemas.microsoft.com/office/word/2010/wordprocessingGroup" xmlns:w14="http://schemas.microsoft.com/office/word/2010/wordml" xmlns:w="http://schemas.openxmlformats.org/wordprocessingml/2006/main" xmlns:w10="urn:schemas-microsoft-com:office:word" xmlns:wp14="http://schemas.microsoft.com/office/word/2010/wordprocessingDrawing" xmlns:v="urn:schemas-microsoft-com:vml" xmlns:o="urn:schemas-microsoft-com:office:office" xmlns:mc="http://schemas.openxmlformats.org/markup-compatibility/2006" xmlns:wpc="http://schemas.microsoft.com/office/word/2010/wordprocessingCanvas" xmlns="" val="0"/>
                         </a:ext>
                       </a:extLst>
                     </a:blip>
@@ -909,7 +714,7 @@
                   <pic:spPr bwMode="auto">
                     <a:xfrm>
                       <a:off x="0" y="0"/>
-                      <a:ext cx="5943600" cy="1986068"/>
+                      <a:ext cx="5943600" cy="1989455"/>
                     </a:xfrm>
                     <a:prstGeom prst="rect">
                       <a:avLst/>
@@ -922,19 +727,16 @@
                 </pic:pic>
               </a:graphicData>
             </a:graphic>
-          </wp:inline>
+          </wp:anchor>
         </w:drawing>
       </w:r>
       <w:bookmarkEnd w:id="0"/>
-    </w:p>
-    <w:p>
-      <w:pPr>
-        <w:spacing w:after="0" w:line="240" w:lineRule="auto"/>
-        <w:ind w:firstLine="720"/>
-        <w:rPr>
-          <w:sz w:val="22"/>
-        </w:rPr>
-      </w:pPr>
+      <w:r>
+        <w:rPr>
+          <w:sz w:val="22"/>
+        </w:rPr>
+        <w:tab/>
+      </w:r>
       <w:r>
         <w:rPr>
           <w:sz w:val="22"/>
@@ -1459,6 +1261,7 @@
       <w:proofErr w:type="gramStart"/>
       <w:r>
         <w:rPr>
+          <w:rFonts w:ascii="Courier" w:hAnsi="Courier"/>
           <w:sz w:val="22"/>
         </w:rPr>
         <w:t>system(</w:t>
@@ -1466,9 +1269,16 @@
       <w:proofErr w:type="gramEnd"/>
       <w:r>
         <w:rPr>
-          <w:sz w:val="22"/>
-        </w:rPr>
-        <w:t>) to</w:t>
+          <w:rFonts w:ascii="Courier" w:hAnsi="Courier"/>
+          <w:sz w:val="22"/>
+        </w:rPr>
+        <w:t>)</w:t>
+      </w:r>
+      <w:r>
+        <w:rPr>
+          <w:sz w:val="22"/>
+        </w:rPr>
+        <w:t xml:space="preserve"> to</w:t>
       </w:r>
       <w:r>
         <w:rPr>
@@ -1480,7 +1290,14 @@
         <w:rPr>
           <w:sz w:val="22"/>
         </w:rPr>
-        <w:t xml:space="preserve"> using cat</w:t>
+        <w:t xml:space="preserve"> using </w:t>
+      </w:r>
+      <w:r>
+        <w:rPr>
+          <w:rFonts w:ascii="Courier" w:hAnsi="Courier"/>
+          <w:sz w:val="22"/>
+        </w:rPr>
+        <w:t>cat</w:t>
       </w:r>
       <w:r>
         <w:rPr>
@@ -1524,7 +1341,43 @@
         <w:rPr>
           <w:sz w:val="22"/>
         </w:rPr>
-        <w:t>Problem: ~200x4million dataset breaks R when you import it</w:t>
+        <w:t>Problem: ~200</w:t>
+      </w:r>
+      <w:r>
+        <w:rPr>
+          <w:sz w:val="22"/>
+        </w:rPr>
+        <w:t xml:space="preserve"> </w:t>
+      </w:r>
+      <w:r>
+        <w:rPr>
+          <w:sz w:val="22"/>
+        </w:rPr>
+        <w:t>x</w:t>
+      </w:r>
+      <w:r>
+        <w:rPr>
+          <w:sz w:val="22"/>
+        </w:rPr>
+        <w:t xml:space="preserve"> </w:t>
+      </w:r>
+      <w:r>
+        <w:rPr>
+          <w:sz w:val="22"/>
+        </w:rPr>
+        <w:t>4</w:t>
+      </w:r>
+      <w:r>
+        <w:rPr>
+          <w:sz w:val="22"/>
+        </w:rPr>
+        <w:t xml:space="preserve"> </w:t>
+      </w:r>
+      <w:r>
+        <w:rPr>
+          <w:sz w:val="22"/>
+        </w:rPr>
+        <w:t>million dataset breaks R when you import it</w:t>
       </w:r>
     </w:p>
     <w:p>
@@ -1549,13 +1402,105 @@
         <w:rPr>
           <w:sz w:val="22"/>
         </w:rPr>
-        <w:t xml:space="preserve"> (put command here)</w:t>
-      </w:r>
-      <w:r>
-        <w:rPr>
-          <w:sz w:val="22"/>
-        </w:rPr>
-        <w:t>, cut, only import 4 columns</w:t>
+        <w:t xml:space="preserve"> (</w:t>
+      </w:r>
+      <w:r>
+        <w:rPr>
+          <w:rFonts w:ascii="Courier" w:hAnsi="Courier"/>
+          <w:sz w:val="22"/>
+        </w:rPr>
+        <w:t xml:space="preserve">head -n 1 ss12hus.csv | </w:t>
+      </w:r>
+      <w:proofErr w:type="spellStart"/>
+      <w:r>
+        <w:rPr>
+          <w:rFonts w:ascii="Courier" w:hAnsi="Courier"/>
+          <w:sz w:val="22"/>
+        </w:rPr>
+        <w:t>tr</w:t>
+      </w:r>
+      <w:proofErr w:type="spellEnd"/>
+      <w:r>
+        <w:rPr>
+          <w:rFonts w:ascii="Courier" w:hAnsi="Courier"/>
+          <w:sz w:val="22"/>
+        </w:rPr>
+        <w:t xml:space="preserve"> ',' '\n' | </w:t>
+      </w:r>
+      <w:proofErr w:type="spellStart"/>
+      <w:r>
+        <w:rPr>
+          <w:rFonts w:ascii="Courier" w:hAnsi="Courier"/>
+          <w:sz w:val="22"/>
+        </w:rPr>
+        <w:t>nl</w:t>
+      </w:r>
+      <w:proofErr w:type="spellEnd"/>
+      <w:r>
+        <w:rPr>
+          <w:rFonts w:ascii="Courier" w:hAnsi="Courier"/>
+          <w:sz w:val="22"/>
+        </w:rPr>
+        <w:t xml:space="preserve"> | </w:t>
+      </w:r>
+      <w:proofErr w:type="spellStart"/>
+      <w:r>
+        <w:rPr>
+          <w:rFonts w:ascii="Courier" w:hAnsi="Courier"/>
+          <w:sz w:val="22"/>
+        </w:rPr>
+        <w:t>grep</w:t>
+      </w:r>
+      <w:proofErr w:type="spellEnd"/>
+      <w:r>
+        <w:rPr>
+          <w:rFonts w:ascii="Courier" w:hAnsi="Courier"/>
+          <w:sz w:val="22"/>
+        </w:rPr>
+        <w:t xml:space="preserve"> -w 'TEN\|HINCP\|ST\|ADJHSG' | less -S</w:t>
+      </w:r>
+      <w:r>
+        <w:rPr>
+          <w:sz w:val="22"/>
+        </w:rPr>
+        <w:t>)</w:t>
+      </w:r>
+      <w:r>
+        <w:rPr>
+          <w:sz w:val="22"/>
+        </w:rPr>
+        <w:t>,</w:t>
+      </w:r>
+      <w:r>
+        <w:rPr>
+          <w:sz w:val="22"/>
+        </w:rPr>
+        <w:t xml:space="preserve"> use</w:t>
+      </w:r>
+      <w:r>
+        <w:rPr>
+          <w:sz w:val="22"/>
+        </w:rPr>
+        <w:t xml:space="preserve"> </w:t>
+      </w:r>
+      <w:r>
+        <w:rPr>
+          <w:rFonts w:ascii="Courier" w:hAnsi="Courier"/>
+          <w:sz w:val="22"/>
+        </w:rPr>
+        <w:t>cut -d, -f7,8,40,54 ss12hus.csv</w:t>
+      </w:r>
+      <w:r>
+        <w:rPr>
+          <w:sz w:val="22"/>
+        </w:rPr>
+        <w:t xml:space="preserve"> to </w:t>
+      </w:r>
+      <w:r>
+        <w:rPr>
+          <w:sz w:val="22"/>
+        </w:rPr>
+        <w:t>only import 4 columns</w:t>
       </w:r>
     </w:p>
     <w:p>
@@ -1768,7 +1713,13 @@
         <w:rPr>
           <w:sz w:val="22"/>
         </w:rPr>
-        <w:t>Look at age: hypothesize that free &amp; clear owners are retired, mortgage</w:t>
+        <w:t>H</w:t>
+      </w:r>
+      <w:r>
+        <w:rPr>
+          <w:sz w:val="22"/>
+        </w:rPr>
+        <w:t>ypothesize that free &amp; clear owners are retired, mortgage</w:t>
       </w:r>
       <w:r>
         <w:rPr>
@@ -1849,7 +1800,32 @@
         <w:rPr>
           <w:sz w:val="22"/>
         </w:rPr>
-        <w:t xml:space="preserve"> counts – what proportion of people fall into what category in each state?  </w:t>
+        <w:t xml:space="preserve"> counts – what proportion of people fall int</w:t>
+      </w:r>
+      <w:r>
+        <w:rPr>
+          <w:sz w:val="22"/>
+        </w:rPr>
+        <w:t xml:space="preserve">o what category in each state? </w:t>
+      </w:r>
+    </w:p>
+    <w:p>
+      <w:pPr>
+        <w:pStyle w:val="ListParagraph"/>
+        <w:numPr>
+          <w:ilvl w:val="0"/>
+          <w:numId w:val="5"/>
+        </w:numPr>
+        <w:spacing w:after="0" w:line="240" w:lineRule="auto"/>
+        <w:rPr>
+          <w:sz w:val="22"/>
+        </w:rPr>
+      </w:pPr>
+      <w:r>
+        <w:rPr>
+          <w:sz w:val="22"/>
+        </w:rPr>
+        <w:t>Include weighting: this analysis pretended the ACS data was from a simple random sample.</w:t>
       </w:r>
     </w:p>
     <w:sectPr>
@@ -1865,7 +1841,7 @@
 </file>
 
 <file path=word/numbering.xml><?xml version="1.0" encoding="utf-8"?>
-<w:numbering xmlns:wpc="http://schemas.microsoft.com/office/word/2010/wordprocessingCanvas" xmlns:mc="http://schemas.openxmlformats.org/markup-compatibility/2006" xmlns:o="urn:schemas-microsoft-com:office:office" xmlns:r="http://schemas.openxmlformats.org/officeDocument/2006/relationships" xmlns:m="http://schemas.openxmlformats.org/officeDocument/2006/math" xmlns:v="urn:schemas-microsoft-com:vml" xmlns:wp14="http://schemas.microsoft.com/office/word/2010/wordprocessingDrawing" xmlns:wp="http://schemas.openxmlformats.org/drawingml/2006/wordprocessingDrawing" xmlns:w10="urn:schemas-microsoft-com:office:word" xmlns:w="http://schemas.openxmlformats.org/wordprocessingml/2006/main" xmlns:w14="http://schemas.microsoft.com/office/word/2010/wordml" xmlns:wpg="http://schemas.microsoft.com/office/word/2010/wordprocessingGroup" xmlns:wpi="http://schemas.microsoft.com/office/word/2010/wordprocessingInk" xmlns:wne="http://schemas.microsoft.com/office/word/2006/wordml" xmlns:wps="http://schemas.microsoft.com/office/word/2010/wordprocessingShape" mc:Ignorable="w14 wp14">
+<w:numbering xmlns:ve="http://schemas.openxmlformats.org/markup-compatibility/2006" xmlns:o="urn:schemas-microsoft-com:office:office" xmlns:r="http://schemas.openxmlformats.org/officeDocument/2006/relationships" xmlns:m="http://schemas.openxmlformats.org/officeDocument/2006/math" xmlns:v="urn:schemas-microsoft-com:vml" xmlns:wp="http://schemas.openxmlformats.org/drawingml/2006/wordprocessingDrawing" xmlns:w10="urn:schemas-microsoft-com:office:word" xmlns:w="http://schemas.openxmlformats.org/wordprocessingml/2006/main" xmlns:wne="http://schemas.microsoft.com/office/word/2006/wordml">
   <w:abstractNum w:abstractNumId="0">
     <w:nsid w:val="0C6B047D"/>
     <w:multiLevelType w:val="hybridMultilevel"/>
@@ -2564,7 +2540,7 @@
 </file>
 
 <file path=word/styles.xml><?xml version="1.0" encoding="utf-8"?>
-<w:styles xmlns:mc="http://schemas.openxmlformats.org/markup-compatibility/2006" xmlns:r="http://schemas.openxmlformats.org/officeDocument/2006/relationships" xmlns:w="http://schemas.openxmlformats.org/wordprocessingml/2006/main" xmlns:w14="http://schemas.microsoft.com/office/word/2010/wordml" mc:Ignorable="w14">
+<w:styles xmlns:r="http://schemas.openxmlformats.org/officeDocument/2006/relationships" xmlns:w="http://schemas.openxmlformats.org/wordprocessingml/2006/main">
   <w:docDefaults>
     <w:rPrDefault>
       <w:rPr>
@@ -2739,6 +2715,7 @@
     <w:uiPriority w:val="99"/>
     <w:semiHidden/>
     <w:unhideWhenUsed/>
+    <w:qFormat/>
     <w:tblPr>
       <w:tblInd w:w="0" w:type="dxa"/>
       <w:tblCellMar>

</xml_diff>